<commit_message>
FEA results and slot number are added.
</commit_message>
<xml_diff>
--- a/report.docx
+++ b/report.docx
@@ -2,8 +2,6 @@
 <file path=word/document.xml><?xml version="1.0" encoding="utf-8"?>
 <w:document xmlns:wpc="http://schemas.microsoft.com/office/word/2010/wordprocessingCanvas" xmlns:cx="http://schemas.microsoft.com/office/drawing/2014/chartex" xmlns:cx1="http://schemas.microsoft.com/office/drawing/2015/9/8/chartex" xmlns:cx2="http://schemas.microsoft.com/office/drawing/2015/10/21/chartex" xmlns:cx3="http://schemas.microsoft.com/office/drawing/2016/5/9/chartex" xmlns:cx4="http://schemas.microsoft.com/office/drawing/2016/5/10/chartex" xmlns:cx5="http://schemas.microsoft.com/office/drawing/2016/5/11/chartex" xmlns:cx6="http://schemas.microsoft.com/office/drawing/2016/5/12/chartex" xmlns:cx7="http://schemas.microsoft.com/office/drawing/2016/5/13/chartex" xmlns:cx8="http://schemas.microsoft.com/office/drawing/2016/5/14/chartex" xmlns:mc="http://schemas.openxmlformats.org/markup-compatibility/2006" xmlns:aink="http://schemas.microsoft.com/office/drawing/2016/ink" xmlns:am3d="http://schemas.microsoft.com/office/drawing/2017/model3d" xmlns:o="urn:schemas-microsoft-com:office:office" xmlns:r="http://schemas.openxmlformats.org/officeDocument/2006/relationships" xmlns:m="http://schemas.openxmlformats.org/officeDocument/2006/math" xmlns:v="urn:schemas-microsoft-com:vml" xmlns:wp14="http://schemas.microsoft.com/office/word/2010/wordprocessingDrawing" xmlns:wp="http://schemas.openxmlformats.org/drawingml/2006/wordprocessingDrawing" xmlns:w10="urn:schemas-microsoft-com:office:word" xmlns:w="http://schemas.openxmlformats.org/wordprocessingml/2006/main" xmlns:w14="http://schemas.microsoft.com/office/word/2010/wordml" xmlns:w15="http://schemas.microsoft.com/office/word/2012/wordml" xmlns:w16cid="http://schemas.microsoft.com/office/word/2016/wordml/cid" xmlns:w16se="http://schemas.microsoft.com/office/word/2015/wordml/symex" xmlns:wpg="http://schemas.microsoft.com/office/word/2010/wordprocessingGroup" xmlns:wpi="http://schemas.microsoft.com/office/word/2010/wordprocessingInk" xmlns:wne="http://schemas.microsoft.com/office/word/2006/wordml" xmlns:wps="http://schemas.microsoft.com/office/word/2010/wordprocessingShape" mc:Ignorable="w14 w15 w16se w16cid wp14">
   <w:body>
-    <w:bookmarkStart w:id="0" w:name="_GoBack" w:displacedByCustomXml="next"/>
-    <w:bookmarkEnd w:id="0" w:displacedByCustomXml="next"/>
     <w:sdt>
       <w:sdtPr>
         <w:id w:val="1426769504"/>
@@ -931,6 +929,14 @@
       </w:r>
     </w:p>
     <w:p>
+      <w:pPr>
+        <w:pStyle w:val="Subtitle"/>
+      </w:pPr>
+      <w:r>
+        <w:t>2.1)</w:t>
+      </w:r>
+    </w:p>
+    <w:p>
       <w:r>
         <w:t>In this part, magnetic loading of the machine with the parameters given in Table 1 will be examined.</w:t>
       </w:r>
@@ -1327,6 +1333,7 @@
     </w:p>
     <w:p>
       <w:r>
+        <w:lastRenderedPageBreak/>
         <w:t>Where R</w:t>
       </w:r>
       <w:r>
@@ -1384,7 +1391,1486 @@
       <w:r>
         <w:t>are reluctances of stator, rotor, leakage, air-gap and magnets, respectively.</w:t>
       </w:r>
+      <w:r>
+        <w:t xml:space="preserve"> In this case, </w:t>
+      </w:r>
+      <w:r>
+        <w:t>R</w:t>
+      </w:r>
+      <w:r>
+        <w:rPr>
+          <w:vertAlign w:val="subscript"/>
+        </w:rPr>
+        <w:t>s</w:t>
+      </w:r>
+      <w:r>
+        <w:t>, R</w:t>
+      </w:r>
+      <w:r>
+        <w:rPr>
+          <w:vertAlign w:val="subscript"/>
+        </w:rPr>
+        <w:t>r</w:t>
+      </w:r>
+      <w:r>
+        <w:t xml:space="preserve"> and</w:t>
+      </w:r>
+      <w:r>
+        <w:t xml:space="preserve"> </w:t>
+      </w:r>
+      <w:proofErr w:type="spellStart"/>
+      <w:r>
+        <w:t>R</w:t>
+      </w:r>
+      <w:r>
+        <w:rPr>
+          <w:vertAlign w:val="subscript"/>
+        </w:rPr>
+        <w:t>l</w:t>
+      </w:r>
+      <w:proofErr w:type="spellEnd"/>
+      <w:r>
+        <w:rPr>
+          <w:vertAlign w:val="subscript"/>
+        </w:rPr>
+        <w:t xml:space="preserve"> </w:t>
+      </w:r>
+      <w:r>
+        <w:t>are ignored. As a further step, MMF and reluctances of air-gap and magnets are calculated. For this purpose, area of magnet and airgap should be calculated initially.</w:t>
+      </w:r>
     </w:p>
+    <w:p>
+      <w:pPr>
+        <w:rPr>
+          <w:rFonts w:eastAsiaTheme="minorEastAsia"/>
+        </w:rPr>
+      </w:pPr>
+      <w:r>
+        <w:rPr>
+          <w:rFonts w:eastAsiaTheme="minorEastAsia"/>
+        </w:rPr>
+        <w:t xml:space="preserve">                                                    </w:t>
+      </w:r>
+      <w:r>
+        <w:rPr>
+          <w:rFonts w:eastAsiaTheme="minorEastAsia"/>
+        </w:rPr>
+        <w:t xml:space="preserve">   </w:t>
+      </w:r>
+      <m:oMath>
+        <m:sSub>
+          <m:sSubPr>
+            <m:ctrlPr>
+              <w:rPr>
+                <w:rFonts w:ascii="Cambria Math" w:hAnsi="Cambria Math"/>
+                <w:i/>
+              </w:rPr>
+            </m:ctrlPr>
+          </m:sSubPr>
+          <m:e>
+            <m:r>
+              <w:rPr>
+                <w:rFonts w:ascii="Cambria Math" w:hAnsi="Cambria Math"/>
+              </w:rPr>
+              <m:t>A</m:t>
+            </m:r>
+          </m:e>
+          <m:sub>
+            <m:r>
+              <w:rPr>
+                <w:rFonts w:ascii="Cambria Math" w:hAnsi="Cambria Math"/>
+              </w:rPr>
+              <m:t>m</m:t>
+            </m:r>
+          </m:sub>
+        </m:sSub>
+        <m:r>
+          <w:rPr>
+            <w:rFonts w:ascii="Cambria Math" w:hAnsi="Cambria Math"/>
+          </w:rPr>
+          <m:t>=</m:t>
+        </m:r>
+        <m:sSub>
+          <m:sSubPr>
+            <m:ctrlPr>
+              <w:rPr>
+                <w:rFonts w:ascii="Cambria Math" w:hAnsi="Cambria Math"/>
+                <w:i/>
+              </w:rPr>
+            </m:ctrlPr>
+          </m:sSubPr>
+          <m:e>
+            <m:r>
+              <w:rPr>
+                <w:rFonts w:ascii="Cambria Math" w:hAnsi="Cambria Math"/>
+              </w:rPr>
+              <m:t>A</m:t>
+            </m:r>
+          </m:e>
+          <m:sub>
+            <m:r>
+              <w:rPr>
+                <w:rFonts w:ascii="Cambria Math" w:hAnsi="Cambria Math"/>
+              </w:rPr>
+              <m:t>g</m:t>
+            </m:r>
+          </m:sub>
+        </m:sSub>
+        <m:r>
+          <w:rPr>
+            <w:rFonts w:ascii="Cambria Math" w:hAnsi="Cambria Math"/>
+          </w:rPr>
+          <m:t>=</m:t>
+        </m:r>
+        <m:f>
+          <m:fPr>
+            <m:ctrlPr>
+              <w:rPr>
+                <w:rFonts w:ascii="Cambria Math" w:hAnsi="Cambria Math"/>
+                <w:i/>
+              </w:rPr>
+            </m:ctrlPr>
+          </m:fPr>
+          <m:num>
+            <m:sSub>
+              <m:sSubPr>
+                <m:ctrlPr>
+                  <w:rPr>
+                    <w:rFonts w:ascii="Cambria Math" w:hAnsi="Cambria Math"/>
+                    <w:i/>
+                  </w:rPr>
+                </m:ctrlPr>
+              </m:sSubPr>
+              <m:e>
+                <m:r>
+                  <w:rPr>
+                    <w:rFonts w:ascii="Cambria Math" w:hAnsi="Cambria Math"/>
+                  </w:rPr>
+                  <m:t>D</m:t>
+                </m:r>
+              </m:e>
+              <m:sub>
+                <m:r>
+                  <w:rPr>
+                    <w:rFonts w:ascii="Cambria Math" w:hAnsi="Cambria Math"/>
+                  </w:rPr>
+                  <m:t>i</m:t>
+                </m:r>
+              </m:sub>
+            </m:sSub>
+            <m:r>
+              <w:rPr>
+                <w:rFonts w:ascii="Cambria Math" w:hAnsi="Cambria Math"/>
+              </w:rPr>
+              <m:t>π</m:t>
+            </m:r>
+            <m:r>
+              <w:rPr>
+                <w:rFonts w:ascii="Cambria Math" w:hAnsi="Cambria Math"/>
+              </w:rPr>
+              <m:t>L</m:t>
+            </m:r>
+          </m:num>
+          <m:den>
+            <m:r>
+              <w:rPr>
+                <w:rFonts w:ascii="Cambria Math" w:hAnsi="Cambria Math"/>
+              </w:rPr>
+              <m:t>4</m:t>
+            </m:r>
+          </m:den>
+        </m:f>
+        <m:r>
+          <w:rPr>
+            <w:rFonts w:ascii="Cambria Math" w:hAnsi="Cambria Math"/>
+          </w:rPr>
+          <m:t>*0.8</m:t>
+        </m:r>
+      </m:oMath>
+      <w:r>
+        <w:rPr>
+          <w:rFonts w:eastAsiaTheme="minorEastAsia"/>
+        </w:rPr>
+        <w:t>=0.0063 m</w:t>
+      </w:r>
+      <w:r>
+        <w:rPr>
+          <w:rFonts w:eastAsiaTheme="minorEastAsia"/>
+          <w:vertAlign w:val="superscript"/>
+        </w:rPr>
+        <w:t>2</w:t>
+      </w:r>
+      <w:r>
+        <w:rPr>
+          <w:rFonts w:eastAsiaTheme="minorEastAsia"/>
+        </w:rPr>
+        <w:tab/>
+      </w:r>
+      <w:r>
+        <w:rPr>
+          <w:rFonts w:eastAsiaTheme="minorEastAsia"/>
+        </w:rPr>
+        <w:tab/>
+      </w:r>
+      <w:r>
+        <w:rPr>
+          <w:rFonts w:eastAsiaTheme="minorEastAsia"/>
+        </w:rPr>
+        <w:tab/>
+      </w:r>
+      <w:r>
+        <w:rPr>
+          <w:rFonts w:eastAsiaTheme="minorEastAsia"/>
+        </w:rPr>
+        <w:t xml:space="preserve">       </w:t>
+      </w:r>
+      <w:proofErr w:type="gramStart"/>
+      <w:r>
+        <w:rPr>
+          <w:rFonts w:eastAsiaTheme="minorEastAsia"/>
+        </w:rPr>
+        <w:t xml:space="preserve">   </w:t>
+      </w:r>
+      <w:r>
+        <w:rPr>
+          <w:rFonts w:eastAsiaTheme="minorEastAsia"/>
+        </w:rPr>
+        <w:t>(</w:t>
+      </w:r>
+      <w:proofErr w:type="gramEnd"/>
+      <w:r>
+        <w:rPr>
+          <w:rFonts w:eastAsiaTheme="minorEastAsia"/>
+        </w:rPr>
+        <w:t>1)</w:t>
+      </w:r>
+    </w:p>
+    <w:p>
+      <w:pPr>
+        <w:rPr>
+          <w:rFonts w:eastAsiaTheme="minorEastAsia"/>
+        </w:rPr>
+      </w:pPr>
+      <w:r>
+        <w:rPr>
+          <w:rFonts w:eastAsiaTheme="minorEastAsia"/>
+        </w:rPr>
+        <w:t>Then, by using general reluctance equation, reluctances can be found easily as follows.</w:t>
+      </w:r>
+    </w:p>
+    <w:p>
+      <w:pPr>
+        <w:ind w:left="2160" w:firstLine="720"/>
+        <w:rPr>
+          <w:rFonts w:eastAsiaTheme="minorEastAsia"/>
+        </w:rPr>
+      </w:pPr>
+      <w:r>
+        <w:rPr>
+          <w:rFonts w:eastAsiaTheme="minorEastAsia"/>
+        </w:rPr>
+        <w:t xml:space="preserve"> </w:t>
+      </w:r>
+      <m:oMath>
+        <m:sSub>
+          <m:sSubPr>
+            <m:ctrlPr>
+              <w:rPr>
+                <w:rFonts w:ascii="Cambria Math" w:eastAsiaTheme="minorEastAsia" w:hAnsi="Cambria Math"/>
+                <w:i/>
+              </w:rPr>
+            </m:ctrlPr>
+          </m:sSubPr>
+          <m:e>
+            <m:r>
+              <w:rPr>
+                <w:rFonts w:ascii="Cambria Math" w:eastAsiaTheme="minorEastAsia" w:hAnsi="Cambria Math"/>
+              </w:rPr>
+              <m:t>R</m:t>
+            </m:r>
+          </m:e>
+          <m:sub>
+            <m:r>
+              <w:rPr>
+                <w:rFonts w:ascii="Cambria Math" w:eastAsiaTheme="minorEastAsia" w:hAnsi="Cambria Math"/>
+              </w:rPr>
+              <m:t>m</m:t>
+            </m:r>
+          </m:sub>
+        </m:sSub>
+        <m:r>
+          <w:rPr>
+            <w:rFonts w:ascii="Cambria Math" w:eastAsiaTheme="minorEastAsia" w:hAnsi="Cambria Math"/>
+          </w:rPr>
+          <m:t>=</m:t>
+        </m:r>
+        <m:f>
+          <m:fPr>
+            <m:ctrlPr>
+              <w:rPr>
+                <w:rFonts w:ascii="Cambria Math" w:eastAsiaTheme="minorEastAsia" w:hAnsi="Cambria Math"/>
+                <w:i/>
+              </w:rPr>
+            </m:ctrlPr>
+          </m:fPr>
+          <m:num>
+            <m:sSub>
+              <m:sSubPr>
+                <m:ctrlPr>
+                  <w:rPr>
+                    <w:rFonts w:ascii="Cambria Math" w:eastAsiaTheme="minorEastAsia" w:hAnsi="Cambria Math"/>
+                    <w:i/>
+                  </w:rPr>
+                </m:ctrlPr>
+              </m:sSubPr>
+              <m:e>
+                <m:r>
+                  <w:rPr>
+                    <w:rFonts w:ascii="Cambria Math" w:eastAsiaTheme="minorEastAsia" w:hAnsi="Cambria Math"/>
+                  </w:rPr>
+                  <m:t>h</m:t>
+                </m:r>
+              </m:e>
+              <m:sub>
+                <m:r>
+                  <w:rPr>
+                    <w:rFonts w:ascii="Cambria Math" w:eastAsiaTheme="minorEastAsia" w:hAnsi="Cambria Math"/>
+                  </w:rPr>
+                  <m:t>m</m:t>
+                </m:r>
+              </m:sub>
+            </m:sSub>
+          </m:num>
+          <m:den>
+            <m:sSub>
+              <m:sSubPr>
+                <m:ctrlPr>
+                  <w:rPr>
+                    <w:rFonts w:ascii="Cambria Math" w:eastAsiaTheme="minorEastAsia" w:hAnsi="Cambria Math"/>
+                    <w:i/>
+                  </w:rPr>
+                </m:ctrlPr>
+              </m:sSubPr>
+              <m:e>
+                <m:r>
+                  <w:rPr>
+                    <w:rFonts w:ascii="Cambria Math" w:eastAsiaTheme="minorEastAsia" w:hAnsi="Cambria Math"/>
+                  </w:rPr>
+                  <m:t>A</m:t>
+                </m:r>
+              </m:e>
+              <m:sub>
+                <m:r>
+                  <w:rPr>
+                    <w:rFonts w:ascii="Cambria Math" w:eastAsiaTheme="minorEastAsia" w:hAnsi="Cambria Math"/>
+                  </w:rPr>
+                  <m:t>m</m:t>
+                </m:r>
+              </m:sub>
+            </m:sSub>
+            <m:sSub>
+              <m:sSubPr>
+                <m:ctrlPr>
+                  <w:rPr>
+                    <w:rFonts w:ascii="Cambria Math" w:eastAsiaTheme="minorEastAsia" w:hAnsi="Cambria Math"/>
+                    <w:i/>
+                  </w:rPr>
+                </m:ctrlPr>
+              </m:sSubPr>
+              <m:e>
+                <m:r>
+                  <w:rPr>
+                    <w:rFonts w:ascii="Cambria Math" w:eastAsiaTheme="minorEastAsia" w:hAnsi="Cambria Math"/>
+                  </w:rPr>
+                  <m:t>µ</m:t>
+                </m:r>
+              </m:e>
+              <m:sub>
+                <m:r>
+                  <w:rPr>
+                    <w:rFonts w:ascii="Cambria Math" w:eastAsiaTheme="minorEastAsia" w:hAnsi="Cambria Math"/>
+                  </w:rPr>
+                  <m:t>r</m:t>
+                </m:r>
+              </m:sub>
+            </m:sSub>
+            <m:sSub>
+              <m:sSubPr>
+                <m:ctrlPr>
+                  <w:rPr>
+                    <w:rFonts w:ascii="Cambria Math" w:eastAsiaTheme="minorEastAsia" w:hAnsi="Cambria Math"/>
+                    <w:i/>
+                  </w:rPr>
+                </m:ctrlPr>
+              </m:sSubPr>
+              <m:e>
+                <m:r>
+                  <w:rPr>
+                    <w:rFonts w:ascii="Cambria Math" w:eastAsiaTheme="minorEastAsia" w:hAnsi="Cambria Math"/>
+                  </w:rPr>
+                  <m:t>µ</m:t>
+                </m:r>
+              </m:e>
+              <m:sub>
+                <m:r>
+                  <w:rPr>
+                    <w:rFonts w:ascii="Cambria Math" w:eastAsiaTheme="minorEastAsia" w:hAnsi="Cambria Math"/>
+                  </w:rPr>
+                  <m:t>0</m:t>
+                </m:r>
+              </m:sub>
+            </m:sSub>
+          </m:den>
+        </m:f>
+        <m:r>
+          <w:rPr>
+            <w:rFonts w:ascii="Cambria Math" w:eastAsiaTheme="minorEastAsia" w:hAnsi="Cambria Math"/>
+          </w:rPr>
+          <m:t>=481194 (</m:t>
+        </m:r>
+        <m:f>
+          <m:fPr>
+            <m:ctrlPr>
+              <w:rPr>
+                <w:rFonts w:ascii="Cambria Math" w:eastAsiaTheme="minorEastAsia" w:hAnsi="Cambria Math"/>
+                <w:i/>
+              </w:rPr>
+            </m:ctrlPr>
+          </m:fPr>
+          <m:num>
+            <m:r>
+              <w:rPr>
+                <w:rFonts w:ascii="Cambria Math" w:eastAsiaTheme="minorEastAsia" w:hAnsi="Cambria Math"/>
+              </w:rPr>
+              <m:t>1</m:t>
+            </m:r>
+          </m:num>
+          <m:den>
+            <m:r>
+              <w:rPr>
+                <w:rFonts w:ascii="Cambria Math" w:eastAsiaTheme="minorEastAsia" w:hAnsi="Cambria Math"/>
+              </w:rPr>
+              <m:t>Henry</m:t>
+            </m:r>
+          </m:den>
+        </m:f>
+        <m:r>
+          <w:rPr>
+            <w:rFonts w:ascii="Cambria Math" w:eastAsiaTheme="minorEastAsia" w:hAnsi="Cambria Math"/>
+          </w:rPr>
+          <m:t>)</m:t>
+        </m:r>
+      </m:oMath>
+      <w:r>
+        <w:rPr>
+          <w:rFonts w:eastAsiaTheme="minorEastAsia"/>
+        </w:rPr>
+        <w:t xml:space="preserve"> </w:t>
+      </w:r>
+      <w:r>
+        <w:rPr>
+          <w:rFonts w:eastAsiaTheme="minorEastAsia"/>
+        </w:rPr>
+        <w:tab/>
+      </w:r>
+      <w:r>
+        <w:rPr>
+          <w:rFonts w:eastAsiaTheme="minorEastAsia"/>
+        </w:rPr>
+        <w:tab/>
+      </w:r>
+      <w:r>
+        <w:rPr>
+          <w:rFonts w:eastAsiaTheme="minorEastAsia"/>
+        </w:rPr>
+        <w:tab/>
+        <w:t xml:space="preserve">          (2)</w:t>
+      </w:r>
+    </w:p>
+    <w:p>
+      <w:pPr>
+        <w:ind w:left="2160" w:firstLine="720"/>
+        <w:rPr>
+          <w:rFonts w:eastAsiaTheme="minorEastAsia"/>
+        </w:rPr>
+      </w:pPr>
+      <m:oMath>
+        <m:sSub>
+          <m:sSubPr>
+            <m:ctrlPr>
+              <w:rPr>
+                <w:rFonts w:ascii="Cambria Math" w:eastAsiaTheme="minorEastAsia" w:hAnsi="Cambria Math"/>
+                <w:i/>
+              </w:rPr>
+            </m:ctrlPr>
+          </m:sSubPr>
+          <m:e>
+            <m:r>
+              <w:rPr>
+                <w:rFonts w:ascii="Cambria Math" w:eastAsiaTheme="minorEastAsia" w:hAnsi="Cambria Math"/>
+              </w:rPr>
+              <m:t>R</m:t>
+            </m:r>
+          </m:e>
+          <m:sub>
+            <m:r>
+              <w:rPr>
+                <w:rFonts w:ascii="Cambria Math" w:eastAsiaTheme="minorEastAsia" w:hAnsi="Cambria Math"/>
+              </w:rPr>
+              <m:t>g</m:t>
+            </m:r>
+          </m:sub>
+        </m:sSub>
+        <m:r>
+          <w:rPr>
+            <w:rFonts w:ascii="Cambria Math" w:eastAsiaTheme="minorEastAsia" w:hAnsi="Cambria Math"/>
+          </w:rPr>
+          <m:t>=</m:t>
+        </m:r>
+        <m:f>
+          <m:fPr>
+            <m:ctrlPr>
+              <w:rPr>
+                <w:rFonts w:ascii="Cambria Math" w:eastAsiaTheme="minorEastAsia" w:hAnsi="Cambria Math"/>
+                <w:i/>
+              </w:rPr>
+            </m:ctrlPr>
+          </m:fPr>
+          <m:num>
+            <m:r>
+              <w:rPr>
+                <w:rFonts w:ascii="Cambria Math" w:eastAsiaTheme="minorEastAsia" w:hAnsi="Cambria Math"/>
+              </w:rPr>
+              <m:t>air-gap</m:t>
+            </m:r>
+          </m:num>
+          <m:den>
+            <m:sSub>
+              <m:sSubPr>
+                <m:ctrlPr>
+                  <w:rPr>
+                    <w:rFonts w:ascii="Cambria Math" w:eastAsiaTheme="minorEastAsia" w:hAnsi="Cambria Math"/>
+                    <w:i/>
+                  </w:rPr>
+                </m:ctrlPr>
+              </m:sSubPr>
+              <m:e>
+                <m:r>
+                  <w:rPr>
+                    <w:rFonts w:ascii="Cambria Math" w:eastAsiaTheme="minorEastAsia" w:hAnsi="Cambria Math"/>
+                  </w:rPr>
+                  <m:t>A</m:t>
+                </m:r>
+              </m:e>
+              <m:sub>
+                <m:r>
+                  <w:rPr>
+                    <w:rFonts w:ascii="Cambria Math" w:eastAsiaTheme="minorEastAsia" w:hAnsi="Cambria Math"/>
+                  </w:rPr>
+                  <m:t>g</m:t>
+                </m:r>
+              </m:sub>
+            </m:sSub>
+            <m:sSub>
+              <m:sSubPr>
+                <m:ctrlPr>
+                  <w:rPr>
+                    <w:rFonts w:ascii="Cambria Math" w:eastAsiaTheme="minorEastAsia" w:hAnsi="Cambria Math"/>
+                    <w:i/>
+                  </w:rPr>
+                </m:ctrlPr>
+              </m:sSubPr>
+              <m:e>
+                <m:r>
+                  <w:rPr>
+                    <w:rFonts w:ascii="Cambria Math" w:eastAsiaTheme="minorEastAsia" w:hAnsi="Cambria Math"/>
+                  </w:rPr>
+                  <m:t>µ</m:t>
+                </m:r>
+              </m:e>
+              <m:sub>
+                <m:r>
+                  <w:rPr>
+                    <w:rFonts w:ascii="Cambria Math" w:eastAsiaTheme="minorEastAsia" w:hAnsi="Cambria Math"/>
+                  </w:rPr>
+                  <m:t>0</m:t>
+                </m:r>
+              </m:sub>
+            </m:sSub>
+          </m:den>
+        </m:f>
+        <m:r>
+          <w:rPr>
+            <w:rFonts w:ascii="Cambria Math" w:eastAsiaTheme="minorEastAsia" w:hAnsi="Cambria Math"/>
+          </w:rPr>
+          <m:t>=</m:t>
+        </m:r>
+        <m:r>
+          <w:rPr>
+            <w:rFonts w:ascii="Cambria Math" w:eastAsiaTheme="minorEastAsia" w:hAnsi="Cambria Math"/>
+          </w:rPr>
+          <m:t>126313</m:t>
+        </m:r>
+        <m:r>
+          <w:rPr>
+            <w:rFonts w:ascii="Cambria Math" w:eastAsiaTheme="minorEastAsia" w:hAnsi="Cambria Math"/>
+          </w:rPr>
+          <m:t xml:space="preserve"> (</m:t>
+        </m:r>
+        <m:f>
+          <m:fPr>
+            <m:ctrlPr>
+              <w:rPr>
+                <w:rFonts w:ascii="Cambria Math" w:eastAsiaTheme="minorEastAsia" w:hAnsi="Cambria Math"/>
+                <w:i/>
+              </w:rPr>
+            </m:ctrlPr>
+          </m:fPr>
+          <m:num>
+            <m:r>
+              <w:rPr>
+                <w:rFonts w:ascii="Cambria Math" w:eastAsiaTheme="minorEastAsia" w:hAnsi="Cambria Math"/>
+              </w:rPr>
+              <m:t>1</m:t>
+            </m:r>
+          </m:num>
+          <m:den>
+            <m:r>
+              <w:rPr>
+                <w:rFonts w:ascii="Cambria Math" w:eastAsiaTheme="minorEastAsia" w:hAnsi="Cambria Math"/>
+              </w:rPr>
+              <m:t>Henry</m:t>
+            </m:r>
+          </m:den>
+        </m:f>
+        <m:r>
+          <w:rPr>
+            <w:rFonts w:ascii="Cambria Math" w:eastAsiaTheme="minorEastAsia" w:hAnsi="Cambria Math"/>
+          </w:rPr>
+          <m:t>)</m:t>
+        </m:r>
+      </m:oMath>
+      <w:r>
+        <w:rPr>
+          <w:rFonts w:eastAsiaTheme="minorEastAsia"/>
+        </w:rPr>
+        <w:t xml:space="preserve"> </w:t>
+      </w:r>
+      <w:r>
+        <w:rPr>
+          <w:rFonts w:eastAsiaTheme="minorEastAsia"/>
+        </w:rPr>
+        <w:tab/>
+      </w:r>
+      <w:r>
+        <w:rPr>
+          <w:rFonts w:eastAsiaTheme="minorEastAsia"/>
+        </w:rPr>
+        <w:tab/>
+      </w:r>
+      <w:r>
+        <w:rPr>
+          <w:rFonts w:eastAsiaTheme="minorEastAsia"/>
+        </w:rPr>
+        <w:tab/>
+        <w:t xml:space="preserve">          (</w:t>
+      </w:r>
+      <w:r>
+        <w:rPr>
+          <w:rFonts w:eastAsiaTheme="minorEastAsia"/>
+        </w:rPr>
+        <w:t>3</w:t>
+      </w:r>
+      <w:r>
+        <w:rPr>
+          <w:rFonts w:eastAsiaTheme="minorEastAsia"/>
+        </w:rPr>
+        <w:t>)</w:t>
+      </w:r>
+    </w:p>
+    <w:p>
+      <w:pPr>
+        <w:rPr>
+          <w:rFonts w:eastAsiaTheme="minorEastAsia"/>
+        </w:rPr>
+      </w:pPr>
+      <w:r>
+        <w:rPr>
+          <w:rFonts w:eastAsiaTheme="minorEastAsia"/>
+        </w:rPr>
+        <w:t xml:space="preserve">Finally, MMF is calculated </w:t>
+      </w:r>
+      <w:r>
+        <w:rPr>
+          <w:rFonts w:eastAsiaTheme="minorEastAsia"/>
+        </w:rPr>
+        <w:t>as follows:</w:t>
+      </w:r>
+    </w:p>
+    <w:p>
+      <w:pPr>
+        <w:ind w:left="2160" w:firstLine="720"/>
+        <w:rPr>
+          <w:rFonts w:eastAsiaTheme="minorEastAsia"/>
+        </w:rPr>
+      </w:pPr>
+      <m:oMath>
+        <m:r>
+          <w:rPr>
+            <w:rFonts w:ascii="Cambria Math" w:eastAsiaTheme="minorEastAsia" w:hAnsi="Cambria Math"/>
+          </w:rPr>
+          <m:t>MMF=</m:t>
+        </m:r>
+        <m:sSub>
+          <m:sSubPr>
+            <m:ctrlPr>
+              <w:rPr>
+                <w:rFonts w:ascii="Cambria Math" w:eastAsiaTheme="minorEastAsia" w:hAnsi="Cambria Math"/>
+                <w:i/>
+              </w:rPr>
+            </m:ctrlPr>
+          </m:sSubPr>
+          <m:e>
+            <m:r>
+              <w:rPr>
+                <w:rFonts w:ascii="Cambria Math" w:eastAsiaTheme="minorEastAsia" w:hAnsi="Cambria Math"/>
+              </w:rPr>
+              <m:t>B</m:t>
+            </m:r>
+          </m:e>
+          <m:sub>
+            <m:r>
+              <w:rPr>
+                <w:rFonts w:ascii="Cambria Math" w:eastAsiaTheme="minorEastAsia" w:hAnsi="Cambria Math"/>
+              </w:rPr>
+              <m:t>r</m:t>
+            </m:r>
+          </m:sub>
+        </m:sSub>
+        <m:sSub>
+          <m:sSubPr>
+            <m:ctrlPr>
+              <w:rPr>
+                <w:rFonts w:ascii="Cambria Math" w:eastAsiaTheme="minorEastAsia" w:hAnsi="Cambria Math"/>
+                <w:i/>
+              </w:rPr>
+            </m:ctrlPr>
+          </m:sSubPr>
+          <m:e>
+            <m:r>
+              <w:rPr>
+                <w:rFonts w:ascii="Cambria Math" w:eastAsiaTheme="minorEastAsia" w:hAnsi="Cambria Math"/>
+              </w:rPr>
+              <m:t>A</m:t>
+            </m:r>
+          </m:e>
+          <m:sub>
+            <m:r>
+              <w:rPr>
+                <w:rFonts w:ascii="Cambria Math" w:eastAsiaTheme="minorEastAsia" w:hAnsi="Cambria Math"/>
+              </w:rPr>
+              <m:t>m</m:t>
+            </m:r>
+          </m:sub>
+        </m:sSub>
+        <m:sSub>
+          <m:sSubPr>
+            <m:ctrlPr>
+              <w:rPr>
+                <w:rFonts w:ascii="Cambria Math" w:eastAsiaTheme="minorEastAsia" w:hAnsi="Cambria Math"/>
+                <w:i/>
+              </w:rPr>
+            </m:ctrlPr>
+          </m:sSubPr>
+          <m:e>
+            <m:r>
+              <w:rPr>
+                <w:rFonts w:ascii="Cambria Math" w:eastAsiaTheme="minorEastAsia" w:hAnsi="Cambria Math"/>
+              </w:rPr>
+              <m:t>R</m:t>
+            </m:r>
+          </m:e>
+          <m:sub>
+            <m:r>
+              <w:rPr>
+                <w:rFonts w:ascii="Cambria Math" w:eastAsiaTheme="minorEastAsia" w:hAnsi="Cambria Math"/>
+              </w:rPr>
+              <m:t>m</m:t>
+            </m:r>
+          </m:sub>
+        </m:sSub>
+        <m:r>
+          <w:rPr>
+            <w:rFonts w:ascii="Cambria Math" w:eastAsiaTheme="minorEastAsia" w:hAnsi="Cambria Math"/>
+          </w:rPr>
+          <m:t>=3880.34 (Amperes)</m:t>
+        </m:r>
+      </m:oMath>
+      <w:r>
+        <w:rPr>
+          <w:rFonts w:eastAsiaTheme="minorEastAsia"/>
+        </w:rPr>
+        <w:tab/>
+      </w:r>
+      <w:r>
+        <w:rPr>
+          <w:rFonts w:eastAsiaTheme="minorEastAsia"/>
+        </w:rPr>
+        <w:tab/>
+        <w:t xml:space="preserve">          (4)</w:t>
+      </w:r>
+    </w:p>
+    <w:p>
+      <w:pPr>
+        <w:rPr>
+          <w:rFonts w:eastAsiaTheme="minorEastAsia"/>
+        </w:rPr>
+      </w:pPr>
+      <w:r>
+        <w:rPr>
+          <w:rFonts w:eastAsiaTheme="minorEastAsia"/>
+        </w:rPr>
+        <w:t>Then, by using equivalent magnetic circuit of the machine and variables that are calculated above, magnetic flux density of the machine can be calculated as follows:</w:t>
+      </w:r>
+    </w:p>
+    <w:p>
+      <w:pPr>
+        <w:rPr>
+          <w:rFonts w:eastAsiaTheme="minorEastAsia"/>
+        </w:rPr>
+      </w:pPr>
+      <m:oMathPara>
+        <m:oMath>
+          <m:sSub>
+            <m:sSubPr>
+              <m:ctrlPr>
+                <w:rPr>
+                  <w:rFonts w:ascii="Cambria Math" w:eastAsiaTheme="minorEastAsia" w:hAnsi="Cambria Math"/>
+                  <w:i/>
+                </w:rPr>
+              </m:ctrlPr>
+            </m:sSubPr>
+            <m:e>
+              <m:r>
+                <w:rPr>
+                  <w:rFonts w:ascii="Cambria Math" w:eastAsiaTheme="minorEastAsia" w:hAnsi="Cambria Math"/>
+                </w:rPr>
+                <m:t>B</m:t>
+              </m:r>
+            </m:e>
+            <m:sub>
+              <m:r>
+                <w:rPr>
+                  <w:rFonts w:ascii="Cambria Math" w:eastAsiaTheme="minorEastAsia" w:hAnsi="Cambria Math"/>
+                </w:rPr>
+                <m:t>m</m:t>
+              </m:r>
+            </m:sub>
+          </m:sSub>
+          <m:r>
+            <w:rPr>
+              <w:rFonts w:ascii="Cambria Math" w:eastAsiaTheme="minorEastAsia" w:hAnsi="Cambria Math"/>
+            </w:rPr>
+            <m:t>=2*</m:t>
+          </m:r>
+          <m:f>
+            <m:fPr>
+              <m:ctrlPr>
+                <w:rPr>
+                  <w:rFonts w:ascii="Cambria Math" w:eastAsiaTheme="minorEastAsia" w:hAnsi="Cambria Math"/>
+                  <w:i/>
+                </w:rPr>
+              </m:ctrlPr>
+            </m:fPr>
+            <m:num>
+              <m:r>
+                <w:rPr>
+                  <w:rFonts w:ascii="Cambria Math" w:eastAsiaTheme="minorEastAsia" w:hAnsi="Cambria Math"/>
+                </w:rPr>
+                <m:t>MMF</m:t>
+              </m:r>
+            </m:num>
+            <m:den>
+              <m:r>
+                <w:rPr>
+                  <w:rFonts w:ascii="Cambria Math" w:eastAsiaTheme="minorEastAsia" w:hAnsi="Cambria Math"/>
+                </w:rPr>
+                <m:t>2*</m:t>
+              </m:r>
+              <m:d>
+                <m:dPr>
+                  <m:ctrlPr>
+                    <w:rPr>
+                      <w:rFonts w:ascii="Cambria Math" w:eastAsiaTheme="minorEastAsia" w:hAnsi="Cambria Math"/>
+                      <w:i/>
+                    </w:rPr>
+                  </m:ctrlPr>
+                </m:dPr>
+                <m:e>
+                  <m:sSub>
+                    <m:sSubPr>
+                      <m:ctrlPr>
+                        <w:rPr>
+                          <w:rFonts w:ascii="Cambria Math" w:eastAsiaTheme="minorEastAsia" w:hAnsi="Cambria Math"/>
+                          <w:i/>
+                        </w:rPr>
+                      </m:ctrlPr>
+                    </m:sSubPr>
+                    <m:e>
+                      <m:r>
+                        <w:rPr>
+                          <w:rFonts w:ascii="Cambria Math" w:eastAsiaTheme="minorEastAsia" w:hAnsi="Cambria Math"/>
+                        </w:rPr>
+                        <m:t>R</m:t>
+                      </m:r>
+                    </m:e>
+                    <m:sub>
+                      <m:r>
+                        <w:rPr>
+                          <w:rFonts w:ascii="Cambria Math" w:eastAsiaTheme="minorEastAsia" w:hAnsi="Cambria Math"/>
+                        </w:rPr>
+                        <m:t>g</m:t>
+                      </m:r>
+                    </m:sub>
+                  </m:sSub>
+                  <m:r>
+                    <w:rPr>
+                      <w:rFonts w:ascii="Cambria Math" w:eastAsiaTheme="minorEastAsia" w:hAnsi="Cambria Math"/>
+                    </w:rPr>
+                    <m:t>+</m:t>
+                  </m:r>
+                  <m:sSub>
+                    <m:sSubPr>
+                      <m:ctrlPr>
+                        <w:rPr>
+                          <w:rFonts w:ascii="Cambria Math" w:eastAsiaTheme="minorEastAsia" w:hAnsi="Cambria Math"/>
+                          <w:i/>
+                        </w:rPr>
+                      </m:ctrlPr>
+                    </m:sSubPr>
+                    <m:e>
+                      <m:r>
+                        <w:rPr>
+                          <w:rFonts w:ascii="Cambria Math" w:eastAsiaTheme="minorEastAsia" w:hAnsi="Cambria Math"/>
+                        </w:rPr>
+                        <m:t>R</m:t>
+                      </m:r>
+                    </m:e>
+                    <m:sub>
+                      <m:r>
+                        <w:rPr>
+                          <w:rFonts w:ascii="Cambria Math" w:eastAsiaTheme="minorEastAsia" w:hAnsi="Cambria Math"/>
+                        </w:rPr>
+                        <m:t>m</m:t>
+                      </m:r>
+                    </m:sub>
+                  </m:sSub>
+                </m:e>
+              </m:d>
+              <m:r>
+                <w:rPr>
+                  <w:rFonts w:ascii="Cambria Math" w:eastAsiaTheme="minorEastAsia" w:hAnsi="Cambria Math"/>
+                </w:rPr>
+                <m:t>*</m:t>
+              </m:r>
+              <m:sSub>
+                <m:sSubPr>
+                  <m:ctrlPr>
+                    <w:rPr>
+                      <w:rFonts w:ascii="Cambria Math" w:eastAsiaTheme="minorEastAsia" w:hAnsi="Cambria Math"/>
+                      <w:i/>
+                    </w:rPr>
+                  </m:ctrlPr>
+                </m:sSubPr>
+                <m:e>
+                  <m:r>
+                    <w:rPr>
+                      <w:rFonts w:ascii="Cambria Math" w:eastAsiaTheme="minorEastAsia" w:hAnsi="Cambria Math"/>
+                    </w:rPr>
+                    <m:t>A</m:t>
+                  </m:r>
+                </m:e>
+                <m:sub>
+                  <m:r>
+                    <w:rPr>
+                      <w:rFonts w:ascii="Cambria Math" w:eastAsiaTheme="minorEastAsia" w:hAnsi="Cambria Math"/>
+                    </w:rPr>
+                    <m:t>m</m:t>
+                  </m:r>
+                </m:sub>
+              </m:sSub>
+            </m:den>
+          </m:f>
+          <m:r>
+            <w:rPr>
+              <w:rFonts w:ascii="Cambria Math" w:eastAsiaTheme="minorEastAsia" w:hAnsi="Cambria Math"/>
+            </w:rPr>
+            <m:t>=</m:t>
+          </m:r>
+          <m:r>
+            <w:rPr>
+              <w:rFonts w:ascii="Cambria Math" w:eastAsiaTheme="minorEastAsia" w:hAnsi="Cambria Math"/>
+            </w:rPr>
+            <m:t>1.014 (Tesla)</m:t>
+          </m:r>
+        </m:oMath>
+      </m:oMathPara>
+    </w:p>
+    <w:p>
+      <w:pPr>
+        <w:rPr>
+          <w:rFonts w:eastAsiaTheme="minorEastAsia"/>
+        </w:rPr>
+      </w:pPr>
+    </w:p>
+    <w:p>
+      <w:pPr>
+        <w:jc w:val="center"/>
+        <w:rPr>
+          <w:rFonts w:eastAsiaTheme="minorEastAsia"/>
+        </w:rPr>
+      </w:pPr>
+      <w:r>
+        <w:rPr>
+          <w:rFonts w:eastAsiaTheme="minorEastAsia"/>
+          <w:noProof/>
+        </w:rPr>
+        <w:drawing>
+          <wp:inline distT="0" distB="0" distL="0" distR="0">
+            <wp:extent cx="4752975" cy="3313372"/>
+            <wp:effectExtent l="0" t="0" r="0" b="1905"/>
+            <wp:docPr id="2" name="Picture 2"/>
+            <wp:cNvGraphicFramePr>
+              <a:graphicFrameLocks xmlns:a="http://schemas.openxmlformats.org/drawingml/2006/main" noChangeAspect="1"/>
+            </wp:cNvGraphicFramePr>
+            <a:graphic xmlns:a="http://schemas.openxmlformats.org/drawingml/2006/main">
+              <a:graphicData uri="http://schemas.openxmlformats.org/drawingml/2006/picture">
+                <pic:pic xmlns:pic="http://schemas.openxmlformats.org/drawingml/2006/picture">
+                  <pic:nvPicPr>
+                    <pic:cNvPr id="0" name="Picture 1"/>
+                    <pic:cNvPicPr>
+                      <a:picLocks noChangeAspect="1" noChangeArrowheads="1"/>
+                    </pic:cNvPicPr>
+                  </pic:nvPicPr>
+                  <pic:blipFill>
+                    <a:blip r:embed="rId5" cstate="print">
+                      <a:extLst>
+                        <a:ext uri="{28A0092B-C50C-407E-A947-70E740481C1C}">
+                          <a14:useLocalDpi xmlns:a14="http://schemas.microsoft.com/office/drawing/2010/main" val="0"/>
+                        </a:ext>
+                      </a:extLst>
+                    </a:blip>
+                    <a:srcRect/>
+                    <a:stretch>
+                      <a:fillRect/>
+                    </a:stretch>
+                  </pic:blipFill>
+                  <pic:spPr bwMode="auto">
+                    <a:xfrm>
+                      <a:off x="0" y="0"/>
+                      <a:ext cx="4756403" cy="3315761"/>
+                    </a:xfrm>
+                    <a:prstGeom prst="rect">
+                      <a:avLst/>
+                    </a:prstGeom>
+                    <a:noFill/>
+                    <a:ln>
+                      <a:noFill/>
+                    </a:ln>
+                  </pic:spPr>
+                </pic:pic>
+              </a:graphicData>
+            </a:graphic>
+          </wp:inline>
+        </w:drawing>
+      </w:r>
+    </w:p>
+    <w:p>
+      <w:pPr>
+        <w:jc w:val="center"/>
+        <w:rPr>
+          <w:rFonts w:eastAsiaTheme="minorEastAsia"/>
+        </w:rPr>
+      </w:pPr>
+      <w:r>
+        <w:rPr>
+          <w:rFonts w:eastAsiaTheme="minorEastAsia"/>
+        </w:rPr>
+        <w:t>Figure 2: Load line and operating point on the B-H curve</w:t>
+      </w:r>
+    </w:p>
+    <w:p>
+      <w:pPr>
+        <w:pStyle w:val="Subtitle"/>
+      </w:pPr>
+      <w:r>
+        <w:lastRenderedPageBreak/>
+        <w:t>2.2)</w:t>
+      </w:r>
+    </w:p>
+    <w:p>
+      <w:r>
+        <w:t xml:space="preserve">Magnetic loading of the machine </w:t>
+      </w:r>
+      <w:r>
+        <w:t>can be calculated as follows</w:t>
+      </w:r>
+      <w:r>
+        <w:t>:</w:t>
+      </w:r>
+    </w:p>
+    <w:p>
+      <w:pPr>
+        <w:ind w:left="2880" w:firstLine="720"/>
+        <w:rPr>
+          <w:rFonts w:eastAsiaTheme="minorEastAsia"/>
+        </w:rPr>
+      </w:pPr>
+      <m:oMath>
+        <m:acc>
+          <m:accPr>
+            <m:chr m:val="̅"/>
+            <m:ctrlPr>
+              <w:rPr>
+                <w:rFonts w:ascii="Cambria Math" w:eastAsiaTheme="minorEastAsia" w:hAnsi="Cambria Math"/>
+                <w:i/>
+              </w:rPr>
+            </m:ctrlPr>
+          </m:accPr>
+          <m:e>
+            <m:r>
+              <w:rPr>
+                <w:rFonts w:ascii="Cambria Math" w:eastAsiaTheme="minorEastAsia" w:hAnsi="Cambria Math"/>
+              </w:rPr>
+              <m:t>B</m:t>
+            </m:r>
+          </m:e>
+        </m:acc>
+        <m:r>
+          <w:rPr>
+            <w:rFonts w:ascii="Cambria Math" w:eastAsiaTheme="minorEastAsia" w:hAnsi="Cambria Math"/>
+          </w:rPr>
+          <m:t>=</m:t>
+        </m:r>
+        <m:f>
+          <m:fPr>
+            <m:ctrlPr>
+              <w:rPr>
+                <w:rFonts w:ascii="Cambria Math" w:eastAsiaTheme="minorEastAsia" w:hAnsi="Cambria Math"/>
+                <w:i/>
+              </w:rPr>
+            </m:ctrlPr>
+          </m:fPr>
+          <m:num>
+            <m:sSub>
+              <m:sSubPr>
+                <m:ctrlPr>
+                  <w:rPr>
+                    <w:rFonts w:ascii="Cambria Math" w:eastAsiaTheme="minorEastAsia" w:hAnsi="Cambria Math"/>
+                    <w:i/>
+                  </w:rPr>
+                </m:ctrlPr>
+              </m:sSubPr>
+              <m:e>
+                <m:r>
+                  <w:rPr>
+                    <w:rFonts w:ascii="Cambria Math" w:eastAsiaTheme="minorEastAsia" w:hAnsi="Cambria Math"/>
+                  </w:rPr>
+                  <m:t>PB</m:t>
+                </m:r>
+              </m:e>
+              <m:sub>
+                <m:r>
+                  <w:rPr>
+                    <w:rFonts w:ascii="Cambria Math" w:eastAsiaTheme="minorEastAsia" w:hAnsi="Cambria Math"/>
+                  </w:rPr>
+                  <m:t>m</m:t>
+                </m:r>
+              </m:sub>
+            </m:sSub>
+            <m:sSub>
+              <m:sSubPr>
+                <m:ctrlPr>
+                  <w:rPr>
+                    <w:rFonts w:ascii="Cambria Math" w:eastAsiaTheme="minorEastAsia" w:hAnsi="Cambria Math"/>
+                    <w:i/>
+                  </w:rPr>
+                </m:ctrlPr>
+              </m:sSubPr>
+              <m:e>
+                <m:r>
+                  <w:rPr>
+                    <w:rFonts w:ascii="Cambria Math" w:eastAsiaTheme="minorEastAsia" w:hAnsi="Cambria Math"/>
+                  </w:rPr>
+                  <m:t>A</m:t>
+                </m:r>
+              </m:e>
+              <m:sub>
+                <m:r>
+                  <w:rPr>
+                    <w:rFonts w:ascii="Cambria Math" w:eastAsiaTheme="minorEastAsia" w:hAnsi="Cambria Math"/>
+                  </w:rPr>
+                  <m:t>m</m:t>
+                </m:r>
+              </m:sub>
+            </m:sSub>
+          </m:num>
+          <m:den>
+            <m:sSub>
+              <m:sSubPr>
+                <m:ctrlPr>
+                  <w:rPr>
+                    <w:rFonts w:ascii="Cambria Math" w:eastAsiaTheme="minorEastAsia" w:hAnsi="Cambria Math"/>
+                    <w:i/>
+                  </w:rPr>
+                </m:ctrlPr>
+              </m:sSubPr>
+              <m:e>
+                <m:r>
+                  <w:rPr>
+                    <w:rFonts w:ascii="Cambria Math" w:eastAsiaTheme="minorEastAsia" w:hAnsi="Cambria Math"/>
+                  </w:rPr>
+                  <m:t>D</m:t>
+                </m:r>
+              </m:e>
+              <m:sub>
+                <m:r>
+                  <w:rPr>
+                    <w:rFonts w:ascii="Cambria Math" w:eastAsiaTheme="minorEastAsia" w:hAnsi="Cambria Math"/>
+                  </w:rPr>
+                  <m:t>i</m:t>
+                </m:r>
+              </m:sub>
+            </m:sSub>
+            <m:r>
+              <w:rPr>
+                <w:rFonts w:ascii="Cambria Math" w:eastAsiaTheme="minorEastAsia" w:hAnsi="Cambria Math"/>
+              </w:rPr>
+              <m:t>πL</m:t>
+            </m:r>
+          </m:den>
+        </m:f>
+        <m:r>
+          <w:rPr>
+            <w:rFonts w:ascii="Cambria Math" w:eastAsiaTheme="minorEastAsia" w:hAnsi="Cambria Math"/>
+          </w:rPr>
+          <m:t>=813.37 (mT)</m:t>
+        </m:r>
+      </m:oMath>
+      <w:r>
+        <w:rPr>
+          <w:rFonts w:eastAsiaTheme="minorEastAsia"/>
+        </w:rPr>
+        <w:tab/>
+      </w:r>
+      <w:r>
+        <w:rPr>
+          <w:rFonts w:eastAsiaTheme="minorEastAsia"/>
+        </w:rPr>
+        <w:tab/>
+      </w:r>
+      <w:r>
+        <w:rPr>
+          <w:rFonts w:eastAsiaTheme="minorEastAsia"/>
+        </w:rPr>
+        <w:tab/>
+        <w:t>(5)</w:t>
+      </w:r>
+    </w:p>
+    <w:p>
+      <w:pPr>
+        <w:pStyle w:val="Subtitle"/>
+      </w:pPr>
+      <w:r>
+        <w:t>2.3)</w:t>
+      </w:r>
+    </w:p>
+    <w:p>
+      <w:r>
+        <w:t xml:space="preserve">In this part, </w:t>
+      </w:r>
+      <w:r>
+        <w:t>FEA validation of above parts is performed. FEA draw of the machine is given in Figure 2 and results are given in Figure 3.</w:t>
+      </w:r>
+    </w:p>
+    <w:p>
+      <w:pPr>
+        <w:jc w:val="center"/>
+      </w:pPr>
+      <w:r>
+        <w:rPr>
+          <w:noProof/>
+        </w:rPr>
+        <w:drawing>
+          <wp:inline distT="0" distB="0" distL="0" distR="0">
+            <wp:extent cx="3724275" cy="3503444"/>
+            <wp:effectExtent l="0" t="0" r="0" b="1905"/>
+            <wp:docPr id="3" name="Picture 3"/>
+            <wp:cNvGraphicFramePr>
+              <a:graphicFrameLocks xmlns:a="http://schemas.openxmlformats.org/drawingml/2006/main" noChangeAspect="1"/>
+            </wp:cNvGraphicFramePr>
+            <a:graphic xmlns:a="http://schemas.openxmlformats.org/drawingml/2006/main">
+              <a:graphicData uri="http://schemas.openxmlformats.org/drawingml/2006/picture">
+                <pic:pic xmlns:pic="http://schemas.openxmlformats.org/drawingml/2006/picture">
+                  <pic:nvPicPr>
+                    <pic:cNvPr id="0" name="Picture 2"/>
+                    <pic:cNvPicPr>
+                      <a:picLocks noChangeAspect="1" noChangeArrowheads="1"/>
+                    </pic:cNvPicPr>
+                  </pic:nvPicPr>
+                  <pic:blipFill>
+                    <a:blip r:embed="rId6">
+                      <a:extLst>
+                        <a:ext uri="{28A0092B-C50C-407E-A947-70E740481C1C}">
+                          <a14:useLocalDpi xmlns:a14="http://schemas.microsoft.com/office/drawing/2010/main" val="0"/>
+                        </a:ext>
+                      </a:extLst>
+                    </a:blip>
+                    <a:srcRect/>
+                    <a:stretch>
+                      <a:fillRect/>
+                    </a:stretch>
+                  </pic:blipFill>
+                  <pic:spPr bwMode="auto">
+                    <a:xfrm>
+                      <a:off x="0" y="0"/>
+                      <a:ext cx="3762045" cy="3538975"/>
+                    </a:xfrm>
+                    <a:prstGeom prst="rect">
+                      <a:avLst/>
+                    </a:prstGeom>
+                    <a:noFill/>
+                    <a:ln>
+                      <a:noFill/>
+                    </a:ln>
+                  </pic:spPr>
+                </pic:pic>
+              </a:graphicData>
+            </a:graphic>
+          </wp:inline>
+        </w:drawing>
+      </w:r>
+    </w:p>
+    <w:p>
+      <w:pPr>
+        <w:jc w:val="center"/>
+      </w:pPr>
+      <w:r>
+        <w:t>Figure 2: 2D FEA draw of the machine</w:t>
+      </w:r>
+    </w:p>
+    <w:p>
+      <w:pPr>
+        <w:jc w:val="center"/>
+      </w:pPr>
+      <w:r>
+        <w:rPr>
+          <w:noProof/>
+        </w:rPr>
+        <w:drawing>
+          <wp:inline distT="0" distB="0" distL="0" distR="0">
+            <wp:extent cx="5934075" cy="2047875"/>
+            <wp:effectExtent l="0" t="0" r="9525" b="9525"/>
+            <wp:docPr id="4" name="Picture 4"/>
+            <wp:cNvGraphicFramePr>
+              <a:graphicFrameLocks xmlns:a="http://schemas.openxmlformats.org/drawingml/2006/main" noChangeAspect="1"/>
+            </wp:cNvGraphicFramePr>
+            <a:graphic xmlns:a="http://schemas.openxmlformats.org/drawingml/2006/main">
+              <a:graphicData uri="http://schemas.openxmlformats.org/drawingml/2006/picture">
+                <pic:pic xmlns:pic="http://schemas.openxmlformats.org/drawingml/2006/picture">
+                  <pic:nvPicPr>
+                    <pic:cNvPr id="0" name="Picture 3"/>
+                    <pic:cNvPicPr>
+                      <a:picLocks noChangeAspect="1" noChangeArrowheads="1"/>
+                    </pic:cNvPicPr>
+                  </pic:nvPicPr>
+                  <pic:blipFill>
+                    <a:blip r:embed="rId7">
+                      <a:extLst>
+                        <a:ext uri="{28A0092B-C50C-407E-A947-70E740481C1C}">
+                          <a14:useLocalDpi xmlns:a14="http://schemas.microsoft.com/office/drawing/2010/main" val="0"/>
+                        </a:ext>
+                      </a:extLst>
+                    </a:blip>
+                    <a:srcRect/>
+                    <a:stretch>
+                      <a:fillRect/>
+                    </a:stretch>
+                  </pic:blipFill>
+                  <pic:spPr bwMode="auto">
+                    <a:xfrm>
+                      <a:off x="0" y="0"/>
+                      <a:ext cx="5934075" cy="2047875"/>
+                    </a:xfrm>
+                    <a:prstGeom prst="rect">
+                      <a:avLst/>
+                    </a:prstGeom>
+                    <a:noFill/>
+                    <a:ln>
+                      <a:noFill/>
+                    </a:ln>
+                  </pic:spPr>
+                </pic:pic>
+              </a:graphicData>
+            </a:graphic>
+          </wp:inline>
+        </w:drawing>
+      </w:r>
+    </w:p>
+    <w:p>
+      <w:pPr>
+        <w:jc w:val="center"/>
+      </w:pPr>
+      <w:r>
+        <w:t>Figure 3: 2D FEA results of air gap flux density at r=(</w:t>
+      </w:r>
+      <w:proofErr w:type="spellStart"/>
+      <w:r>
+        <w:t>Ri+air-gap</w:t>
+      </w:r>
+      <w:proofErr w:type="spellEnd"/>
+      <w:r>
+        <w:t>/2)</w:t>
+      </w:r>
+    </w:p>
+    <w:p>
+      <w:r>
+        <w:lastRenderedPageBreak/>
+        <w:t xml:space="preserve">Analytical results and numerical results are close to each other but they are not equal to each other.  While analytical calculations are performed, leakage flux can not be modelled and taken into consideration.  However, numerical results </w:t>
+      </w:r>
+      <w:proofErr w:type="gramStart"/>
+      <w:r>
+        <w:t>includes</w:t>
+      </w:r>
+      <w:proofErr w:type="gramEnd"/>
+      <w:r>
+        <w:t xml:space="preserve"> leakage flux and this result is slightly smaller than analytical result.</w:t>
+      </w:r>
+    </w:p>
+    <w:p>
+      <w:pPr>
+        <w:pStyle w:val="Subtitle"/>
+      </w:pPr>
+      <w:r>
+        <w:t>3)</w:t>
+      </w:r>
+    </w:p>
+    <w:p>
+      <w:pPr>
+        <w:pStyle w:val="Subtitle"/>
+      </w:pPr>
+      <w:r>
+        <w:t>3.1)</w:t>
+      </w:r>
+    </w:p>
+    <w:p>
+      <w:r>
+        <w:t>In this part, slot number of the machine is chosen. For this reason, fractional slot number is not chosen for this purpose and q is chosen as 1. Then, slot number is 12.</w:t>
+      </w:r>
+      <w:bookmarkStart w:id="0" w:name="_GoBack"/>
+      <w:bookmarkEnd w:id="0"/>
+    </w:p>
+    <w:p/>
     <w:sectPr>
       <w:pgSz w:w="12240" w:h="15840"/>
       <w:pgMar w:top="1440" w:right="1440" w:bottom="1440" w:left="1440" w:header="708" w:footer="708" w:gutter="0"/>
@@ -1799,6 +3285,27 @@
       <w:sz w:val="24"/>
     </w:rPr>
   </w:style>
+  <w:style w:type="paragraph" w:styleId="Heading1">
+    <w:name w:val="heading 1"/>
+    <w:basedOn w:val="Normal"/>
+    <w:next w:val="Normal"/>
+    <w:link w:val="Heading1Char"/>
+    <w:uiPriority w:val="9"/>
+    <w:qFormat/>
+    <w:rsid w:val="008404FD"/>
+    <w:pPr>
+      <w:keepNext/>
+      <w:keepLines/>
+      <w:spacing w:before="240" w:after="0"/>
+      <w:outlineLvl w:val="0"/>
+    </w:pPr>
+    <w:rPr>
+      <w:rFonts w:asciiTheme="majorHAnsi" w:eastAsiaTheme="majorEastAsia" w:hAnsiTheme="majorHAnsi" w:cstheme="majorBidi"/>
+      <w:color w:val="2F5496" w:themeColor="accent1" w:themeShade="BF"/>
+      <w:sz w:val="32"/>
+      <w:szCs w:val="32"/>
+    </w:rPr>
+  </w:style>
   <w:style w:type="character" w:default="1" w:styleId="DefaultParagraphFont">
     <w:name w:val="Default Paragraph Font"/>
     <w:uiPriority w:val="1"/>
@@ -1935,6 +3442,29 @@
         <w:insideV w:val="single" w:sz="4" w:space="0" w:color="auto"/>
       </w:tblBorders>
     </w:tblPr>
+  </w:style>
+  <w:style w:type="character" w:styleId="PlaceholderText">
+    <w:name w:val="Placeholder Text"/>
+    <w:basedOn w:val="DefaultParagraphFont"/>
+    <w:uiPriority w:val="99"/>
+    <w:semiHidden/>
+    <w:rsid w:val="00B112AC"/>
+    <w:rPr>
+      <w:color w:val="808080"/>
+    </w:rPr>
+  </w:style>
+  <w:style w:type="character" w:customStyle="1" w:styleId="Heading1Char">
+    <w:name w:val="Heading 1 Char"/>
+    <w:basedOn w:val="DefaultParagraphFont"/>
+    <w:link w:val="Heading1"/>
+    <w:uiPriority w:val="9"/>
+    <w:rsid w:val="008404FD"/>
+    <w:rPr>
+      <w:rFonts w:asciiTheme="majorHAnsi" w:eastAsiaTheme="majorEastAsia" w:hAnsiTheme="majorHAnsi" w:cstheme="majorBidi"/>
+      <w:color w:val="2F5496" w:themeColor="accent1" w:themeShade="BF"/>
+      <w:sz w:val="32"/>
+      <w:szCs w:val="32"/>
+    </w:rPr>
   </w:style>
 </w:styles>
 </file>

</xml_diff>

<commit_message>
AWG wire is chosen (2.2)
</commit_message>
<xml_diff>
--- a/report.docx
+++ b/report.docx
@@ -1392,10 +1392,7 @@
         <w:t>are reluctances of stator, rotor, leakage, air-gap and magnets, respectively.</w:t>
       </w:r>
       <w:r>
-        <w:t xml:space="preserve"> In this case, </w:t>
-      </w:r>
-      <w:r>
-        <w:t>R</w:t>
+        <w:t xml:space="preserve"> In this case, R</w:t>
       </w:r>
       <w:r>
         <w:rPr>
@@ -1413,10 +1410,7 @@
         <w:t>r</w:t>
       </w:r>
       <w:r>
-        <w:t xml:space="preserve"> and</w:t>
-      </w:r>
-      <w:r>
-        <w:t xml:space="preserve"> </w:t>
+        <w:t xml:space="preserve"> and </w:t>
       </w:r>
       <w:proofErr w:type="spellStart"/>
       <w:r>
@@ -1562,13 +1556,7 @@
               <w:rPr>
                 <w:rFonts w:ascii="Cambria Math" w:hAnsi="Cambria Math"/>
               </w:rPr>
-              <m:t>π</m:t>
-            </m:r>
-            <m:r>
-              <w:rPr>
-                <w:rFonts w:ascii="Cambria Math" w:hAnsi="Cambria Math"/>
-              </w:rPr>
-              <m:t>L</m:t>
+              <m:t>πL</m:t>
             </m:r>
           </m:num>
           <m:den>
@@ -2003,19 +1991,7 @@
           <w:rPr>
             <w:rFonts w:ascii="Cambria Math" w:eastAsiaTheme="minorEastAsia" w:hAnsi="Cambria Math"/>
           </w:rPr>
-          <m:t>=</m:t>
-        </m:r>
-        <m:r>
-          <w:rPr>
-            <w:rFonts w:ascii="Cambria Math" w:eastAsiaTheme="minorEastAsia" w:hAnsi="Cambria Math"/>
-          </w:rPr>
-          <m:t>126313</m:t>
-        </m:r>
-        <m:r>
-          <w:rPr>
-            <w:rFonts w:ascii="Cambria Math" w:eastAsiaTheme="minorEastAsia" w:hAnsi="Cambria Math"/>
-          </w:rPr>
-          <m:t xml:space="preserve"> (</m:t>
+          <m:t>=126313 (</m:t>
         </m:r>
         <m:f>
           <m:fPr>
@@ -2405,13 +2381,7 @@
             <w:rPr>
               <w:rFonts w:ascii="Cambria Math" w:eastAsiaTheme="minorEastAsia" w:hAnsi="Cambria Math"/>
             </w:rPr>
-            <m:t>=</m:t>
-          </m:r>
-          <m:r>
-            <w:rPr>
-              <w:rFonts w:ascii="Cambria Math" w:eastAsiaTheme="minorEastAsia" w:hAnsi="Cambria Math"/>
-            </w:rPr>
-            <m:t>1.014 (Tesla)</m:t>
+            <m:t>=1.014 (Tesla)</m:t>
           </m:r>
         </m:oMath>
       </m:oMathPara>
@@ -2868,10 +2838,225 @@
         <w:t xml:space="preserve">In this part, slot number of the machine is chosen. </w:t>
       </w:r>
       <w:r>
-        <w:t xml:space="preserve"> In this case, Q is taken one due to higher winding factor and the corresponding slot number is 12.</w:t>
-      </w:r>
+        <w:t xml:space="preserve"> In this case, </w:t>
+      </w:r>
+      <w:r>
+        <w:t>q</w:t>
+      </w:r>
+      <w:r>
+        <w:t xml:space="preserve"> is taken one due to higher winding factor and the corresponding slot number is 12.</w:t>
+      </w:r>
+    </w:p>
+    <w:p>
+      <w:pPr>
+        <w:pStyle w:val="Subtitle"/>
+      </w:pPr>
+      <w:r>
+        <w:t>3.2)</w:t>
+      </w:r>
+    </w:p>
+    <w:p>
+      <w:r>
+        <w:t>In this part, wire diameter should be chosen. For this, the restriction is maximum current density (J) in the coil and it is 5 A/mm</w:t>
+      </w:r>
+      <w:r>
+        <w:rPr>
+          <w:vertAlign w:val="superscript"/>
+        </w:rPr>
+        <w:t>2</w:t>
+      </w:r>
+      <w:r>
+        <w:t>. Also, coil current (I) for this machine is 2.5 Ampere. Then, minimum coil area can be calculated as follows:</w:t>
+      </w:r>
+    </w:p>
+    <w:p>
+      <w:pPr>
+        <w:rPr>
+          <w:rFonts w:eastAsiaTheme="minorEastAsia"/>
+        </w:rPr>
+      </w:pPr>
+      <w:r>
+        <w:rPr>
+          <w:rFonts w:eastAsiaTheme="minorEastAsia"/>
+        </w:rPr>
+        <w:t xml:space="preserve"> </w:t>
+      </w:r>
+      <w:r>
+        <w:rPr>
+          <w:rFonts w:eastAsiaTheme="minorEastAsia"/>
+        </w:rPr>
+        <w:tab/>
+      </w:r>
+      <w:r>
+        <w:rPr>
+          <w:rFonts w:eastAsiaTheme="minorEastAsia"/>
+        </w:rPr>
+        <w:tab/>
+      </w:r>
+      <w:r>
+        <w:rPr>
+          <w:rFonts w:eastAsiaTheme="minorEastAsia"/>
+        </w:rPr>
+        <w:tab/>
+      </w:r>
+      <w:r>
+        <w:rPr>
+          <w:rFonts w:eastAsiaTheme="minorEastAsia"/>
+        </w:rPr>
+        <w:tab/>
+        <w:t xml:space="preserve">           </w:t>
+      </w:r>
+      <m:oMath>
+        <m:r>
+          <w:rPr>
+            <w:rFonts w:ascii="Cambria Math" w:eastAsiaTheme="minorEastAsia" w:hAnsi="Cambria Math"/>
+          </w:rPr>
+          <m:t xml:space="preserve">   </m:t>
+        </m:r>
+        <m:sSub>
+          <m:sSubPr>
+            <m:ctrlPr>
+              <w:rPr>
+                <w:rFonts w:ascii="Cambria Math" w:hAnsi="Cambria Math"/>
+                <w:i/>
+              </w:rPr>
+            </m:ctrlPr>
+          </m:sSubPr>
+          <m:e>
+            <m:r>
+              <w:rPr>
+                <w:rFonts w:ascii="Cambria Math" w:hAnsi="Cambria Math"/>
+              </w:rPr>
+              <m:t>A</m:t>
+            </m:r>
+          </m:e>
+          <m:sub>
+            <m:r>
+              <w:rPr>
+                <w:rFonts w:ascii="Cambria Math" w:hAnsi="Cambria Math"/>
+              </w:rPr>
+              <m:t>coil</m:t>
+            </m:r>
+          </m:sub>
+        </m:sSub>
+        <m:r>
+          <w:rPr>
+            <w:rFonts w:ascii="Cambria Math" w:hAnsi="Cambria Math"/>
+          </w:rPr>
+          <m:t>=</m:t>
+        </m:r>
+        <m:f>
+          <m:fPr>
+            <m:ctrlPr>
+              <w:rPr>
+                <w:rFonts w:ascii="Cambria Math" w:hAnsi="Cambria Math"/>
+                <w:i/>
+              </w:rPr>
+            </m:ctrlPr>
+          </m:fPr>
+          <m:num>
+            <m:r>
+              <w:rPr>
+                <w:rFonts w:ascii="Cambria Math" w:hAnsi="Cambria Math"/>
+              </w:rPr>
+              <m:t>I</m:t>
+            </m:r>
+          </m:num>
+          <m:den>
+            <m:r>
+              <w:rPr>
+                <w:rFonts w:ascii="Cambria Math" w:hAnsi="Cambria Math"/>
+              </w:rPr>
+              <m:t>J</m:t>
+            </m:r>
+          </m:den>
+        </m:f>
+      </m:oMath>
+      <w:r>
+        <w:rPr>
+          <w:rFonts w:eastAsiaTheme="minorEastAsia"/>
+        </w:rPr>
+        <w:t xml:space="preserve"> =0.5 mm</w:t>
+      </w:r>
+      <w:r>
+        <w:rPr>
+          <w:rFonts w:eastAsiaTheme="minorEastAsia"/>
+          <w:vertAlign w:val="superscript"/>
+        </w:rPr>
+        <w:t>2</w:t>
+      </w:r>
+      <w:r>
+        <w:rPr>
+          <w:rFonts w:eastAsiaTheme="minorEastAsia"/>
+        </w:rPr>
+        <w:t xml:space="preserve">                                                    </w:t>
+      </w:r>
+      <w:proofErr w:type="gramStart"/>
+      <w:r>
+        <w:rPr>
+          <w:rFonts w:eastAsiaTheme="minorEastAsia"/>
+        </w:rPr>
+        <w:t xml:space="preserve">   (</w:t>
+      </w:r>
+      <w:proofErr w:type="gramEnd"/>
+      <w:r>
+        <w:rPr>
+          <w:rFonts w:eastAsiaTheme="minorEastAsia"/>
+        </w:rPr>
+        <w:t>6)</w:t>
+      </w:r>
+    </w:p>
+    <w:p>
+      <w:r>
+        <w:t xml:space="preserve">So, the wire diameter is chosen larger than that value in order to make sure that maximum current density in the coil is smaller than </w:t>
+      </w:r>
+      <w:r>
+        <w:t>5 A/mm</w:t>
+      </w:r>
+      <w:r>
+        <w:rPr>
+          <w:vertAlign w:val="superscript"/>
+        </w:rPr>
+        <w:t>2</w:t>
+      </w:r>
+      <w:r>
+        <w:t xml:space="preserve">. Furthermore, minimum value for coil area is chosen in order to avoid Eddy currents in the coils (in this step, the frequency of the machine is not known, thus minimum coil area is acceptable. If frequency is known and larger areas are acceptable, it can be discussed later). Then, AWG20 cable is chosen with 0.518 </w:t>
+      </w:r>
+      <w:r>
+        <w:t>mm</w:t>
+      </w:r>
+      <w:proofErr w:type="gramStart"/>
+      <w:r>
+        <w:rPr>
+          <w:vertAlign w:val="superscript"/>
+        </w:rPr>
+        <w:t>2</w:t>
+      </w:r>
+      <w:r>
+        <w:rPr>
+          <w:vertAlign w:val="superscript"/>
+        </w:rPr>
+        <w:t xml:space="preserve"> </w:t>
+      </w:r>
+      <w:r>
+        <w:t xml:space="preserve"> coil</w:t>
+      </w:r>
+      <w:proofErr w:type="gramEnd"/>
+      <w:r>
+        <w:t xml:space="preserve"> area.</w:t>
+      </w:r>
+    </w:p>
+    <w:p>
       <w:bookmarkStart w:id="0" w:name="_GoBack"/>
       <w:bookmarkEnd w:id="0"/>
+    </w:p>
+    <w:p/>
+    <w:p>
+      <w:pPr>
+        <w:rPr>
+          <w:rFonts w:eastAsiaTheme="minorEastAsia"/>
+        </w:rPr>
+      </w:pPr>
     </w:p>
     <w:p/>
     <w:sectPr>

</xml_diff>

<commit_message>
slot height, turn number and back core thickness are selected
</commit_message>
<xml_diff>
--- a/report.docx
+++ b/report.docx
@@ -2844,7 +2844,19 @@
         <w:t>q</w:t>
       </w:r>
       <w:r>
-        <w:t xml:space="preserve"> is taken one due to higher winding factor and the corresponding slot number is 12.</w:t>
+        <w:t xml:space="preserve"> is taken </w:t>
+      </w:r>
+      <w:r>
+        <w:t>two</w:t>
+      </w:r>
+      <w:r>
+        <w:t xml:space="preserve"> and the corresponding slot number is </w:t>
+      </w:r>
+      <w:r>
+        <w:t>24</w:t>
+      </w:r>
+      <w:r>
+        <w:t>.</w:t>
       </w:r>
     </w:p>
     <w:p>
@@ -3020,7 +3032,19 @@
         <w:t>2</w:t>
       </w:r>
       <w:r>
-        <w:t xml:space="preserve">. Furthermore, minimum value for coil area is chosen in order to avoid Eddy currents in the coils (in this step, the frequency of the machine is not known, thus minimum coil area is acceptable. If frequency is known and larger areas are acceptable, it can be discussed later). Then, AWG20 cable is chosen with 0.518 </w:t>
+        <w:t>. If frequency is known and larger areas are acceptable, it can be discussed later. Then, AWG</w:t>
+      </w:r>
+      <w:r>
+        <w:t>15</w:t>
+      </w:r>
+      <w:r>
+        <w:t xml:space="preserve"> cable is chosen with </w:t>
+      </w:r>
+      <w:r>
+        <w:t>1.65</w:t>
+      </w:r>
+      <w:r>
+        <w:t xml:space="preserve"> </w:t>
       </w:r>
       <w:r>
         <w:t>mm</w:t>
@@ -3047,16 +3071,953 @@
       </w:r>
     </w:p>
     <w:p>
+      <w:pPr>
+        <w:pStyle w:val="Subtitle"/>
+      </w:pPr>
+      <w:r>
+        <w:t>3.3)</w:t>
+      </w:r>
+    </w:p>
+    <w:p>
+      <w:r>
+        <w:t xml:space="preserve">In this part, slot height, turn numbers in a slot and back core thickness are calculated. </w:t>
+      </w:r>
+      <w:r>
+        <w:t>Firstly, slot ratio should be defined. Slot ratio is the ratio of diameter of inner part of slot to diameter of outer side of the slot (D</w:t>
+      </w:r>
+      <w:r>
+        <w:rPr>
+          <w:vertAlign w:val="subscript"/>
+        </w:rPr>
+        <w:t>i</w:t>
+      </w:r>
+      <w:r>
+        <w:t>/D</w:t>
+      </w:r>
+      <w:r>
+        <w:rPr>
+          <w:vertAlign w:val="subscript"/>
+        </w:rPr>
+        <w:t>o</w:t>
+      </w:r>
+      <w:r>
+        <w:t xml:space="preserve">). If it is chosen smaller, corresponding slot height is higher. Generally, it is chosen between 0.5 and 1. In this study, it is chosen as 0.75. Since </w:t>
+      </w:r>
+      <w:r>
+        <w:t>D</w:t>
+      </w:r>
+      <w:r>
+        <w:rPr>
+          <w:vertAlign w:val="subscript"/>
+        </w:rPr>
+        <w:t>i</w:t>
+      </w:r>
+      <w:r>
+        <w:t xml:space="preserve"> is 102 mm, </w:t>
+      </w:r>
+      <w:r>
+        <w:t>D</w:t>
+      </w:r>
+      <w:r>
+        <w:rPr>
+          <w:vertAlign w:val="subscript"/>
+        </w:rPr>
+        <w:t>o</w:t>
+      </w:r>
+      <w:r>
+        <w:t xml:space="preserve"> and slot height </w:t>
+      </w:r>
+      <w:proofErr w:type="spellStart"/>
+      <w:r>
+        <w:t>h</w:t>
+      </w:r>
+      <w:r>
+        <w:rPr>
+          <w:vertAlign w:val="subscript"/>
+        </w:rPr>
+        <w:t>s</w:t>
+      </w:r>
+      <w:proofErr w:type="spellEnd"/>
+      <w:r>
+        <w:t xml:space="preserve"> </w:t>
+      </w:r>
+      <w:r>
+        <w:t xml:space="preserve">can be calculated easily as </w:t>
+      </w:r>
+      <w:proofErr w:type="gramStart"/>
+      <w:r>
+        <w:t>follows :</w:t>
+      </w:r>
+      <w:proofErr w:type="gramEnd"/>
+    </w:p>
+    <w:p>
+      <w:pPr>
+        <w:ind w:left="2880" w:firstLine="720"/>
+        <w:rPr>
+          <w:rFonts w:eastAsiaTheme="minorEastAsia"/>
+        </w:rPr>
+      </w:pPr>
+      <m:oMath>
+        <m:sSub>
+          <m:sSubPr>
+            <m:ctrlPr>
+              <w:rPr>
+                <w:rFonts w:ascii="Cambria Math" w:hAnsi="Cambria Math"/>
+                <w:i/>
+              </w:rPr>
+            </m:ctrlPr>
+          </m:sSubPr>
+          <m:e>
+            <m:r>
+              <w:rPr>
+                <w:rFonts w:ascii="Cambria Math" w:hAnsi="Cambria Math"/>
+              </w:rPr>
+              <m:t>D</m:t>
+            </m:r>
+          </m:e>
+          <m:sub>
+            <m:r>
+              <w:rPr>
+                <w:rFonts w:ascii="Cambria Math" w:hAnsi="Cambria Math"/>
+              </w:rPr>
+              <m:t>o</m:t>
+            </m:r>
+          </m:sub>
+        </m:sSub>
+        <m:r>
+          <w:rPr>
+            <w:rFonts w:ascii="Cambria Math" w:hAnsi="Cambria Math"/>
+          </w:rPr>
+          <m:t>=</m:t>
+        </m:r>
+        <m:f>
+          <m:fPr>
+            <m:ctrlPr>
+              <w:rPr>
+                <w:rFonts w:ascii="Cambria Math" w:hAnsi="Cambria Math"/>
+                <w:i/>
+              </w:rPr>
+            </m:ctrlPr>
+          </m:fPr>
+          <m:num>
+            <m:sSub>
+              <m:sSubPr>
+                <m:ctrlPr>
+                  <w:rPr>
+                    <w:rFonts w:ascii="Cambria Math" w:hAnsi="Cambria Math"/>
+                    <w:i/>
+                  </w:rPr>
+                </m:ctrlPr>
+              </m:sSubPr>
+              <m:e>
+                <m:r>
+                  <w:rPr>
+                    <w:rFonts w:ascii="Cambria Math" w:hAnsi="Cambria Math"/>
+                  </w:rPr>
+                  <m:t>D</m:t>
+                </m:r>
+              </m:e>
+              <m:sub>
+                <m:r>
+                  <w:rPr>
+                    <w:rFonts w:ascii="Cambria Math" w:hAnsi="Cambria Math"/>
+                  </w:rPr>
+                  <m:t>i</m:t>
+                </m:r>
+              </m:sub>
+            </m:sSub>
+          </m:num>
+          <m:den>
+            <m:r>
+              <w:rPr>
+                <w:rFonts w:ascii="Cambria Math" w:hAnsi="Cambria Math"/>
+              </w:rPr>
+              <m:t>0.75</m:t>
+            </m:r>
+          </m:den>
+        </m:f>
+        <m:r>
+          <w:rPr>
+            <w:rFonts w:ascii="Cambria Math" w:hAnsi="Cambria Math"/>
+          </w:rPr>
+          <m:t>=</m:t>
+        </m:r>
+      </m:oMath>
+      <w:r>
+        <w:rPr>
+          <w:rFonts w:eastAsiaTheme="minorEastAsia"/>
+        </w:rPr>
+        <w:t>136 mm</w:t>
+      </w:r>
+      <w:r>
+        <w:rPr>
+          <w:rFonts w:eastAsiaTheme="minorEastAsia"/>
+        </w:rPr>
+        <w:tab/>
+      </w:r>
+      <w:r>
+        <w:rPr>
+          <w:rFonts w:eastAsiaTheme="minorEastAsia"/>
+        </w:rPr>
+        <w:tab/>
+      </w:r>
+      <w:r>
+        <w:rPr>
+          <w:rFonts w:eastAsiaTheme="minorEastAsia"/>
+        </w:rPr>
+        <w:tab/>
+        <w:t xml:space="preserve">                    </w:t>
+      </w:r>
+      <w:proofErr w:type="gramStart"/>
+      <w:r>
+        <w:rPr>
+          <w:rFonts w:eastAsiaTheme="minorEastAsia"/>
+        </w:rPr>
+        <w:t xml:space="preserve">   (</w:t>
+      </w:r>
+      <w:proofErr w:type="gramEnd"/>
+      <w:r>
+        <w:rPr>
+          <w:rFonts w:eastAsiaTheme="minorEastAsia"/>
+        </w:rPr>
+        <w:t>7)</w:t>
+      </w:r>
+    </w:p>
+    <w:p>
+      <w:pPr>
+        <w:ind w:left="2880" w:firstLine="720"/>
+      </w:pPr>
+      <m:oMath>
+        <m:sSub>
+          <m:sSubPr>
+            <m:ctrlPr>
+              <w:rPr>
+                <w:rFonts w:ascii="Cambria Math" w:hAnsi="Cambria Math"/>
+                <w:i/>
+              </w:rPr>
+            </m:ctrlPr>
+          </m:sSubPr>
+          <m:e>
+            <m:r>
+              <w:rPr>
+                <w:rFonts w:ascii="Cambria Math" w:hAnsi="Cambria Math"/>
+              </w:rPr>
+              <m:t>h</m:t>
+            </m:r>
+          </m:e>
+          <m:sub>
+            <m:r>
+              <w:rPr>
+                <w:rFonts w:ascii="Cambria Math" w:hAnsi="Cambria Math"/>
+              </w:rPr>
+              <m:t>s</m:t>
+            </m:r>
+          </m:sub>
+        </m:sSub>
+        <m:r>
+          <w:rPr>
+            <w:rFonts w:ascii="Cambria Math" w:hAnsi="Cambria Math"/>
+          </w:rPr>
+          <m:t>=</m:t>
+        </m:r>
+        <m:f>
+          <m:fPr>
+            <m:ctrlPr>
+              <w:rPr>
+                <w:rFonts w:ascii="Cambria Math" w:hAnsi="Cambria Math"/>
+                <w:i/>
+              </w:rPr>
+            </m:ctrlPr>
+          </m:fPr>
+          <m:num>
+            <m:sSub>
+              <m:sSubPr>
+                <m:ctrlPr>
+                  <w:rPr>
+                    <w:rFonts w:ascii="Cambria Math" w:hAnsi="Cambria Math"/>
+                    <w:i/>
+                  </w:rPr>
+                </m:ctrlPr>
+              </m:sSubPr>
+              <m:e>
+                <m:r>
+                  <w:rPr>
+                    <w:rFonts w:ascii="Cambria Math" w:hAnsi="Cambria Math"/>
+                  </w:rPr>
+                  <m:t>D</m:t>
+                </m:r>
+              </m:e>
+              <m:sub>
+                <m:r>
+                  <w:rPr>
+                    <w:rFonts w:ascii="Cambria Math" w:hAnsi="Cambria Math"/>
+                  </w:rPr>
+                  <m:t>o</m:t>
+                </m:r>
+              </m:sub>
+            </m:sSub>
+            <m:r>
+              <w:rPr>
+                <w:rFonts w:ascii="Cambria Math" w:hAnsi="Cambria Math"/>
+              </w:rPr>
+              <m:t>-</m:t>
+            </m:r>
+            <m:sSub>
+              <m:sSubPr>
+                <m:ctrlPr>
+                  <w:rPr>
+                    <w:rFonts w:ascii="Cambria Math" w:hAnsi="Cambria Math"/>
+                    <w:i/>
+                  </w:rPr>
+                </m:ctrlPr>
+              </m:sSubPr>
+              <m:e>
+                <m:r>
+                  <w:rPr>
+                    <w:rFonts w:ascii="Cambria Math" w:hAnsi="Cambria Math"/>
+                  </w:rPr>
+                  <m:t>D</m:t>
+                </m:r>
+              </m:e>
+              <m:sub>
+                <m:r>
+                  <w:rPr>
+                    <w:rFonts w:ascii="Cambria Math" w:hAnsi="Cambria Math"/>
+                  </w:rPr>
+                  <m:t>i</m:t>
+                </m:r>
+              </m:sub>
+            </m:sSub>
+          </m:num>
+          <m:den>
+            <m:r>
+              <w:rPr>
+                <w:rFonts w:ascii="Cambria Math" w:hAnsi="Cambria Math"/>
+              </w:rPr>
+              <m:t>2</m:t>
+            </m:r>
+          </m:den>
+        </m:f>
+        <m:r>
+          <w:rPr>
+            <w:rFonts w:ascii="Cambria Math" w:hAnsi="Cambria Math"/>
+          </w:rPr>
+          <m:t>=17 mm</m:t>
+        </m:r>
+      </m:oMath>
+      <w:r>
+        <w:rPr>
+          <w:rFonts w:eastAsiaTheme="minorEastAsia"/>
+        </w:rPr>
+        <w:t xml:space="preserve">                                                   (8)</w:t>
+      </w:r>
+    </w:p>
+    <w:p>
+      <w:r>
+        <w:t>Moreover, turn number for each slot should be calculated.  For this, slot area should be calculated. Firstly, the ratio of slot width to teeth width is chosen as 1 in this study. Then, width of a slot can be calculated as follows:</w:t>
+      </w:r>
+    </w:p>
+    <w:p>
+      <w:pPr>
+        <w:ind w:left="2880" w:firstLine="720"/>
+        <w:rPr>
+          <w:rFonts w:eastAsiaTheme="minorEastAsia"/>
+        </w:rPr>
+      </w:pPr>
+      <m:oMath>
+        <m:sSub>
+          <m:sSubPr>
+            <m:ctrlPr>
+              <w:rPr>
+                <w:rFonts w:ascii="Cambria Math" w:hAnsi="Cambria Math"/>
+                <w:i/>
+              </w:rPr>
+            </m:ctrlPr>
+          </m:sSubPr>
+          <m:e>
+            <m:r>
+              <w:rPr>
+                <w:rFonts w:ascii="Cambria Math" w:hAnsi="Cambria Math"/>
+              </w:rPr>
+              <m:t>h</m:t>
+            </m:r>
+          </m:e>
+          <m:sub>
+            <m:r>
+              <w:rPr>
+                <w:rFonts w:ascii="Cambria Math" w:hAnsi="Cambria Math"/>
+              </w:rPr>
+              <m:t>w</m:t>
+            </m:r>
+          </m:sub>
+        </m:sSub>
+        <m:r>
+          <w:rPr>
+            <w:rFonts w:ascii="Cambria Math" w:hAnsi="Cambria Math"/>
+          </w:rPr>
+          <m:t>=</m:t>
+        </m:r>
+        <m:f>
+          <m:fPr>
+            <m:ctrlPr>
+              <w:rPr>
+                <w:rFonts w:ascii="Cambria Math" w:hAnsi="Cambria Math"/>
+                <w:i/>
+              </w:rPr>
+            </m:ctrlPr>
+          </m:fPr>
+          <m:num>
+            <m:f>
+              <m:fPr>
+                <m:ctrlPr>
+                  <w:rPr>
+                    <w:rFonts w:ascii="Cambria Math" w:hAnsi="Cambria Math"/>
+                    <w:i/>
+                  </w:rPr>
+                </m:ctrlPr>
+              </m:fPr>
+              <m:num>
+                <m:r>
+                  <w:rPr>
+                    <w:rFonts w:ascii="Cambria Math" w:hAnsi="Cambria Math"/>
+                  </w:rPr>
+                  <m:t>π</m:t>
+                </m:r>
+                <m:sSub>
+                  <m:sSubPr>
+                    <m:ctrlPr>
+                      <w:rPr>
+                        <w:rFonts w:ascii="Cambria Math" w:hAnsi="Cambria Math"/>
+                        <w:i/>
+                      </w:rPr>
+                    </m:ctrlPr>
+                  </m:sSubPr>
+                  <m:e>
+                    <m:r>
+                      <w:rPr>
+                        <w:rFonts w:ascii="Cambria Math" w:hAnsi="Cambria Math"/>
+                      </w:rPr>
+                      <m:t>D</m:t>
+                    </m:r>
+                  </m:e>
+                  <m:sub>
+                    <m:r>
+                      <w:rPr>
+                        <w:rFonts w:ascii="Cambria Math" w:hAnsi="Cambria Math"/>
+                      </w:rPr>
+                      <m:t>i</m:t>
+                    </m:r>
+                  </m:sub>
+                </m:sSub>
+              </m:num>
+              <m:den>
+                <m:r>
+                  <w:rPr>
+                    <w:rFonts w:ascii="Cambria Math" w:hAnsi="Cambria Math"/>
+                  </w:rPr>
+                  <m:t>24</m:t>
+                </m:r>
+              </m:den>
+            </m:f>
+          </m:num>
+          <m:den>
+            <m:r>
+              <w:rPr>
+                <w:rFonts w:ascii="Cambria Math" w:hAnsi="Cambria Math"/>
+              </w:rPr>
+              <m:t>2</m:t>
+            </m:r>
+          </m:den>
+        </m:f>
+        <m:r>
+          <w:rPr>
+            <w:rFonts w:ascii="Cambria Math" w:hAnsi="Cambria Math"/>
+          </w:rPr>
+          <m:t>=</m:t>
+        </m:r>
+        <m:r>
+          <w:rPr>
+            <w:rFonts w:ascii="Cambria Math" w:hAnsi="Cambria Math"/>
+          </w:rPr>
+          <m:t>6.68</m:t>
+        </m:r>
+        <m:r>
+          <w:rPr>
+            <w:rFonts w:ascii="Cambria Math" w:hAnsi="Cambria Math"/>
+          </w:rPr>
+          <m:t xml:space="preserve"> mm</m:t>
+        </m:r>
+      </m:oMath>
+      <w:r>
+        <w:rPr>
+          <w:rFonts w:eastAsiaTheme="minorEastAsia"/>
+        </w:rPr>
+        <w:tab/>
+      </w:r>
+      <w:r>
+        <w:rPr>
+          <w:rFonts w:eastAsiaTheme="minorEastAsia"/>
+        </w:rPr>
+        <w:tab/>
+      </w:r>
+      <w:r>
+        <w:rPr>
+          <w:rFonts w:eastAsiaTheme="minorEastAsia"/>
+        </w:rPr>
+        <w:tab/>
+      </w:r>
+      <w:r>
+        <w:rPr>
+          <w:rFonts w:eastAsiaTheme="minorEastAsia"/>
+        </w:rPr>
+        <w:tab/>
+        <w:t xml:space="preserve">         (9)</w:t>
+      </w:r>
+    </w:p>
+    <w:p>
+      <w:pPr>
+        <w:rPr>
+          <w:rFonts w:eastAsiaTheme="minorEastAsia"/>
+        </w:rPr>
+      </w:pPr>
+      <w:r>
+        <w:rPr>
+          <w:rFonts w:eastAsiaTheme="minorEastAsia"/>
+        </w:rPr>
+        <w:t>Then, fill factor is taken 0.5 for round wires and turn numbers ca</w:t>
+      </w:r>
+      <w:r>
+        <w:rPr>
+          <w:rFonts w:eastAsiaTheme="minorEastAsia"/>
+        </w:rPr>
+        <w:t>n be calculated as follows:</w:t>
+      </w:r>
+    </w:p>
+    <w:p>
+      <w:pPr>
+        <w:ind w:left="2880" w:firstLine="720"/>
+        <w:rPr>
+          <w:rFonts w:eastAsiaTheme="minorEastAsia"/>
+        </w:rPr>
+      </w:pPr>
+      <m:oMath>
+        <m:r>
+          <w:rPr>
+            <w:rFonts w:ascii="Cambria Math" w:eastAsiaTheme="minorEastAsia" w:hAnsi="Cambria Math"/>
+          </w:rPr>
+          <m:t>N=</m:t>
+        </m:r>
+        <m:f>
+          <m:fPr>
+            <m:ctrlPr>
+              <w:rPr>
+                <w:rFonts w:ascii="Cambria Math" w:eastAsiaTheme="minorEastAsia" w:hAnsi="Cambria Math"/>
+                <w:i/>
+              </w:rPr>
+            </m:ctrlPr>
+          </m:fPr>
+          <m:num>
+            <m:sSub>
+              <m:sSubPr>
+                <m:ctrlPr>
+                  <w:rPr>
+                    <w:rFonts w:ascii="Cambria Math" w:eastAsiaTheme="minorEastAsia" w:hAnsi="Cambria Math"/>
+                    <w:i/>
+                  </w:rPr>
+                </m:ctrlPr>
+              </m:sSubPr>
+              <m:e>
+                <m:r>
+                  <w:rPr>
+                    <w:rFonts w:ascii="Cambria Math" w:eastAsiaTheme="minorEastAsia" w:hAnsi="Cambria Math"/>
+                  </w:rPr>
+                  <m:t>h</m:t>
+                </m:r>
+              </m:e>
+              <m:sub>
+                <m:r>
+                  <w:rPr>
+                    <w:rFonts w:ascii="Cambria Math" w:eastAsiaTheme="minorEastAsia" w:hAnsi="Cambria Math"/>
+                  </w:rPr>
+                  <m:t>s</m:t>
+                </m:r>
+              </m:sub>
+            </m:sSub>
+            <m:sSub>
+              <m:sSubPr>
+                <m:ctrlPr>
+                  <w:rPr>
+                    <w:rFonts w:ascii="Cambria Math" w:eastAsiaTheme="minorEastAsia" w:hAnsi="Cambria Math"/>
+                    <w:i/>
+                  </w:rPr>
+                </m:ctrlPr>
+              </m:sSubPr>
+              <m:e>
+                <m:r>
+                  <w:rPr>
+                    <w:rFonts w:ascii="Cambria Math" w:eastAsiaTheme="minorEastAsia" w:hAnsi="Cambria Math"/>
+                  </w:rPr>
+                  <m:t>h</m:t>
+                </m:r>
+              </m:e>
+              <m:sub>
+                <m:r>
+                  <w:rPr>
+                    <w:rFonts w:ascii="Cambria Math" w:eastAsiaTheme="minorEastAsia" w:hAnsi="Cambria Math"/>
+                  </w:rPr>
+                  <m:t>w</m:t>
+                </m:r>
+              </m:sub>
+            </m:sSub>
+            <m:sSub>
+              <m:sSubPr>
+                <m:ctrlPr>
+                  <w:rPr>
+                    <w:rFonts w:ascii="Cambria Math" w:eastAsiaTheme="minorEastAsia" w:hAnsi="Cambria Math"/>
+                    <w:i/>
+                  </w:rPr>
+                </m:ctrlPr>
+              </m:sSubPr>
+              <m:e>
+                <m:r>
+                  <w:rPr>
+                    <w:rFonts w:ascii="Cambria Math" w:eastAsiaTheme="minorEastAsia" w:hAnsi="Cambria Math"/>
+                  </w:rPr>
+                  <m:t>k</m:t>
+                </m:r>
+              </m:e>
+              <m:sub>
+                <m:r>
+                  <w:rPr>
+                    <w:rFonts w:ascii="Cambria Math" w:eastAsiaTheme="minorEastAsia" w:hAnsi="Cambria Math"/>
+                  </w:rPr>
+                  <m:t>fill</m:t>
+                </m:r>
+              </m:sub>
+            </m:sSub>
+          </m:num>
+          <m:den>
+            <m:sSub>
+              <m:sSubPr>
+                <m:ctrlPr>
+                  <w:rPr>
+                    <w:rFonts w:ascii="Cambria Math" w:eastAsiaTheme="minorEastAsia" w:hAnsi="Cambria Math"/>
+                    <w:i/>
+                  </w:rPr>
+                </m:ctrlPr>
+              </m:sSubPr>
+              <m:e>
+                <m:r>
+                  <w:rPr>
+                    <w:rFonts w:ascii="Cambria Math" w:eastAsiaTheme="minorEastAsia" w:hAnsi="Cambria Math"/>
+                  </w:rPr>
+                  <m:t>A</m:t>
+                </m:r>
+              </m:e>
+              <m:sub>
+                <m:r>
+                  <w:rPr>
+                    <w:rFonts w:ascii="Cambria Math" w:eastAsiaTheme="minorEastAsia" w:hAnsi="Cambria Math"/>
+                  </w:rPr>
+                  <m:t>coil</m:t>
+                </m:r>
+              </m:sub>
+            </m:sSub>
+          </m:den>
+        </m:f>
+        <m:r>
+          <w:rPr>
+            <w:rFonts w:ascii="Cambria Math" w:eastAsiaTheme="minorEastAsia" w:hAnsi="Cambria Math"/>
+          </w:rPr>
+          <m:t>=34</m:t>
+        </m:r>
+      </m:oMath>
+      <w:r>
+        <w:rPr>
+          <w:rFonts w:eastAsiaTheme="minorEastAsia"/>
+        </w:rPr>
+        <w:tab/>
+      </w:r>
+      <w:r>
+        <w:rPr>
+          <w:rFonts w:eastAsiaTheme="minorEastAsia"/>
+        </w:rPr>
+        <w:tab/>
+      </w:r>
+      <w:r>
+        <w:rPr>
+          <w:rFonts w:eastAsiaTheme="minorEastAsia"/>
+        </w:rPr>
+        <w:tab/>
+        <w:t xml:space="preserve">                      (10)</w:t>
+      </w:r>
+    </w:p>
+    <w:p>
+      <w:r>
+        <w:lastRenderedPageBreak/>
+        <w:t xml:space="preserve">Finally, back core thickness can be calculated by using the following equation (which is presented in the class) where </w:t>
+      </w:r>
+      <w:proofErr w:type="spellStart"/>
+      <w:r>
+        <w:t>k</w:t>
+      </w:r>
+      <w:r>
+        <w:rPr>
+          <w:vertAlign w:val="subscript"/>
+        </w:rPr>
+        <w:t>stacking</w:t>
+      </w:r>
+      <w:proofErr w:type="spellEnd"/>
+      <w:r>
+        <w:rPr>
+          <w:vertAlign w:val="subscript"/>
+        </w:rPr>
+        <w:t xml:space="preserve"> </w:t>
+      </w:r>
+      <w:r>
+        <w:t xml:space="preserve">is the stacking factor of the machine and it is taken as 0.95 in this study and toke flux density </w:t>
+      </w:r>
+      <w:proofErr w:type="spellStart"/>
+      <w:r>
+        <w:t>B</w:t>
+      </w:r>
+      <w:r>
+        <w:rPr>
+          <w:vertAlign w:val="subscript"/>
+        </w:rPr>
+        <w:t>yoke</w:t>
+      </w:r>
+      <w:proofErr w:type="spellEnd"/>
+      <w:r>
+        <w:t xml:space="preserve"> is taken 1.5 Tesla according to stator material:</w:t>
+      </w:r>
+    </w:p>
+    <w:p>
+      <w:pPr>
+        <w:ind w:left="2160" w:firstLine="720"/>
+        <w:rPr>
+          <w:rFonts w:eastAsiaTheme="minorEastAsia"/>
+        </w:rPr>
+      </w:pPr>
+      <m:oMath>
+        <m:sSub>
+          <m:sSubPr>
+            <m:ctrlPr>
+              <w:rPr>
+                <w:rFonts w:ascii="Cambria Math" w:hAnsi="Cambria Math"/>
+                <w:i/>
+              </w:rPr>
+            </m:ctrlPr>
+          </m:sSubPr>
+          <m:e>
+            <m:r>
+              <w:rPr>
+                <w:rFonts w:ascii="Cambria Math" w:hAnsi="Cambria Math"/>
+              </w:rPr>
+              <m:t>h</m:t>
+            </m:r>
+          </m:e>
+          <m:sub>
+            <m:r>
+              <w:rPr>
+                <w:rFonts w:ascii="Cambria Math" w:hAnsi="Cambria Math"/>
+              </w:rPr>
+              <m:t>st</m:t>
+            </m:r>
+          </m:sub>
+        </m:sSub>
+        <m:r>
+          <w:rPr>
+            <w:rFonts w:ascii="Cambria Math" w:hAnsi="Cambria Math"/>
+          </w:rPr>
+          <m:t>=</m:t>
+        </m:r>
+        <m:f>
+          <m:fPr>
+            <m:ctrlPr>
+              <w:rPr>
+                <w:rFonts w:ascii="Cambria Math" w:hAnsi="Cambria Math"/>
+                <w:i/>
+              </w:rPr>
+            </m:ctrlPr>
+          </m:fPr>
+          <m:num>
+            <m:sSub>
+              <m:sSubPr>
+                <m:ctrlPr>
+                  <w:rPr>
+                    <w:rFonts w:ascii="Cambria Math" w:hAnsi="Cambria Math"/>
+                    <w:i/>
+                  </w:rPr>
+                </m:ctrlPr>
+              </m:sSubPr>
+              <m:e>
+                <m:r>
+                  <w:rPr>
+                    <w:rFonts w:ascii="Cambria Math" w:hAnsi="Cambria Math"/>
+                  </w:rPr>
+                  <m:t>B</m:t>
+                </m:r>
+              </m:e>
+              <m:sub>
+                <m:r>
+                  <w:rPr>
+                    <w:rFonts w:ascii="Cambria Math" w:hAnsi="Cambria Math"/>
+                  </w:rPr>
+                  <m:t>m</m:t>
+                </m:r>
+              </m:sub>
+            </m:sSub>
+            <m:sSub>
+              <m:sSubPr>
+                <m:ctrlPr>
+                  <w:rPr>
+                    <w:rFonts w:ascii="Cambria Math" w:hAnsi="Cambria Math"/>
+                    <w:i/>
+                  </w:rPr>
+                </m:ctrlPr>
+              </m:sSubPr>
+              <m:e>
+                <m:r>
+                  <w:rPr>
+                    <w:rFonts w:ascii="Cambria Math" w:hAnsi="Cambria Math"/>
+                  </w:rPr>
+                  <m:t>A</m:t>
+                </m:r>
+              </m:e>
+              <m:sub>
+                <m:r>
+                  <w:rPr>
+                    <w:rFonts w:ascii="Cambria Math" w:hAnsi="Cambria Math"/>
+                  </w:rPr>
+                  <m:t>m</m:t>
+                </m:r>
+              </m:sub>
+            </m:sSub>
+          </m:num>
+          <m:den>
+            <m:r>
+              <w:rPr>
+                <w:rFonts w:ascii="Cambria Math" w:hAnsi="Cambria Math"/>
+              </w:rPr>
+              <m:t>2</m:t>
+            </m:r>
+            <m:sSub>
+              <m:sSubPr>
+                <m:ctrlPr>
+                  <w:rPr>
+                    <w:rFonts w:ascii="Cambria Math" w:hAnsi="Cambria Math"/>
+                    <w:i/>
+                  </w:rPr>
+                </m:ctrlPr>
+              </m:sSubPr>
+              <m:e>
+                <m:r>
+                  <w:rPr>
+                    <w:rFonts w:ascii="Cambria Math" w:hAnsi="Cambria Math"/>
+                  </w:rPr>
+                  <m:t>k</m:t>
+                </m:r>
+              </m:e>
+              <m:sub>
+                <m:r>
+                  <w:rPr>
+                    <w:rFonts w:ascii="Cambria Math" w:hAnsi="Cambria Math"/>
+                  </w:rPr>
+                  <m:t>stacking</m:t>
+                </m:r>
+              </m:sub>
+            </m:sSub>
+            <m:sSub>
+              <m:sSubPr>
+                <m:ctrlPr>
+                  <w:rPr>
+                    <w:rFonts w:ascii="Cambria Math" w:hAnsi="Cambria Math"/>
+                    <w:i/>
+                  </w:rPr>
+                </m:ctrlPr>
+              </m:sSubPr>
+              <m:e>
+                <m:r>
+                  <w:rPr>
+                    <w:rFonts w:ascii="Cambria Math" w:hAnsi="Cambria Math"/>
+                  </w:rPr>
+                  <m:t>L</m:t>
+                </m:r>
+              </m:e>
+              <m:sub>
+                <m:r>
+                  <w:rPr>
+                    <w:rFonts w:ascii="Cambria Math" w:hAnsi="Cambria Math"/>
+                  </w:rPr>
+                  <m:t>axial</m:t>
+                </m:r>
+              </m:sub>
+            </m:sSub>
+            <m:sSub>
+              <m:sSubPr>
+                <m:ctrlPr>
+                  <w:rPr>
+                    <w:rFonts w:ascii="Cambria Math" w:hAnsi="Cambria Math"/>
+                    <w:i/>
+                  </w:rPr>
+                </m:ctrlPr>
+              </m:sSubPr>
+              <m:e>
+                <m:r>
+                  <w:rPr>
+                    <w:rFonts w:ascii="Cambria Math" w:hAnsi="Cambria Math"/>
+                  </w:rPr>
+                  <m:t>B</m:t>
+                </m:r>
+              </m:e>
+              <m:sub>
+                <m:r>
+                  <w:rPr>
+                    <w:rFonts w:ascii="Cambria Math" w:hAnsi="Cambria Math"/>
+                  </w:rPr>
+                  <m:t>yoke</m:t>
+                </m:r>
+              </m:sub>
+            </m:sSub>
+          </m:den>
+        </m:f>
+        <m:r>
+          <w:rPr>
+            <w:rFonts w:ascii="Cambria Math" w:hAnsi="Cambria Math"/>
+          </w:rPr>
+          <m:t>=18 mm</m:t>
+        </m:r>
+      </m:oMath>
+      <w:r>
+        <w:rPr>
+          <w:rFonts w:eastAsiaTheme="minorEastAsia"/>
+        </w:rPr>
+        <w:tab/>
+      </w:r>
+      <w:r>
+        <w:rPr>
+          <w:rFonts w:eastAsiaTheme="minorEastAsia"/>
+        </w:rPr>
+        <w:tab/>
+      </w:r>
+      <w:r>
+        <w:rPr>
+          <w:rFonts w:eastAsiaTheme="minorEastAsia"/>
+        </w:rPr>
+        <w:tab/>
+        <w:t xml:space="preserve">              (11)</w:t>
+      </w:r>
+    </w:p>
+    <w:p>
+      <w:pPr>
+        <w:pStyle w:val="Subtitle"/>
+      </w:pPr>
+      <w:r>
+        <w:t>3.4)</w:t>
+      </w:r>
       <w:bookmarkStart w:id="0" w:name="_GoBack"/>
       <w:bookmarkEnd w:id="0"/>
-    </w:p>
-    <w:p/>
-    <w:p>
-      <w:pPr>
-        <w:rPr>
-          <w:rFonts w:eastAsiaTheme="minorEastAsia"/>
-        </w:rPr>
-      </w:pPr>
     </w:p>
     <w:p/>
     <w:sectPr>

</xml_diff>

<commit_message>
Electrical loading is added.
</commit_message>
<xml_diff>
--- a/report.docx
+++ b/report.docx
@@ -3035,13 +3035,13 @@
         <w:t>. If frequency is known and larger areas are acceptable, it can be discussed later. Then, AWG</w:t>
       </w:r>
       <w:r>
-        <w:t>15</w:t>
+        <w:t>20</w:t>
       </w:r>
       <w:r>
         <w:t xml:space="preserve"> cable is chosen with </w:t>
       </w:r>
       <w:r>
-        <w:t>1.65</w:t>
+        <w:t>0.518</w:t>
       </w:r>
       <w:r>
         <w:t xml:space="preserve"> </w:t>
@@ -3101,7 +3101,13 @@
         <w:t>o</w:t>
       </w:r>
       <w:r>
-        <w:t xml:space="preserve">). If it is chosen smaller, corresponding slot height is higher. Generally, it is chosen between 0.5 and 1. In this study, it is chosen as 0.75. Since </w:t>
+        <w:t>). If it is chosen smaller, corresponding slot height is higher. Generally, it is chosen between 0.5 and 1. In this study, it is chosen as 0.</w:t>
+      </w:r>
+      <w:r>
+        <w:t>6</w:t>
+      </w:r>
+      <w:r>
+        <w:t xml:space="preserve">. Since </w:t>
       </w:r>
       <w:r>
         <w:t>D</w:t>
@@ -3247,7 +3253,19 @@
         <w:rPr>
           <w:rFonts w:eastAsiaTheme="minorEastAsia"/>
         </w:rPr>
-        <w:t>136 mm</w:t>
+        <w:t>1</w:t>
+      </w:r>
+      <w:r>
+        <w:rPr>
+          <w:rFonts w:eastAsiaTheme="minorEastAsia"/>
+        </w:rPr>
+        <w:t>70</w:t>
+      </w:r>
+      <w:r>
+        <w:rPr>
+          <w:rFonts w:eastAsiaTheme="minorEastAsia"/>
+        </w:rPr>
+        <w:t xml:space="preserve"> mm</w:t>
       </w:r>
       <w:r>
         <w:rPr>
@@ -3402,7 +3420,19 @@
           <w:rPr>
             <w:rFonts w:ascii="Cambria Math" w:hAnsi="Cambria Math"/>
           </w:rPr>
-          <m:t>=17 mm</m:t>
+          <m:t>=</m:t>
+        </m:r>
+        <m:r>
+          <w:rPr>
+            <w:rFonts w:ascii="Cambria Math" w:hAnsi="Cambria Math"/>
+          </w:rPr>
+          <m:t>34</m:t>
+        </m:r>
+        <m:r>
+          <w:rPr>
+            <w:rFonts w:ascii="Cambria Math" w:hAnsi="Cambria Math"/>
+          </w:rPr>
+          <m:t xml:space="preserve"> mm</m:t>
         </m:r>
       </m:oMath>
       <w:r>
@@ -3584,7 +3614,19 @@
         <w:rPr>
           <w:rFonts w:eastAsiaTheme="minorEastAsia"/>
         </w:rPr>
-        <w:t>Then, fill factor is taken 0.5 for round wires and turn numbers ca</w:t>
+        <w:t>Then, fill factor is taken 0.</w:t>
+      </w:r>
+      <w:r>
+        <w:rPr>
+          <w:rFonts w:eastAsiaTheme="minorEastAsia"/>
+        </w:rPr>
+        <w:t>6</w:t>
+      </w:r>
+      <w:r>
+        <w:rPr>
+          <w:rFonts w:eastAsiaTheme="minorEastAsia"/>
+        </w:rPr>
+        <w:t xml:space="preserve"> for round wires and turn numbers ca</w:t>
       </w:r>
       <w:r>
         <w:rPr>
@@ -3729,7 +3771,13 @@
           <w:rPr>
             <w:rFonts w:ascii="Cambria Math" w:eastAsiaTheme="minorEastAsia" w:hAnsi="Cambria Math"/>
           </w:rPr>
-          <m:t>=34</m:t>
+          <m:t>=</m:t>
+        </m:r>
+        <m:r>
+          <w:rPr>
+            <w:rFonts w:ascii="Cambria Math" w:eastAsiaTheme="minorEastAsia" w:hAnsi="Cambria Math"/>
+          </w:rPr>
+          <m:t>263</m:t>
         </m:r>
       </m:oMath>
       <w:r>
@@ -4015,6 +4063,189 @@
       </w:pPr>
       <w:r>
         <w:t>3.4)</w:t>
+      </w:r>
+      <w:r>
+        <w:t xml:space="preserve"> </w:t>
+      </w:r>
+    </w:p>
+    <w:p>
+      <w:r>
+        <w:t>In order to calculated electrical loading, the formula given below is used (It is presented in the class):</w:t>
+      </w:r>
+    </w:p>
+    <w:p>
+      <w:pPr>
+        <w:ind w:left="1440" w:firstLine="720"/>
+        <w:rPr>
+          <w:rFonts w:eastAsiaTheme="minorEastAsia"/>
+        </w:rPr>
+      </w:pPr>
+      <m:oMath>
+        <m:acc>
+          <m:accPr>
+            <m:chr m:val="̅"/>
+            <m:ctrlPr>
+              <w:rPr>
+                <w:rFonts w:ascii="Cambria Math" w:hAnsi="Cambria Math"/>
+                <w:i/>
+              </w:rPr>
+            </m:ctrlPr>
+          </m:accPr>
+          <m:e>
+            <m:r>
+              <w:rPr>
+                <w:rFonts w:ascii="Cambria Math" w:hAnsi="Cambria Math"/>
+              </w:rPr>
+              <m:t>A</m:t>
+            </m:r>
+          </m:e>
+        </m:acc>
+        <m:r>
+          <w:rPr>
+            <w:rFonts w:ascii="Cambria Math" w:hAnsi="Cambria Math"/>
+          </w:rPr>
+          <m:t>=</m:t>
+        </m:r>
+        <m:f>
+          <m:fPr>
+            <m:ctrlPr>
+              <w:rPr>
+                <w:rFonts w:ascii="Cambria Math" w:hAnsi="Cambria Math"/>
+                <w:i/>
+              </w:rPr>
+            </m:ctrlPr>
+          </m:fPr>
+          <m:num>
+            <m:sSub>
+              <m:sSubPr>
+                <m:ctrlPr>
+                  <w:rPr>
+                    <w:rFonts w:ascii="Cambria Math" w:hAnsi="Cambria Math"/>
+                    <w:i/>
+                  </w:rPr>
+                </m:ctrlPr>
+              </m:sSubPr>
+              <m:e>
+                <m:r>
+                  <w:rPr>
+                    <w:rFonts w:ascii="Cambria Math" w:hAnsi="Cambria Math"/>
+                  </w:rPr>
+                  <m:t>N</m:t>
+                </m:r>
+              </m:e>
+              <m:sub>
+                <m:r>
+                  <w:rPr>
+                    <w:rFonts w:ascii="Cambria Math" w:hAnsi="Cambria Math"/>
+                  </w:rPr>
+                  <m:t>turn,slot</m:t>
+                </m:r>
+              </m:sub>
+            </m:sSub>
+            <m:r>
+              <w:rPr>
+                <w:rFonts w:ascii="Cambria Math" w:hAnsi="Cambria Math"/>
+              </w:rPr>
+              <m:t>IQ</m:t>
+            </m:r>
+          </m:num>
+          <m:den>
+            <m:r>
+              <w:rPr>
+                <w:rFonts w:ascii="Cambria Math" w:hAnsi="Cambria Math"/>
+              </w:rPr>
+              <m:t>π</m:t>
+            </m:r>
+            <m:sSub>
+              <m:sSubPr>
+                <m:ctrlPr>
+                  <w:rPr>
+                    <w:rFonts w:ascii="Cambria Math" w:hAnsi="Cambria Math"/>
+                    <w:i/>
+                  </w:rPr>
+                </m:ctrlPr>
+              </m:sSubPr>
+              <m:e>
+                <m:r>
+                  <w:rPr>
+                    <w:rFonts w:ascii="Cambria Math" w:hAnsi="Cambria Math"/>
+                  </w:rPr>
+                  <m:t>D</m:t>
+                </m:r>
+              </m:e>
+              <m:sub>
+                <m:r>
+                  <w:rPr>
+                    <w:rFonts w:ascii="Cambria Math" w:hAnsi="Cambria Math"/>
+                  </w:rPr>
+                  <m:t>i</m:t>
+                </m:r>
+              </m:sub>
+            </m:sSub>
+          </m:den>
+        </m:f>
+        <m:r>
+          <w:rPr>
+            <w:rFonts w:ascii="Cambria Math" w:hAnsi="Cambria Math"/>
+          </w:rPr>
+          <m:t>=263*2.5*</m:t>
+        </m:r>
+        <m:f>
+          <m:fPr>
+            <m:ctrlPr>
+              <w:rPr>
+                <w:rFonts w:ascii="Cambria Math" w:hAnsi="Cambria Math"/>
+                <w:i/>
+              </w:rPr>
+            </m:ctrlPr>
+          </m:fPr>
+          <m:num>
+            <m:r>
+              <w:rPr>
+                <w:rFonts w:ascii="Cambria Math" w:hAnsi="Cambria Math"/>
+              </w:rPr>
+              <m:t>24</m:t>
+            </m:r>
+          </m:num>
+          <m:den>
+            <m:r>
+              <w:rPr>
+                <w:rFonts w:ascii="Cambria Math" w:hAnsi="Cambria Math"/>
+              </w:rPr>
+              <m:t>π</m:t>
+            </m:r>
+            <m:r>
+              <w:rPr>
+                <w:rFonts w:ascii="Cambria Math" w:hAnsi="Cambria Math"/>
+              </w:rPr>
+              <m:t>*0.102</m:t>
+            </m:r>
+          </m:den>
+        </m:f>
+        <m:r>
+          <w:rPr>
+            <w:rFonts w:ascii="Cambria Math" w:hAnsi="Cambria Math"/>
+          </w:rPr>
+          <m:t>=49.25 kA/m</m:t>
+        </m:r>
+      </m:oMath>
+      <w:r>
+        <w:rPr>
+          <w:rFonts w:eastAsiaTheme="minorEastAsia"/>
+        </w:rPr>
+        <w:tab/>
+      </w:r>
+      <w:r>
+        <w:rPr>
+          <w:rFonts w:eastAsiaTheme="minorEastAsia"/>
+        </w:rPr>
+        <w:tab/>
+        <w:t xml:space="preserve"> (12)</w:t>
+      </w:r>
+    </w:p>
+    <w:p>
+      <w:r>
+        <w:t>Usual values of electrical loading for PMSM is presented in the class as 35-65 kA/m. The value that is found above is in this range. Therefore, it can be said that chosen parameters are logical by now.</w:t>
       </w:r>
       <w:bookmarkStart w:id="0" w:name="_GoBack"/>
       <w:bookmarkEnd w:id="0"/>

</xml_diff>

<commit_message>
Tangential stress and force is added.
</commit_message>
<xml_diff>
--- a/report.docx
+++ b/report.docx
@@ -4247,6 +4247,402 @@
       <w:r>
         <w:t>Usual values of electrical loading for PMSM is presented in the class as 35-65 kA/m. The value that is found above is in this range. Therefore, it can be said that chosen parameters are logical by now.</w:t>
       </w:r>
+    </w:p>
+    <w:p>
+      <w:pPr>
+        <w:pStyle w:val="Subtitle"/>
+      </w:pPr>
+      <w:r>
+        <w:t>3.5)</w:t>
+      </w:r>
+    </w:p>
+    <w:p>
+      <w:pPr>
+        <w:rPr>
+          <w:rFonts w:cstheme="minorHAnsi"/>
+        </w:rPr>
+      </w:pPr>
+      <w:r>
+        <w:t xml:space="preserve">Average tangential stress of the machine can be found by using the equation given below where </w:t>
+      </w:r>
+      <w:proofErr w:type="spellStart"/>
+      <w:r>
+        <w:t>cos</w:t>
+      </w:r>
+      <w:r>
+        <w:rPr>
+          <w:rFonts w:cstheme="minorHAnsi"/>
+        </w:rPr>
+        <w:t>φ</w:t>
+      </w:r>
+      <w:proofErr w:type="spellEnd"/>
+      <w:r>
+        <w:rPr>
+          <w:rFonts w:cstheme="minorHAnsi"/>
+        </w:rPr>
+        <w:t xml:space="preserve"> is taken 1 for PMSM:</w:t>
+      </w:r>
+    </w:p>
+    <w:p>
+      <w:pPr>
+        <w:ind w:left="2160" w:firstLine="720"/>
+        <w:rPr>
+          <w:rFonts w:eastAsiaTheme="minorEastAsia"/>
+        </w:rPr>
+      </w:pPr>
+      <m:oMath>
+        <m:sSub>
+          <m:sSubPr>
+            <m:ctrlPr>
+              <w:rPr>
+                <w:rFonts w:ascii="Cambria Math" w:hAnsi="Cambria Math"/>
+                <w:i/>
+              </w:rPr>
+            </m:ctrlPr>
+          </m:sSubPr>
+          <m:e>
+            <m:r>
+              <w:rPr>
+                <w:rFonts w:ascii="Cambria Math" w:hAnsi="Cambria Math"/>
+              </w:rPr>
+              <m:t>σ</m:t>
+            </m:r>
+          </m:e>
+          <m:sub>
+            <m:r>
+              <w:rPr>
+                <w:rFonts w:ascii="Cambria Math" w:hAnsi="Cambria Math"/>
+              </w:rPr>
+              <m:t>tan</m:t>
+            </m:r>
+          </m:sub>
+        </m:sSub>
+        <m:r>
+          <w:rPr>
+            <w:rFonts w:ascii="Cambria Math" w:hAnsi="Cambria Math"/>
+          </w:rPr>
+          <m:t>=</m:t>
+        </m:r>
+        <m:f>
+          <m:fPr>
+            <m:ctrlPr>
+              <w:rPr>
+                <w:rFonts w:ascii="Cambria Math" w:hAnsi="Cambria Math"/>
+                <w:i/>
+              </w:rPr>
+            </m:ctrlPr>
+          </m:fPr>
+          <m:num>
+            <m:sSub>
+              <m:sSubPr>
+                <m:ctrlPr>
+                  <w:rPr>
+                    <w:rFonts w:ascii="Cambria Math" w:hAnsi="Cambria Math"/>
+                    <w:i/>
+                  </w:rPr>
+                </m:ctrlPr>
+              </m:sSubPr>
+              <m:e>
+                <m:r>
+                  <w:rPr>
+                    <w:rFonts w:ascii="Cambria Math" w:hAnsi="Cambria Math"/>
+                  </w:rPr>
+                  <m:t>A</m:t>
+                </m:r>
+              </m:e>
+              <m:sub>
+                <m:r>
+                  <w:rPr>
+                    <w:rFonts w:ascii="Cambria Math" w:hAnsi="Cambria Math"/>
+                  </w:rPr>
+                  <m:t>rms</m:t>
+                </m:r>
+              </m:sub>
+            </m:sSub>
+            <m:acc>
+              <m:accPr>
+                <m:ctrlPr>
+                  <w:rPr>
+                    <w:rFonts w:ascii="Cambria Math" w:hAnsi="Cambria Math"/>
+                    <w:i/>
+                  </w:rPr>
+                </m:ctrlPr>
+              </m:accPr>
+              <m:e>
+                <m:r>
+                  <w:rPr>
+                    <w:rFonts w:ascii="Cambria Math" w:hAnsi="Cambria Math"/>
+                  </w:rPr>
+                  <m:t>B</m:t>
+                </m:r>
+              </m:e>
+            </m:acc>
+            <m:r>
+              <w:rPr>
+                <w:rFonts w:ascii="Cambria Math" w:hAnsi="Cambria Math"/>
+              </w:rPr>
+              <m:t>cosΦ</m:t>
+            </m:r>
+          </m:num>
+          <m:den>
+            <m:rad>
+              <m:radPr>
+                <m:degHide m:val="1"/>
+                <m:ctrlPr>
+                  <w:rPr>
+                    <w:rFonts w:ascii="Cambria Math" w:hAnsi="Cambria Math"/>
+                    <w:i/>
+                  </w:rPr>
+                </m:ctrlPr>
+              </m:radPr>
+              <m:deg/>
+              <m:e>
+                <m:r>
+                  <w:rPr>
+                    <w:rFonts w:ascii="Cambria Math" w:hAnsi="Cambria Math"/>
+                  </w:rPr>
+                  <m:t>2</m:t>
+                </m:r>
+              </m:e>
+            </m:rad>
+          </m:den>
+        </m:f>
+        <m:r>
+          <w:rPr>
+            <w:rFonts w:ascii="Cambria Math" w:hAnsi="Cambria Math"/>
+          </w:rPr>
+          <m:t>=</m:t>
+        </m:r>
+        <m:f>
+          <m:fPr>
+            <m:ctrlPr>
+              <w:rPr>
+                <w:rFonts w:ascii="Cambria Math" w:hAnsi="Cambria Math"/>
+                <w:i/>
+              </w:rPr>
+            </m:ctrlPr>
+          </m:fPr>
+          <m:num>
+            <m:r>
+              <w:rPr>
+                <w:rFonts w:ascii="Cambria Math" w:hAnsi="Cambria Math"/>
+              </w:rPr>
+              <m:t>49250*1.014</m:t>
+            </m:r>
+          </m:num>
+          <m:den>
+            <m:rad>
+              <m:radPr>
+                <m:degHide m:val="1"/>
+                <m:ctrlPr>
+                  <w:rPr>
+                    <w:rFonts w:ascii="Cambria Math" w:hAnsi="Cambria Math"/>
+                    <w:i/>
+                  </w:rPr>
+                </m:ctrlPr>
+              </m:radPr>
+              <m:deg/>
+              <m:e>
+                <m:r>
+                  <w:rPr>
+                    <w:rFonts w:ascii="Cambria Math" w:hAnsi="Cambria Math"/>
+                  </w:rPr>
+                  <m:t>2</m:t>
+                </m:r>
+              </m:e>
+            </m:rad>
+          </m:den>
+        </m:f>
+        <m:r>
+          <w:rPr>
+            <w:rFonts w:ascii="Cambria Math" w:hAnsi="Cambria Math"/>
+          </w:rPr>
+          <m:t>=35.31 kPa</m:t>
+        </m:r>
+      </m:oMath>
+      <w:r>
+        <w:rPr>
+          <w:rFonts w:eastAsiaTheme="minorEastAsia"/>
+        </w:rPr>
+        <w:tab/>
+      </w:r>
+      <w:r>
+        <w:rPr>
+          <w:rFonts w:eastAsiaTheme="minorEastAsia"/>
+        </w:rPr>
+        <w:tab/>
+        <w:t>(13)</w:t>
+      </w:r>
+    </w:p>
+    <w:p>
+      <w:r>
+        <w:t xml:space="preserve">Then, corresponding total force can be calculated as follows where </w:t>
+      </w:r>
+      <m:oMath>
+        <m:sSub>
+          <m:sSubPr>
+            <m:ctrlPr>
+              <w:rPr>
+                <w:rFonts w:ascii="Cambria Math" w:hAnsi="Cambria Math"/>
+                <w:i/>
+              </w:rPr>
+            </m:ctrlPr>
+          </m:sSubPr>
+          <m:e>
+            <m:r>
+              <w:rPr>
+                <w:rFonts w:ascii="Cambria Math" w:hAnsi="Cambria Math"/>
+              </w:rPr>
+              <m:t>S</m:t>
+            </m:r>
+          </m:e>
+          <m:sub>
+            <m:r>
+              <w:rPr>
+                <w:rFonts w:ascii="Cambria Math" w:hAnsi="Cambria Math"/>
+              </w:rPr>
+              <m:t>r</m:t>
+            </m:r>
+          </m:sub>
+        </m:sSub>
+        <m:r>
+          <w:rPr>
+            <w:rFonts w:ascii="Cambria Math" w:hAnsi="Cambria Math"/>
+          </w:rPr>
+          <m:t xml:space="preserve"> </m:t>
+        </m:r>
+      </m:oMath>
+      <w:r>
+        <w:rPr>
+          <w:rFonts w:eastAsiaTheme="minorEastAsia"/>
+        </w:rPr>
+        <w:t xml:space="preserve"> is rotor surface area</w:t>
+      </w:r>
+      <w:r>
+        <w:t>:</w:t>
+      </w:r>
+    </w:p>
+    <w:p>
+      <w:pPr>
+        <w:ind w:left="1440" w:firstLine="720"/>
+      </w:pPr>
+      <m:oMath>
+        <m:sSub>
+          <m:sSubPr>
+            <m:ctrlPr>
+              <w:rPr>
+                <w:rFonts w:ascii="Cambria Math" w:hAnsi="Cambria Math"/>
+                <w:i/>
+              </w:rPr>
+            </m:ctrlPr>
+          </m:sSubPr>
+          <m:e>
+            <m:r>
+              <w:rPr>
+                <w:rFonts w:ascii="Cambria Math" w:hAnsi="Cambria Math"/>
+              </w:rPr>
+              <m:t>F</m:t>
+            </m:r>
+          </m:e>
+          <m:sub>
+            <m:r>
+              <w:rPr>
+                <w:rFonts w:ascii="Cambria Math" w:hAnsi="Cambria Math"/>
+              </w:rPr>
+              <m:t>tan</m:t>
+            </m:r>
+          </m:sub>
+        </m:sSub>
+        <m:r>
+          <w:rPr>
+            <w:rFonts w:ascii="Cambria Math" w:hAnsi="Cambria Math"/>
+          </w:rPr>
+          <m:t>=</m:t>
+        </m:r>
+        <m:sSub>
+          <m:sSubPr>
+            <m:ctrlPr>
+              <w:rPr>
+                <w:rFonts w:ascii="Cambria Math" w:hAnsi="Cambria Math"/>
+                <w:i/>
+              </w:rPr>
+            </m:ctrlPr>
+          </m:sSubPr>
+          <m:e>
+            <m:r>
+              <w:rPr>
+                <w:rFonts w:ascii="Cambria Math" w:hAnsi="Cambria Math"/>
+              </w:rPr>
+              <m:t>σ</m:t>
+            </m:r>
+          </m:e>
+          <m:sub>
+            <m:r>
+              <w:rPr>
+                <w:rFonts w:ascii="Cambria Math" w:hAnsi="Cambria Math"/>
+              </w:rPr>
+              <m:t>tan</m:t>
+            </m:r>
+          </m:sub>
+        </m:sSub>
+        <m:sSub>
+          <m:sSubPr>
+            <m:ctrlPr>
+              <w:rPr>
+                <w:rFonts w:ascii="Cambria Math" w:hAnsi="Cambria Math"/>
+                <w:i/>
+              </w:rPr>
+            </m:ctrlPr>
+          </m:sSubPr>
+          <m:e>
+            <m:r>
+              <w:rPr>
+                <w:rFonts w:ascii="Cambria Math" w:hAnsi="Cambria Math"/>
+              </w:rPr>
+              <m:t>S</m:t>
+            </m:r>
+          </m:e>
+          <m:sub>
+            <m:r>
+              <w:rPr>
+                <w:rFonts w:ascii="Cambria Math" w:hAnsi="Cambria Math"/>
+              </w:rPr>
+              <m:t>r</m:t>
+            </m:r>
+          </m:sub>
+        </m:sSub>
+        <m:r>
+          <w:rPr>
+            <w:rFonts w:ascii="Cambria Math" w:hAnsi="Cambria Math"/>
+          </w:rPr>
+          <m:t>=49250*π*0.1*0.1=</m:t>
+        </m:r>
+        <m:r>
+          <w:rPr>
+            <w:rFonts w:ascii="Cambria Math" w:hAnsi="Cambria Math"/>
+          </w:rPr>
+          <m:t>1.11 kN</m:t>
+        </m:r>
+      </m:oMath>
+      <w:r>
+        <w:rPr>
+          <w:rFonts w:eastAsiaTheme="minorEastAsia"/>
+        </w:rPr>
+        <w:tab/>
+      </w:r>
+      <w:r>
+        <w:rPr>
+          <w:rFonts w:eastAsiaTheme="minorEastAsia"/>
+        </w:rPr>
+        <w:tab/>
+      </w:r>
+      <w:r>
+        <w:rPr>
+          <w:rFonts w:eastAsiaTheme="minorEastAsia"/>
+        </w:rPr>
+        <w:tab/>
+        <w:t>(14)</w:t>
+      </w:r>
       <w:bookmarkStart w:id="0" w:name="_GoBack"/>
       <w:bookmarkEnd w:id="0"/>
     </w:p>

</xml_diff>

<commit_message>
power output of the machine is calculated
</commit_message>
<xml_diff>
--- a/report.docx
+++ b/report.docx
@@ -4643,10 +4643,239 @@
         <w:tab/>
         <w:t>(14)</w:t>
       </w:r>
+    </w:p>
+    <w:p>
+      <w:pPr>
+        <w:pStyle w:val="Subtitle"/>
+      </w:pPr>
+      <w:r>
+        <w:t>3.6)</w:t>
+      </w:r>
+    </w:p>
+    <w:p>
+      <w:r>
+        <w:t>In order to calculate power output of the machine, electrical radial speed of the machine and torque output should be known. Firstly, torque output of the machine can be calculated as follows:</w:t>
+      </w:r>
+    </w:p>
+    <w:p>
+      <w:pPr>
+        <w:ind w:left="2880" w:firstLine="720"/>
+        <w:rPr>
+          <w:rFonts w:eastAsiaTheme="minorEastAsia"/>
+        </w:rPr>
+      </w:pPr>
+      <m:oMath>
+        <m:r>
+          <w:rPr>
+            <w:rFonts w:ascii="Cambria Math" w:eastAsiaTheme="minorEastAsia" w:hAnsi="Cambria Math"/>
+          </w:rPr>
+          <m:t>T=</m:t>
+        </m:r>
+        <m:f>
+          <m:fPr>
+            <m:ctrlPr>
+              <w:rPr>
+                <w:rFonts w:ascii="Cambria Math" w:eastAsiaTheme="minorEastAsia" w:hAnsi="Cambria Math"/>
+                <w:i/>
+              </w:rPr>
+            </m:ctrlPr>
+          </m:fPr>
+          <m:num>
+            <m:sSub>
+              <m:sSubPr>
+                <m:ctrlPr>
+                  <w:rPr>
+                    <w:rFonts w:ascii="Cambria Math" w:eastAsiaTheme="minorEastAsia" w:hAnsi="Cambria Math"/>
+                    <w:i/>
+                  </w:rPr>
+                </m:ctrlPr>
+              </m:sSubPr>
+              <m:e>
+                <m:r>
+                  <w:rPr>
+                    <w:rFonts w:ascii="Cambria Math" w:eastAsiaTheme="minorEastAsia" w:hAnsi="Cambria Math"/>
+                  </w:rPr>
+                  <m:t>F</m:t>
+                </m:r>
+              </m:e>
+              <m:sub>
+                <m:r>
+                  <w:rPr>
+                    <w:rFonts w:ascii="Cambria Math" w:eastAsiaTheme="minorEastAsia" w:hAnsi="Cambria Math"/>
+                  </w:rPr>
+                  <m:t>tan</m:t>
+                </m:r>
+              </m:sub>
+            </m:sSub>
+            <m:sSub>
+              <m:sSubPr>
+                <m:ctrlPr>
+                  <w:rPr>
+                    <w:rFonts w:ascii="Cambria Math" w:eastAsiaTheme="minorEastAsia" w:hAnsi="Cambria Math"/>
+                    <w:i/>
+                  </w:rPr>
+                </m:ctrlPr>
+              </m:sSubPr>
+              <m:e>
+                <m:r>
+                  <w:rPr>
+                    <w:rFonts w:ascii="Cambria Math" w:eastAsiaTheme="minorEastAsia" w:hAnsi="Cambria Math"/>
+                  </w:rPr>
+                  <m:t>D</m:t>
+                </m:r>
+              </m:e>
+              <m:sub>
+                <m:r>
+                  <w:rPr>
+                    <w:rFonts w:ascii="Cambria Math" w:eastAsiaTheme="minorEastAsia" w:hAnsi="Cambria Math"/>
+                  </w:rPr>
+                  <m:t>i</m:t>
+                </m:r>
+              </m:sub>
+            </m:sSub>
+          </m:num>
+          <m:den>
+            <m:r>
+              <w:rPr>
+                <w:rFonts w:ascii="Cambria Math" w:eastAsiaTheme="minorEastAsia" w:hAnsi="Cambria Math"/>
+              </w:rPr>
+              <m:t>2</m:t>
+            </m:r>
+          </m:den>
+        </m:f>
+        <m:r>
+          <w:rPr>
+            <w:rFonts w:ascii="Cambria Math" w:eastAsiaTheme="minorEastAsia" w:hAnsi="Cambria Math"/>
+          </w:rPr>
+          <m:t>=55.5 N.m</m:t>
+        </m:r>
+      </m:oMath>
+      <w:r>
+        <w:rPr>
+          <w:rFonts w:eastAsiaTheme="minorEastAsia"/>
+        </w:rPr>
+        <w:t xml:space="preserve"> </w:t>
+      </w:r>
+      <w:r>
+        <w:rPr>
+          <w:rFonts w:eastAsiaTheme="minorEastAsia"/>
+        </w:rPr>
+        <w:tab/>
+      </w:r>
+      <w:r>
+        <w:rPr>
+          <w:rFonts w:eastAsiaTheme="minorEastAsia"/>
+        </w:rPr>
+        <w:tab/>
+      </w:r>
+      <w:r>
+        <w:rPr>
+          <w:rFonts w:eastAsiaTheme="minorEastAsia"/>
+        </w:rPr>
+        <w:tab/>
+      </w:r>
+      <w:r>
+        <w:rPr>
+          <w:rFonts w:eastAsiaTheme="minorEastAsia"/>
+        </w:rPr>
+        <w:tab/>
+        <w:t>(15)</w:t>
+      </w:r>
+    </w:p>
+    <w:p>
+      <w:pPr>
+        <w:rPr>
+          <w:rFonts w:eastAsiaTheme="minorEastAsia"/>
+        </w:rPr>
+      </w:pPr>
+      <w:r>
+        <w:rPr>
+          <w:rFonts w:eastAsiaTheme="minorEastAsia"/>
+        </w:rPr>
+        <w:t>Then, rotor speed pf the machine is 1500 rpm (mechanically). It can be converted to radial speed by multiplying with 2*</w:t>
+      </w:r>
+      <w:r>
+        <w:rPr>
+          <w:rFonts w:eastAsiaTheme="minorEastAsia" w:cstheme="minorHAnsi"/>
+        </w:rPr>
+        <w:t>π</w:t>
+      </w:r>
+      <w:r>
+        <w:rPr>
+          <w:rFonts w:eastAsiaTheme="minorEastAsia"/>
+        </w:rPr>
+        <w:t>/60 and this result can be converted to electrical speed in radian per second by multiplying with pole pair number 2 and corresponding electrical speed is obtained as 314.16 rad/sec. Then power output of the machine can be calculated as follows:</w:t>
+      </w:r>
+    </w:p>
+    <w:p>
+      <w:pPr>
+        <w:ind w:left="2160" w:firstLine="720"/>
+        <w:rPr>
+          <w:rFonts w:eastAsiaTheme="minorEastAsia"/>
+        </w:rPr>
+      </w:pPr>
       <w:bookmarkStart w:id="0" w:name="_GoBack"/>
       <w:bookmarkEnd w:id="0"/>
-    </w:p>
-    <w:p/>
+      <m:oMath>
+        <m:r>
+          <w:rPr>
+            <w:rFonts w:ascii="Cambria Math" w:eastAsiaTheme="minorEastAsia" w:hAnsi="Cambria Math"/>
+          </w:rPr>
+          <m:t>P=T</m:t>
+        </m:r>
+        <m:sSub>
+          <m:sSubPr>
+            <m:ctrlPr>
+              <w:rPr>
+                <w:rFonts w:ascii="Cambria Math" w:eastAsiaTheme="minorEastAsia" w:hAnsi="Cambria Math"/>
+                <w:i/>
+              </w:rPr>
+            </m:ctrlPr>
+          </m:sSubPr>
+          <m:e>
+            <m:r>
+              <w:rPr>
+                <w:rFonts w:ascii="Cambria Math" w:eastAsiaTheme="minorEastAsia" w:hAnsi="Cambria Math"/>
+              </w:rPr>
+              <m:t>w</m:t>
+            </m:r>
+          </m:e>
+          <m:sub>
+            <m:r>
+              <w:rPr>
+                <w:rFonts w:ascii="Cambria Math" w:eastAsiaTheme="minorEastAsia" w:hAnsi="Cambria Math"/>
+              </w:rPr>
+              <m:t>elec</m:t>
+            </m:r>
+          </m:sub>
+        </m:sSub>
+        <m:r>
+          <w:rPr>
+            <w:rFonts w:ascii="Cambria Math" w:eastAsiaTheme="minorEastAsia" w:hAnsi="Cambria Math"/>
+          </w:rPr>
+          <m:t>=55.5*314.16=17.28 kW</m:t>
+        </m:r>
+      </m:oMath>
+      <w:r>
+        <w:rPr>
+          <w:rFonts w:eastAsiaTheme="minorEastAsia"/>
+        </w:rPr>
+        <w:tab/>
+      </w:r>
+      <w:r>
+        <w:rPr>
+          <w:rFonts w:eastAsiaTheme="minorEastAsia"/>
+        </w:rPr>
+        <w:tab/>
+      </w:r>
+      <w:r>
+        <w:rPr>
+          <w:rFonts w:eastAsiaTheme="minorEastAsia"/>
+        </w:rPr>
+        <w:tab/>
+        <w:t>(16)</w:t>
+      </w:r>
+    </w:p>
     <w:sectPr>
       <w:pgSz w:w="12240" w:h="15840"/>
       <w:pgMar w:top="1440" w:right="1440" w:bottom="1440" w:left="1440" w:header="708" w:footer="708" w:gutter="0"/>

</xml_diff>

<commit_message>
analitical part of 3.1 is added
</commit_message>
<xml_diff>
--- a/report.docx
+++ b/report.docx
@@ -10,7 +10,6 @@
           <w:docPartUnique/>
         </w:docPartObj>
       </w:sdtPr>
-      <w:sdtEndPr/>
       <w:sdtContent>
         <w:p>
           <w:r>
@@ -90,7 +89,6 @@
                                     <w:dataBinding w:prefixMappings="xmlns:ns0='http://schemas.openxmlformats.org/package/2006/metadata/core-properties' xmlns:ns1='http://purl.org/dc/elements/1.1/'" w:xpath="/ns0:coreProperties[1]/ns1:creator[1]" w:storeItemID="{6C3C8BC8-F283-45AE-878A-BAB7291924A1}"/>
                                     <w:text/>
                                   </w:sdtPr>
-                                  <w:sdtEndPr/>
                                   <w:sdtContent>
                                     <w:r>
                                       <w:rPr>
@@ -150,7 +148,6 @@
                               <w:dataBinding w:prefixMappings="xmlns:ns0='http://schemas.openxmlformats.org/package/2006/metadata/core-properties' xmlns:ns1='http://purl.org/dc/elements/1.1/'" w:xpath="/ns0:coreProperties[1]/ns1:creator[1]" w:storeItemID="{6C3C8BC8-F283-45AE-878A-BAB7291924A1}"/>
                               <w:text/>
                             </w:sdtPr>
-                            <w:sdtEndPr/>
                             <w:sdtContent>
                               <w:r>
                                 <w:rPr>
@@ -376,7 +373,6 @@
                                     <w:dataBinding w:prefixMappings="xmlns:ns0='http://schemas.microsoft.com/office/2006/coverPageProps'" w:xpath="/ns0:CoverPageProperties[1]/ns0:Abstract[1]" w:storeItemID="{55AF091B-3C7A-41E3-B477-F2FDAA23CFDA}"/>
                                     <w:text/>
                                   </w:sdtPr>
-                                  <w:sdtEndPr/>
                                   <w:sdtContent>
                                     <w:r>
                                       <w:rPr>
@@ -431,7 +427,6 @@
                               <w:dataBinding w:prefixMappings="xmlns:ns0='http://schemas.microsoft.com/office/2006/coverPageProps'" w:xpath="/ns0:CoverPageProperties[1]/ns0:Abstract[1]" w:storeItemID="{55AF091B-3C7A-41E3-B477-F2FDAA23CFDA}"/>
                               <w:text/>
                             </w:sdtPr>
-                            <w:sdtEndPr/>
                             <w:sdtContent>
                               <w:r>
                                 <w:rPr>
@@ -723,7 +718,6 @@
                                   <w:dataBinding w:prefixMappings="xmlns:ns0='http://schemas.openxmlformats.org/package/2006/metadata/core-properties' xmlns:ns1='http://purl.org/dc/elements/1.1/'" w:xpath="/ns0:coreProperties[1]/ns1:title[1]" w:storeItemID="{6C3C8BC8-F283-45AE-878A-BAB7291924A1}"/>
                                   <w:text/>
                                 </w:sdtPr>
-                                <w:sdtEndPr/>
                                 <w:sdtContent>
                                   <w:p>
                                     <w:pPr>
@@ -763,7 +757,6 @@
                                   <w:dataBinding w:prefixMappings="xmlns:ns0='http://schemas.openxmlformats.org/package/2006/metadata/core-properties' xmlns:ns1='http://purl.org/dc/elements/1.1/'" w:xpath="/ns0:coreProperties[1]/ns1:subject[1]" w:storeItemID="{6C3C8BC8-F283-45AE-878A-BAB7291924A1}"/>
                                   <w:text/>
                                 </w:sdtPr>
-                                <w:sdtEndPr/>
                                 <w:sdtContent>
                                   <w:p>
                                     <w:pPr>
@@ -827,7 +820,6 @@
                             <w:dataBinding w:prefixMappings="xmlns:ns0='http://schemas.openxmlformats.org/package/2006/metadata/core-properties' xmlns:ns1='http://purl.org/dc/elements/1.1/'" w:xpath="/ns0:coreProperties[1]/ns1:title[1]" w:storeItemID="{6C3C8BC8-F283-45AE-878A-BAB7291924A1}"/>
                             <w:text/>
                           </w:sdtPr>
-                          <w:sdtEndPr/>
                           <w:sdtContent>
                             <w:p>
                               <w:pPr>
@@ -867,7 +859,6 @@
                             <w:dataBinding w:prefixMappings="xmlns:ns0='http://schemas.openxmlformats.org/package/2006/metadata/core-properties' xmlns:ns1='http://purl.org/dc/elements/1.1/'" w:xpath="/ns0:coreProperties[1]/ns1:subject[1]" w:storeItemID="{6C3C8BC8-F283-45AE-878A-BAB7291924A1}"/>
                             <w:text/>
                           </w:sdtPr>
-                          <w:sdtEndPr/>
                           <w:sdtContent>
                             <w:p>
                               <w:pPr>
@@ -4884,7 +4875,31 @@
         <w:rPr>
           <w:rFonts w:eastAsiaTheme="minorEastAsia"/>
         </w:rPr>
-        <w:t>/60 and this result can be converted to electrical speed in radian per second by multiplying with pole pair number 2 and corresponding electrical speed is obtained as 314.16 rad/sec. Then power output of the machine can be calculated as follows:</w:t>
+        <w:t xml:space="preserve">/60 and </w:t>
+      </w:r>
+      <w:r>
+        <w:rPr>
+          <w:rFonts w:eastAsiaTheme="minorEastAsia"/>
+        </w:rPr>
+        <w:t>is</w:t>
+      </w:r>
+      <w:r>
+        <w:rPr>
+          <w:rFonts w:eastAsiaTheme="minorEastAsia"/>
+        </w:rPr>
+        <w:t xml:space="preserve"> obtained as </w:t>
+      </w:r>
+      <w:r>
+        <w:rPr>
+          <w:rFonts w:eastAsiaTheme="minorEastAsia"/>
+        </w:rPr>
+        <w:t>157.08</w:t>
+      </w:r>
+      <w:r>
+        <w:rPr>
+          <w:rFonts w:eastAsiaTheme="minorEastAsia"/>
+        </w:rPr>
+        <w:t xml:space="preserve"> rad/sec. Then power output of the machine can be calculated as follows:</w:t>
       </w:r>
     </w:p>
     <w:p>
@@ -4923,7 +4938,7 @@
               <w:rPr>
                 <w:rFonts w:ascii="Cambria Math" w:eastAsiaTheme="minorEastAsia" w:hAnsi="Cambria Math"/>
               </w:rPr>
-              <m:t>elec</m:t>
+              <m:t>mec</m:t>
             </m:r>
           </m:sub>
         </m:sSub>
@@ -4943,16 +4958,26 @@
           <w:rPr>
             <w:rFonts w:ascii="Cambria Math" w:eastAsiaTheme="minorEastAsia" w:hAnsi="Cambria Math"/>
           </w:rPr>
-          <m:t>*314.16=1</m:t>
+          <m:t>*</m:t>
         </m:r>
         <m:r>
           <w:rPr>
             <w:rFonts w:ascii="Cambria Math" w:eastAsiaTheme="minorEastAsia" w:hAnsi="Cambria Math"/>
           </w:rPr>
-          <m:t>3.58</m:t>
-        </m:r>
-        <w:bookmarkStart w:id="0" w:name="_GoBack"/>
-        <w:bookmarkEnd w:id="0"/>
+          <m:t>157.08</m:t>
+        </m:r>
+        <m:r>
+          <w:rPr>
+            <w:rFonts w:ascii="Cambria Math" w:eastAsiaTheme="minorEastAsia" w:hAnsi="Cambria Math"/>
+          </w:rPr>
+          <m:t>=</m:t>
+        </m:r>
+        <m:r>
+          <w:rPr>
+            <w:rFonts w:ascii="Cambria Math" w:eastAsiaTheme="minorEastAsia" w:hAnsi="Cambria Math"/>
+          </w:rPr>
+          <m:t>6.79</m:t>
+        </m:r>
         <m:r>
           <w:rPr>
             <w:rFonts w:ascii="Cambria Math" w:eastAsiaTheme="minorEastAsia" w:hAnsi="Cambria Math"/>
@@ -4980,6 +5005,2555 @@
         <w:t>(16)</w:t>
       </w:r>
     </w:p>
+    <w:p>
+      <w:pPr>
+        <w:ind w:left="2160" w:firstLine="720"/>
+        <w:rPr>
+          <w:rFonts w:eastAsiaTheme="minorEastAsia"/>
+        </w:rPr>
+      </w:pPr>
+    </w:p>
+    <w:p>
+      <w:pPr>
+        <w:ind w:left="2160" w:firstLine="720"/>
+        <w:rPr>
+          <w:rFonts w:eastAsiaTheme="minorEastAsia"/>
+        </w:rPr>
+      </w:pPr>
+    </w:p>
+    <w:p>
+      <w:pPr>
+        <w:ind w:left="2160" w:firstLine="720"/>
+        <w:rPr>
+          <w:rFonts w:eastAsiaTheme="minorEastAsia"/>
+        </w:rPr>
+      </w:pPr>
+    </w:p>
+    <w:p>
+      <w:pPr>
+        <w:pStyle w:val="Subtitle"/>
+      </w:pPr>
+      <w:r>
+        <w:lastRenderedPageBreak/>
+        <w:t>4)</w:t>
+      </w:r>
+    </w:p>
+    <w:p>
+      <w:pPr>
+        <w:pStyle w:val="Subtitle"/>
+      </w:pPr>
+      <w:r>
+        <w:t>4.1)</w:t>
+      </w:r>
+    </w:p>
+    <w:p>
+      <w:r>
+        <w:t xml:space="preserve">In this part, the machine outer diameter is fixed to 160 mm and it is optimized in order to obtain maximum torque output. For this, </w:t>
+      </w:r>
+      <w:r>
+        <w:t>slot ratio is called again which is D=(D</w:t>
+      </w:r>
+      <w:r>
+        <w:t>i</w:t>
+      </w:r>
+      <w:r>
+        <w:t>/D</w:t>
+      </w:r>
+      <w:r>
+        <w:t>o</w:t>
+      </w:r>
+      <w:r>
+        <w:t>). Then the relationship between back core thickness (</w:t>
+      </w:r>
+      <w:proofErr w:type="spellStart"/>
+      <w:r>
+        <w:t>h</w:t>
+      </w:r>
+      <w:r>
+        <w:rPr>
+          <w:vertAlign w:val="subscript"/>
+        </w:rPr>
+        <w:t>st</w:t>
+      </w:r>
+      <w:proofErr w:type="spellEnd"/>
+      <w:r>
+        <w:t xml:space="preserve">) and Di should be determined. For rectangular teeth shape, slot </w:t>
+      </w:r>
+      <w:proofErr w:type="gramStart"/>
+      <w:r>
+        <w:t>are</w:t>
+      </w:r>
+      <w:proofErr w:type="gramEnd"/>
+      <w:r>
+        <w:t xml:space="preserve"> is proportional to (1-D</w:t>
+      </w:r>
+      <w:r>
+        <w:rPr>
+          <w:vertAlign w:val="superscript"/>
+        </w:rPr>
+        <w:t>2</w:t>
+      </w:r>
+      <w:r>
+        <w:t>)/D and rotor volume is proportional to D</w:t>
+      </w:r>
+      <w:r>
+        <w:rPr>
+          <w:vertAlign w:val="superscript"/>
+        </w:rPr>
+        <w:t>2</w:t>
+      </w:r>
+      <w:r>
+        <w:t>. Then, output torque is proportional to ((1-D</w:t>
+      </w:r>
+      <w:r>
+        <w:rPr>
+          <w:vertAlign w:val="superscript"/>
+        </w:rPr>
+        <w:t>2</w:t>
+      </w:r>
+      <w:r>
+        <w:t>)/</w:t>
+      </w:r>
+      <w:proofErr w:type="gramStart"/>
+      <w:r>
+        <w:t>D)*</w:t>
+      </w:r>
+      <w:proofErr w:type="gramEnd"/>
+      <w:r>
+        <w:t>D</w:t>
+      </w:r>
+      <w:r>
+        <w:rPr>
+          <w:vertAlign w:val="superscript"/>
+        </w:rPr>
+        <w:t>2</w:t>
+      </w:r>
+      <w:r>
+        <w:t>=(1-D</w:t>
+      </w:r>
+      <w:r>
+        <w:rPr>
+          <w:vertAlign w:val="superscript"/>
+        </w:rPr>
+        <w:t>2</w:t>
+      </w:r>
+      <w:r>
+        <w:t>)*D. So, the optimum D is 0.58 as calculated in class.</w:t>
+      </w:r>
+      <w:r>
+        <w:t xml:space="preserve"> Relationship between Di and Do can be shown as follows:</w:t>
+      </w:r>
+    </w:p>
+    <w:p>
+      <w:pPr>
+        <w:ind w:left="2880" w:firstLine="720"/>
+        <w:rPr>
+          <w:rFonts w:eastAsiaTheme="minorEastAsia"/>
+        </w:rPr>
+      </w:pPr>
+      <m:oMath>
+        <m:sSub>
+          <m:sSubPr>
+            <m:ctrlPr>
+              <w:rPr>
+                <w:rFonts w:ascii="Cambria Math" w:hAnsi="Cambria Math"/>
+                <w:i/>
+              </w:rPr>
+            </m:ctrlPr>
+          </m:sSubPr>
+          <m:e>
+            <m:r>
+              <w:rPr>
+                <w:rFonts w:ascii="Cambria Math" w:hAnsi="Cambria Math"/>
+              </w:rPr>
+              <m:t>D</m:t>
+            </m:r>
+          </m:e>
+          <m:sub>
+            <m:r>
+              <w:rPr>
+                <w:rFonts w:ascii="Cambria Math" w:hAnsi="Cambria Math"/>
+              </w:rPr>
+              <m:t>o</m:t>
+            </m:r>
+          </m:sub>
+        </m:sSub>
+        <m:r>
+          <w:rPr>
+            <w:rFonts w:ascii="Cambria Math" w:hAnsi="Cambria Math"/>
+          </w:rPr>
+          <m:t>=</m:t>
+        </m:r>
+        <m:f>
+          <m:fPr>
+            <m:ctrlPr>
+              <w:rPr>
+                <w:rFonts w:ascii="Cambria Math" w:hAnsi="Cambria Math"/>
+                <w:i/>
+              </w:rPr>
+            </m:ctrlPr>
+          </m:fPr>
+          <m:num>
+            <m:sSub>
+              <m:sSubPr>
+                <m:ctrlPr>
+                  <w:rPr>
+                    <w:rFonts w:ascii="Cambria Math" w:hAnsi="Cambria Math"/>
+                    <w:i/>
+                  </w:rPr>
+                </m:ctrlPr>
+              </m:sSubPr>
+              <m:e>
+                <m:r>
+                  <w:rPr>
+                    <w:rFonts w:ascii="Cambria Math" w:hAnsi="Cambria Math"/>
+                  </w:rPr>
+                  <m:t>D</m:t>
+                </m:r>
+              </m:e>
+              <m:sub>
+                <m:r>
+                  <w:rPr>
+                    <w:rFonts w:ascii="Cambria Math" w:hAnsi="Cambria Math"/>
+                  </w:rPr>
+                  <m:t>i</m:t>
+                </m:r>
+              </m:sub>
+            </m:sSub>
+          </m:num>
+          <m:den>
+            <m:r>
+              <w:rPr>
+                <w:rFonts w:ascii="Cambria Math" w:hAnsi="Cambria Math"/>
+              </w:rPr>
+              <m:t>0.58</m:t>
+            </m:r>
+          </m:den>
+        </m:f>
+        <m:r>
+          <w:rPr>
+            <w:rFonts w:ascii="Cambria Math" w:hAnsi="Cambria Math"/>
+          </w:rPr>
+          <m:t>=1.724*</m:t>
+        </m:r>
+        <m:sSub>
+          <m:sSubPr>
+            <m:ctrlPr>
+              <w:rPr>
+                <w:rFonts w:ascii="Cambria Math" w:hAnsi="Cambria Math"/>
+                <w:i/>
+              </w:rPr>
+            </m:ctrlPr>
+          </m:sSubPr>
+          <m:e>
+            <m:r>
+              <w:rPr>
+                <w:rFonts w:ascii="Cambria Math" w:hAnsi="Cambria Math"/>
+              </w:rPr>
+              <m:t>D</m:t>
+            </m:r>
+          </m:e>
+          <m:sub>
+            <m:r>
+              <w:rPr>
+                <w:rFonts w:ascii="Cambria Math" w:hAnsi="Cambria Math"/>
+              </w:rPr>
+              <m:t>i</m:t>
+            </m:r>
+          </m:sub>
+        </m:sSub>
+      </m:oMath>
+      <w:r>
+        <w:rPr>
+          <w:rFonts w:eastAsiaTheme="minorEastAsia"/>
+        </w:rPr>
+        <w:tab/>
+      </w:r>
+      <w:r>
+        <w:rPr>
+          <w:rFonts w:eastAsiaTheme="minorEastAsia"/>
+        </w:rPr>
+        <w:tab/>
+      </w:r>
+      <w:r>
+        <w:rPr>
+          <w:rFonts w:eastAsiaTheme="minorEastAsia"/>
+        </w:rPr>
+        <w:tab/>
+      </w:r>
+      <w:r>
+        <w:rPr>
+          <w:rFonts w:eastAsiaTheme="minorEastAsia"/>
+        </w:rPr>
+        <w:tab/>
+        <w:t>(17)</w:t>
+      </w:r>
+    </w:p>
+    <w:p>
+      <w:pPr>
+        <w:rPr>
+          <w:rFonts w:eastAsiaTheme="minorEastAsia"/>
+        </w:rPr>
+      </w:pPr>
+      <w:r>
+        <w:rPr>
+          <w:rFonts w:eastAsiaTheme="minorEastAsia"/>
+        </w:rPr>
+        <w:t xml:space="preserve">Furthermore, magnet thickness and air-gap clearance </w:t>
+      </w:r>
+      <w:proofErr w:type="gramStart"/>
+      <w:r>
+        <w:rPr>
+          <w:rFonts w:eastAsiaTheme="minorEastAsia"/>
+        </w:rPr>
+        <w:t>is</w:t>
+      </w:r>
+      <w:proofErr w:type="gramEnd"/>
+      <w:r>
+        <w:rPr>
+          <w:rFonts w:eastAsiaTheme="minorEastAsia"/>
+        </w:rPr>
+        <w:t xml:space="preserve"> same with the values considered in first question. Thus, magnetic loading of the machine does not change ( </w:t>
+      </w:r>
+      <m:oMath>
+        <m:sSub>
+          <m:sSubPr>
+            <m:ctrlPr>
+              <w:rPr>
+                <w:rFonts w:ascii="Cambria Math" w:eastAsiaTheme="minorEastAsia" w:hAnsi="Cambria Math"/>
+                <w:i/>
+              </w:rPr>
+            </m:ctrlPr>
+          </m:sSubPr>
+          <m:e>
+            <m:r>
+              <w:rPr>
+                <w:rFonts w:ascii="Cambria Math" w:eastAsiaTheme="minorEastAsia" w:hAnsi="Cambria Math"/>
+              </w:rPr>
+              <m:t>B</m:t>
+            </m:r>
+          </m:e>
+          <m:sub>
+            <m:r>
+              <w:rPr>
+                <w:rFonts w:ascii="Cambria Math" w:eastAsiaTheme="minorEastAsia" w:hAnsi="Cambria Math"/>
+              </w:rPr>
+              <m:t>m</m:t>
+            </m:r>
+          </m:sub>
+        </m:sSub>
+        <m:r>
+          <w:rPr>
+            <w:rFonts w:ascii="Cambria Math" w:eastAsiaTheme="minorEastAsia" w:hAnsi="Cambria Math"/>
+          </w:rPr>
+          <m:t>=1.014</m:t>
+        </m:r>
+      </m:oMath>
+      <w:r>
+        <w:rPr>
+          <w:rFonts w:eastAsiaTheme="minorEastAsia"/>
+        </w:rPr>
+        <w:t xml:space="preserve">). Then, magnet area can be calculated by using the equation </w:t>
+      </w:r>
+      <m:oMath>
+        <m:r>
+          <w:rPr>
+            <w:rFonts w:ascii="Cambria Math" w:eastAsiaTheme="minorEastAsia" w:hAnsi="Cambria Math"/>
+          </w:rPr>
+          <m:t>(</m:t>
+        </m:r>
+        <m:sSub>
+          <m:sSubPr>
+            <m:ctrlPr>
+              <w:rPr>
+                <w:rFonts w:ascii="Cambria Math" w:eastAsiaTheme="minorEastAsia" w:hAnsi="Cambria Math"/>
+                <w:i/>
+              </w:rPr>
+            </m:ctrlPr>
+          </m:sSubPr>
+          <m:e>
+            <m:r>
+              <w:rPr>
+                <w:rFonts w:ascii="Cambria Math" w:eastAsiaTheme="minorEastAsia" w:hAnsi="Cambria Math"/>
+              </w:rPr>
+              <m:t>A</m:t>
+            </m:r>
+          </m:e>
+          <m:sub>
+            <m:r>
+              <w:rPr>
+                <w:rFonts w:ascii="Cambria Math" w:eastAsiaTheme="minorEastAsia" w:hAnsi="Cambria Math"/>
+              </w:rPr>
+              <m:t>m</m:t>
+            </m:r>
+          </m:sub>
+        </m:sSub>
+        <m:r>
+          <w:rPr>
+            <w:rFonts w:ascii="Cambria Math" w:eastAsiaTheme="minorEastAsia" w:hAnsi="Cambria Math"/>
+          </w:rPr>
+          <m:t>=π</m:t>
+        </m:r>
+        <m:sSub>
+          <m:sSubPr>
+            <m:ctrlPr>
+              <w:rPr>
+                <w:rFonts w:ascii="Cambria Math" w:eastAsiaTheme="minorEastAsia" w:hAnsi="Cambria Math"/>
+                <w:i/>
+              </w:rPr>
+            </m:ctrlPr>
+          </m:sSubPr>
+          <m:e>
+            <m:r>
+              <w:rPr>
+                <w:rFonts w:ascii="Cambria Math" w:eastAsiaTheme="minorEastAsia" w:hAnsi="Cambria Math"/>
+              </w:rPr>
+              <m:t>D</m:t>
+            </m:r>
+          </m:e>
+          <m:sub>
+            <m:r>
+              <w:rPr>
+                <w:rFonts w:ascii="Cambria Math" w:eastAsiaTheme="minorEastAsia" w:hAnsi="Cambria Math"/>
+              </w:rPr>
+              <m:t>i</m:t>
+            </m:r>
+          </m:sub>
+        </m:sSub>
+        <m:r>
+          <w:rPr>
+            <w:rFonts w:ascii="Cambria Math" w:eastAsiaTheme="minorEastAsia" w:hAnsi="Cambria Math"/>
+          </w:rPr>
+          <m:t>*0.8)</m:t>
+        </m:r>
+      </m:oMath>
+      <w:r>
+        <w:rPr>
+          <w:rFonts w:eastAsiaTheme="minorEastAsia"/>
+        </w:rPr>
+        <w:t>. Maximum stator flux density is considered as 1.5 Tesla again</w:t>
+      </w:r>
+      <w:r>
+        <w:rPr>
+          <w:rFonts w:eastAsiaTheme="minorEastAsia"/>
+        </w:rPr>
+        <w:t xml:space="preserve"> and </w:t>
+      </w:r>
+      <m:oMath>
+        <m:sSub>
+          <m:sSubPr>
+            <m:ctrlPr>
+              <w:rPr>
+                <w:rFonts w:ascii="Cambria Math" w:eastAsiaTheme="minorEastAsia" w:hAnsi="Cambria Math"/>
+                <w:i/>
+              </w:rPr>
+            </m:ctrlPr>
+          </m:sSubPr>
+          <m:e>
+            <m:r>
+              <w:rPr>
+                <w:rFonts w:ascii="Cambria Math" w:eastAsiaTheme="minorEastAsia" w:hAnsi="Cambria Math"/>
+              </w:rPr>
+              <m:t>k</m:t>
+            </m:r>
+          </m:e>
+          <m:sub>
+            <m:r>
+              <w:rPr>
+                <w:rFonts w:ascii="Cambria Math" w:eastAsiaTheme="minorEastAsia" w:hAnsi="Cambria Math"/>
+              </w:rPr>
+              <m:t>stacking</m:t>
+            </m:r>
+          </m:sub>
+        </m:sSub>
+      </m:oMath>
+      <w:r>
+        <w:rPr>
+          <w:rFonts w:eastAsiaTheme="minorEastAsia"/>
+        </w:rPr>
+        <w:t xml:space="preserve"> is taking 0.95 again</w:t>
+      </w:r>
+      <w:r>
+        <w:rPr>
+          <w:rFonts w:eastAsiaTheme="minorEastAsia"/>
+        </w:rPr>
+        <w:t>.</w:t>
+      </w:r>
+      <w:r>
+        <w:rPr>
+          <w:rFonts w:eastAsiaTheme="minorEastAsia"/>
+        </w:rPr>
+        <w:t xml:space="preserve"> </w:t>
+      </w:r>
+      <w:r>
+        <w:rPr>
+          <w:rFonts w:eastAsiaTheme="minorEastAsia"/>
+        </w:rPr>
+        <w:t>Then, back core thickness of the machine can be calculated as follows:</w:t>
+      </w:r>
+    </w:p>
+    <w:p>
+      <w:pPr>
+        <w:ind w:left="1440" w:firstLine="720"/>
+        <w:rPr>
+          <w:rFonts w:eastAsiaTheme="minorEastAsia"/>
+        </w:rPr>
+      </w:pPr>
+      <w:r>
+        <w:rPr>
+          <w:rFonts w:eastAsiaTheme="minorEastAsia"/>
+        </w:rPr>
+        <w:t xml:space="preserve">   </w:t>
+      </w:r>
+      <m:oMath>
+        <m:sSub>
+          <m:sSubPr>
+            <m:ctrlPr>
+              <w:rPr>
+                <w:rFonts w:ascii="Cambria Math" w:eastAsiaTheme="minorEastAsia" w:hAnsi="Cambria Math"/>
+                <w:i/>
+              </w:rPr>
+            </m:ctrlPr>
+          </m:sSubPr>
+          <m:e>
+            <m:r>
+              <w:rPr>
+                <w:rFonts w:ascii="Cambria Math" w:eastAsiaTheme="minorEastAsia" w:hAnsi="Cambria Math"/>
+              </w:rPr>
+              <m:t>h</m:t>
+            </m:r>
+          </m:e>
+          <m:sub>
+            <m:r>
+              <w:rPr>
+                <w:rFonts w:ascii="Cambria Math" w:eastAsiaTheme="minorEastAsia" w:hAnsi="Cambria Math"/>
+              </w:rPr>
+              <m:t>st</m:t>
+            </m:r>
+          </m:sub>
+        </m:sSub>
+        <m:r>
+          <w:rPr>
+            <w:rFonts w:ascii="Cambria Math" w:eastAsiaTheme="minorEastAsia" w:hAnsi="Cambria Math"/>
+          </w:rPr>
+          <m:t>=</m:t>
+        </m:r>
+        <m:f>
+          <m:fPr>
+            <m:ctrlPr>
+              <w:rPr>
+                <w:rFonts w:ascii="Cambria Math" w:eastAsiaTheme="minorEastAsia" w:hAnsi="Cambria Math"/>
+                <w:i/>
+              </w:rPr>
+            </m:ctrlPr>
+          </m:fPr>
+          <m:num>
+            <m:sSub>
+              <m:sSubPr>
+                <m:ctrlPr>
+                  <w:rPr>
+                    <w:rFonts w:ascii="Cambria Math" w:eastAsiaTheme="minorEastAsia" w:hAnsi="Cambria Math"/>
+                    <w:i/>
+                  </w:rPr>
+                </m:ctrlPr>
+              </m:sSubPr>
+              <m:e>
+                <m:r>
+                  <w:rPr>
+                    <w:rFonts w:ascii="Cambria Math" w:eastAsiaTheme="minorEastAsia" w:hAnsi="Cambria Math"/>
+                  </w:rPr>
+                  <m:t>B</m:t>
+                </m:r>
+              </m:e>
+              <m:sub>
+                <m:r>
+                  <w:rPr>
+                    <w:rFonts w:ascii="Cambria Math" w:eastAsiaTheme="minorEastAsia" w:hAnsi="Cambria Math"/>
+                  </w:rPr>
+                  <m:t>m</m:t>
+                </m:r>
+              </m:sub>
+            </m:sSub>
+            <m:r>
+              <w:rPr>
+                <w:rFonts w:ascii="Cambria Math" w:eastAsiaTheme="minorEastAsia" w:hAnsi="Cambria Math"/>
+              </w:rPr>
+              <m:t>π</m:t>
+            </m:r>
+            <m:sSub>
+              <m:sSubPr>
+                <m:ctrlPr>
+                  <w:rPr>
+                    <w:rFonts w:ascii="Cambria Math" w:eastAsiaTheme="minorEastAsia" w:hAnsi="Cambria Math"/>
+                    <w:i/>
+                  </w:rPr>
+                </m:ctrlPr>
+              </m:sSubPr>
+              <m:e>
+                <m:r>
+                  <w:rPr>
+                    <w:rFonts w:ascii="Cambria Math" w:eastAsiaTheme="minorEastAsia" w:hAnsi="Cambria Math"/>
+                  </w:rPr>
+                  <m:t>D</m:t>
+                </m:r>
+              </m:e>
+              <m:sub>
+                <m:r>
+                  <w:rPr>
+                    <w:rFonts w:ascii="Cambria Math" w:eastAsiaTheme="minorEastAsia" w:hAnsi="Cambria Math"/>
+                  </w:rPr>
+                  <m:t>i</m:t>
+                </m:r>
+              </m:sub>
+            </m:sSub>
+            <m:r>
+              <w:rPr>
+                <w:rFonts w:ascii="Cambria Math" w:eastAsiaTheme="minorEastAsia" w:hAnsi="Cambria Math"/>
+              </w:rPr>
+              <m:t>l</m:t>
+            </m:r>
+          </m:num>
+          <m:den>
+            <m:r>
+              <w:rPr>
+                <w:rFonts w:ascii="Cambria Math" w:eastAsiaTheme="minorEastAsia" w:hAnsi="Cambria Math"/>
+              </w:rPr>
+              <m:t>4</m:t>
+            </m:r>
+          </m:den>
+        </m:f>
+        <m:r>
+          <w:rPr>
+            <w:rFonts w:ascii="Cambria Math" w:eastAsiaTheme="minorEastAsia" w:hAnsi="Cambria Math"/>
+          </w:rPr>
+          <m:t>*</m:t>
+        </m:r>
+        <m:f>
+          <m:fPr>
+            <m:ctrlPr>
+              <w:rPr>
+                <w:rFonts w:ascii="Cambria Math" w:eastAsiaTheme="minorEastAsia" w:hAnsi="Cambria Math"/>
+                <w:i/>
+              </w:rPr>
+            </m:ctrlPr>
+          </m:fPr>
+          <m:num>
+            <m:r>
+              <w:rPr>
+                <w:rFonts w:ascii="Cambria Math" w:eastAsiaTheme="minorEastAsia" w:hAnsi="Cambria Math"/>
+              </w:rPr>
+              <m:t>0.8</m:t>
+            </m:r>
+          </m:num>
+          <m:den>
+            <m:r>
+              <w:rPr>
+                <w:rFonts w:ascii="Cambria Math" w:eastAsiaTheme="minorEastAsia" w:hAnsi="Cambria Math"/>
+              </w:rPr>
+              <m:t>2</m:t>
+            </m:r>
+            <m:sSub>
+              <m:sSubPr>
+                <m:ctrlPr>
+                  <w:rPr>
+                    <w:rFonts w:ascii="Cambria Math" w:eastAsiaTheme="minorEastAsia" w:hAnsi="Cambria Math"/>
+                    <w:i/>
+                  </w:rPr>
+                </m:ctrlPr>
+              </m:sSubPr>
+              <m:e>
+                <m:r>
+                  <w:rPr>
+                    <w:rFonts w:ascii="Cambria Math" w:eastAsiaTheme="minorEastAsia" w:hAnsi="Cambria Math"/>
+                  </w:rPr>
+                  <m:t>k</m:t>
+                </m:r>
+              </m:e>
+              <m:sub>
+                <m:r>
+                  <w:rPr>
+                    <w:rFonts w:ascii="Cambria Math" w:eastAsiaTheme="minorEastAsia" w:hAnsi="Cambria Math"/>
+                  </w:rPr>
+                  <m:t>stacking</m:t>
+                </m:r>
+              </m:sub>
+            </m:sSub>
+            <m:r>
+              <w:rPr>
+                <w:rFonts w:ascii="Cambria Math" w:eastAsiaTheme="minorEastAsia" w:hAnsi="Cambria Math"/>
+              </w:rPr>
+              <m:t>l</m:t>
+            </m:r>
+            <m:sSub>
+              <m:sSubPr>
+                <m:ctrlPr>
+                  <w:rPr>
+                    <w:rFonts w:ascii="Cambria Math" w:eastAsiaTheme="minorEastAsia" w:hAnsi="Cambria Math"/>
+                    <w:i/>
+                  </w:rPr>
+                </m:ctrlPr>
+              </m:sSubPr>
+              <m:e>
+                <m:r>
+                  <w:rPr>
+                    <w:rFonts w:ascii="Cambria Math" w:eastAsiaTheme="minorEastAsia" w:hAnsi="Cambria Math"/>
+                  </w:rPr>
+                  <m:t>B</m:t>
+                </m:r>
+              </m:e>
+              <m:sub>
+                <m:r>
+                  <w:rPr>
+                    <w:rFonts w:ascii="Cambria Math" w:eastAsiaTheme="minorEastAsia" w:hAnsi="Cambria Math"/>
+                  </w:rPr>
+                  <m:t>yoke</m:t>
+                </m:r>
+              </m:sub>
+            </m:sSub>
+          </m:den>
+        </m:f>
+        <m:r>
+          <w:rPr>
+            <w:rFonts w:ascii="Cambria Math" w:eastAsiaTheme="minorEastAsia" w:hAnsi="Cambria Math"/>
+          </w:rPr>
+          <m:t>=0.224*</m:t>
+        </m:r>
+        <m:sSub>
+          <m:sSubPr>
+            <m:ctrlPr>
+              <w:rPr>
+                <w:rFonts w:ascii="Cambria Math" w:eastAsiaTheme="minorEastAsia" w:hAnsi="Cambria Math"/>
+                <w:i/>
+              </w:rPr>
+            </m:ctrlPr>
+          </m:sSubPr>
+          <m:e>
+            <m:r>
+              <w:rPr>
+                <w:rFonts w:ascii="Cambria Math" w:eastAsiaTheme="minorEastAsia" w:hAnsi="Cambria Math"/>
+              </w:rPr>
+              <m:t>D</m:t>
+            </m:r>
+          </m:e>
+          <m:sub>
+            <m:r>
+              <w:rPr>
+                <w:rFonts w:ascii="Cambria Math" w:eastAsiaTheme="minorEastAsia" w:hAnsi="Cambria Math"/>
+              </w:rPr>
+              <m:t>i</m:t>
+            </m:r>
+          </m:sub>
+        </m:sSub>
+      </m:oMath>
+      <w:r>
+        <w:rPr>
+          <w:rFonts w:eastAsiaTheme="minorEastAsia"/>
+        </w:rPr>
+        <w:tab/>
+      </w:r>
+      <w:r>
+        <w:rPr>
+          <w:rFonts w:eastAsiaTheme="minorEastAsia"/>
+        </w:rPr>
+        <w:tab/>
+      </w:r>
+      <w:r>
+        <w:rPr>
+          <w:rFonts w:eastAsiaTheme="minorEastAsia"/>
+        </w:rPr>
+        <w:tab/>
+        <w:t>(18)</w:t>
+      </w:r>
+    </w:p>
+    <w:p>
+      <w:pPr>
+        <w:rPr>
+          <w:rFonts w:eastAsiaTheme="minorEastAsia"/>
+        </w:rPr>
+      </w:pPr>
+      <w:r>
+        <w:rPr>
+          <w:rFonts w:eastAsiaTheme="minorEastAsia"/>
+        </w:rPr>
+        <w:t>Then, we can calculate Di as follows:</w:t>
+      </w:r>
+    </w:p>
+    <w:p>
+      <w:pPr>
+        <w:rPr>
+          <w:rFonts w:eastAsiaTheme="minorEastAsia"/>
+        </w:rPr>
+      </w:pPr>
+      <w:r>
+        <w:rPr>
+          <w:rFonts w:eastAsiaTheme="minorEastAsia"/>
+        </w:rPr>
+        <w:t xml:space="preserve">                                   </w:t>
+      </w:r>
+      <m:oMath>
+        <m:sSub>
+          <m:sSubPr>
+            <m:ctrlPr>
+              <w:rPr>
+                <w:rFonts w:ascii="Cambria Math" w:eastAsiaTheme="minorEastAsia" w:hAnsi="Cambria Math"/>
+                <w:i/>
+              </w:rPr>
+            </m:ctrlPr>
+          </m:sSubPr>
+          <m:e>
+            <m:r>
+              <w:rPr>
+                <w:rFonts w:ascii="Cambria Math" w:eastAsiaTheme="minorEastAsia" w:hAnsi="Cambria Math"/>
+              </w:rPr>
+              <m:t>D</m:t>
+            </m:r>
+          </m:e>
+          <m:sub>
+            <m:r>
+              <w:rPr>
+                <w:rFonts w:ascii="Cambria Math" w:eastAsiaTheme="minorEastAsia" w:hAnsi="Cambria Math"/>
+              </w:rPr>
+              <m:t>o</m:t>
+            </m:r>
+          </m:sub>
+        </m:sSub>
+        <m:r>
+          <w:rPr>
+            <w:rFonts w:ascii="Cambria Math" w:eastAsiaTheme="minorEastAsia" w:hAnsi="Cambria Math"/>
+          </w:rPr>
+          <m:t>+2*</m:t>
+        </m:r>
+        <m:sSub>
+          <m:sSubPr>
+            <m:ctrlPr>
+              <w:rPr>
+                <w:rFonts w:ascii="Cambria Math" w:eastAsiaTheme="minorEastAsia" w:hAnsi="Cambria Math"/>
+                <w:i/>
+              </w:rPr>
+            </m:ctrlPr>
+          </m:sSubPr>
+          <m:e>
+            <m:r>
+              <w:rPr>
+                <w:rFonts w:ascii="Cambria Math" w:eastAsiaTheme="minorEastAsia" w:hAnsi="Cambria Math"/>
+              </w:rPr>
+              <m:t>h</m:t>
+            </m:r>
+          </m:e>
+          <m:sub>
+            <m:r>
+              <w:rPr>
+                <w:rFonts w:ascii="Cambria Math" w:eastAsiaTheme="minorEastAsia" w:hAnsi="Cambria Math"/>
+              </w:rPr>
+              <m:t>st</m:t>
+            </m:r>
+          </m:sub>
+        </m:sSub>
+        <m:r>
+          <w:rPr>
+            <w:rFonts w:ascii="Cambria Math" w:eastAsiaTheme="minorEastAsia" w:hAnsi="Cambria Math"/>
+          </w:rPr>
+          <m:t>=</m:t>
+        </m:r>
+        <m:sSub>
+          <m:sSubPr>
+            <m:ctrlPr>
+              <w:rPr>
+                <w:rFonts w:ascii="Cambria Math" w:eastAsiaTheme="minorEastAsia" w:hAnsi="Cambria Math"/>
+                <w:i/>
+              </w:rPr>
+            </m:ctrlPr>
+          </m:sSubPr>
+          <m:e>
+            <m:r>
+              <w:rPr>
+                <w:rFonts w:ascii="Cambria Math" w:eastAsiaTheme="minorEastAsia" w:hAnsi="Cambria Math"/>
+              </w:rPr>
+              <m:t>D</m:t>
+            </m:r>
+          </m:e>
+          <m:sub>
+            <m:r>
+              <w:rPr>
+                <w:rFonts w:ascii="Cambria Math" w:eastAsiaTheme="minorEastAsia" w:hAnsi="Cambria Math"/>
+              </w:rPr>
+              <m:t>i</m:t>
+            </m:r>
+          </m:sub>
+        </m:sSub>
+        <m:d>
+          <m:dPr>
+            <m:ctrlPr>
+              <w:rPr>
+                <w:rFonts w:ascii="Cambria Math" w:eastAsiaTheme="minorEastAsia" w:hAnsi="Cambria Math"/>
+                <w:i/>
+              </w:rPr>
+            </m:ctrlPr>
+          </m:dPr>
+          <m:e>
+            <m:r>
+              <w:rPr>
+                <w:rFonts w:ascii="Cambria Math" w:eastAsiaTheme="minorEastAsia" w:hAnsi="Cambria Math"/>
+              </w:rPr>
+              <m:t>1.724+2*0.224</m:t>
+            </m:r>
+          </m:e>
+        </m:d>
+        <m:r>
+          <w:rPr>
+            <w:rFonts w:ascii="Cambria Math" w:eastAsiaTheme="minorEastAsia" w:hAnsi="Cambria Math"/>
+          </w:rPr>
+          <m:t>=160mm</m:t>
+        </m:r>
+      </m:oMath>
+      <w:r>
+        <w:rPr>
+          <w:rFonts w:eastAsiaTheme="minorEastAsia"/>
+        </w:rPr>
+        <w:tab/>
+      </w:r>
+      <w:r>
+        <w:rPr>
+          <w:rFonts w:eastAsiaTheme="minorEastAsia"/>
+        </w:rPr>
+        <w:tab/>
+      </w:r>
+      <w:r>
+        <w:rPr>
+          <w:rFonts w:eastAsiaTheme="minorEastAsia"/>
+        </w:rPr>
+        <w:tab/>
+        <w:t>(19)</w:t>
+      </w:r>
+    </w:p>
+    <w:p>
+      <w:pPr>
+        <w:rPr>
+          <w:rFonts w:eastAsiaTheme="minorEastAsia"/>
+        </w:rPr>
+      </w:pPr>
+      <w:r>
+        <w:rPr>
+          <w:rFonts w:eastAsiaTheme="minorEastAsia"/>
+        </w:rPr>
+        <w:t xml:space="preserve">Finally, Di can be found as 73.66 mm, Do can be found 127mm and </w:t>
+      </w:r>
+      <w:proofErr w:type="spellStart"/>
+      <w:r>
+        <w:rPr>
+          <w:rFonts w:eastAsiaTheme="minorEastAsia"/>
+        </w:rPr>
+        <w:t>h</w:t>
+      </w:r>
+      <w:r>
+        <w:rPr>
+          <w:rFonts w:eastAsiaTheme="minorEastAsia"/>
+          <w:vertAlign w:val="subscript"/>
+        </w:rPr>
+        <w:t>st</w:t>
+      </w:r>
+      <w:proofErr w:type="spellEnd"/>
+      <w:r>
+        <w:rPr>
+          <w:rFonts w:eastAsiaTheme="minorEastAsia"/>
+          <w:vertAlign w:val="subscript"/>
+        </w:rPr>
+        <w:t xml:space="preserve"> </w:t>
+      </w:r>
+      <w:r>
+        <w:rPr>
+          <w:rFonts w:eastAsiaTheme="minorEastAsia"/>
+        </w:rPr>
+        <w:t>can be found 16.5 mm.</w:t>
+      </w:r>
+    </w:p>
+    <w:p>
+      <w:pPr>
+        <w:pStyle w:val="Subtitle"/>
+      </w:pPr>
+      <w:r>
+        <w:t>4.1.1) Magnetic loading</w:t>
+      </w:r>
+    </w:p>
+    <w:p>
+      <w:r>
+        <w:t xml:space="preserve">Magnetic loading of the machine does not change and it is equal to 813.37 </w:t>
+      </w:r>
+      <w:proofErr w:type="spellStart"/>
+      <w:r>
+        <w:t>mT.</w:t>
+      </w:r>
+      <w:proofErr w:type="spellEnd"/>
+    </w:p>
+    <w:p>
+      <w:pPr>
+        <w:pStyle w:val="Subtitle"/>
+      </w:pPr>
+      <w:r>
+        <w:t>4.1.2) Number of slots</w:t>
+      </w:r>
+    </w:p>
+    <w:p>
+      <w:r>
+        <w:t>Number of slots is chosen 24 again for the same reasons given above.</w:t>
+      </w:r>
+    </w:p>
+    <w:p>
+      <w:pPr>
+        <w:pStyle w:val="Subtitle"/>
+      </w:pPr>
+      <w:r>
+        <w:t>4.1.3) AWG cable</w:t>
+      </w:r>
+    </w:p>
+    <w:p>
+      <w:r>
+        <w:t>Applied current and maximum current density are taken as taken in previous parts. Therefore, chosen cable is taken same and it is AWG20 with the area 0.518 mm</w:t>
+      </w:r>
+      <w:r>
+        <w:rPr>
+          <w:vertAlign w:val="superscript"/>
+        </w:rPr>
+        <w:t>2</w:t>
+      </w:r>
+      <w:r>
+        <w:t xml:space="preserve">. </w:t>
+      </w:r>
+    </w:p>
+    <w:p>
+      <w:pPr>
+        <w:pStyle w:val="Subtitle"/>
+      </w:pPr>
+      <w:r>
+        <w:t>4.1.4) Slot height, Number of coils per slot and Back core thickness</w:t>
+      </w:r>
+    </w:p>
+    <w:p>
+      <w:r>
+        <w:t xml:space="preserve">Di and Do are calculated above and corresponding slot height </w:t>
+      </w:r>
+      <w:proofErr w:type="gramStart"/>
+      <w:r>
+        <w:t>is</w:t>
+      </w:r>
+      <w:proofErr w:type="gramEnd"/>
+      <w:r>
+        <w:t xml:space="preserve"> calculated as 26.67 mm. Width of slot can be calculated as follows:</w:t>
+      </w:r>
+    </w:p>
+    <w:p>
+      <w:pPr>
+        <w:ind w:left="2880"/>
+        <w:rPr>
+          <w:rFonts w:eastAsiaTheme="minorEastAsia"/>
+        </w:rPr>
+      </w:pPr>
+      <w:r>
+        <w:rPr>
+          <w:rFonts w:eastAsiaTheme="minorEastAsia"/>
+        </w:rPr>
+        <w:t xml:space="preserve">     </w:t>
+      </w:r>
+      <m:oMath>
+        <m:r>
+          <w:rPr>
+            <w:rFonts w:ascii="Cambria Math" w:eastAsiaTheme="minorEastAsia" w:hAnsi="Cambria Math"/>
+          </w:rPr>
+          <m:t xml:space="preserve">  </m:t>
+        </m:r>
+        <m:sSub>
+          <m:sSubPr>
+            <m:ctrlPr>
+              <w:rPr>
+                <w:rFonts w:ascii="Cambria Math" w:hAnsi="Cambria Math"/>
+                <w:i/>
+              </w:rPr>
+            </m:ctrlPr>
+          </m:sSubPr>
+          <m:e>
+            <m:r>
+              <w:rPr>
+                <w:rFonts w:ascii="Cambria Math" w:hAnsi="Cambria Math"/>
+              </w:rPr>
+              <m:t>h</m:t>
+            </m:r>
+          </m:e>
+          <m:sub>
+            <m:r>
+              <w:rPr>
+                <w:rFonts w:ascii="Cambria Math" w:hAnsi="Cambria Math"/>
+              </w:rPr>
+              <m:t>w</m:t>
+            </m:r>
+            <m:r>
+              <w:rPr>
+                <w:rFonts w:ascii="Cambria Math" w:hAnsi="Cambria Math"/>
+              </w:rPr>
+              <m:t>i</m:t>
+            </m:r>
+          </m:sub>
+        </m:sSub>
+        <m:r>
+          <w:rPr>
+            <w:rFonts w:ascii="Cambria Math" w:hAnsi="Cambria Math"/>
+          </w:rPr>
+          <m:t>=</m:t>
+        </m:r>
+        <m:f>
+          <m:fPr>
+            <m:ctrlPr>
+              <w:rPr>
+                <w:rFonts w:ascii="Cambria Math" w:hAnsi="Cambria Math"/>
+                <w:i/>
+              </w:rPr>
+            </m:ctrlPr>
+          </m:fPr>
+          <m:num>
+            <m:f>
+              <m:fPr>
+                <m:ctrlPr>
+                  <w:rPr>
+                    <w:rFonts w:ascii="Cambria Math" w:hAnsi="Cambria Math"/>
+                    <w:i/>
+                  </w:rPr>
+                </m:ctrlPr>
+              </m:fPr>
+              <m:num>
+                <m:r>
+                  <w:rPr>
+                    <w:rFonts w:ascii="Cambria Math" w:hAnsi="Cambria Math"/>
+                  </w:rPr>
+                  <m:t>π</m:t>
+                </m:r>
+                <m:sSub>
+                  <m:sSubPr>
+                    <m:ctrlPr>
+                      <w:rPr>
+                        <w:rFonts w:ascii="Cambria Math" w:hAnsi="Cambria Math"/>
+                        <w:i/>
+                      </w:rPr>
+                    </m:ctrlPr>
+                  </m:sSubPr>
+                  <m:e>
+                    <m:r>
+                      <w:rPr>
+                        <w:rFonts w:ascii="Cambria Math" w:hAnsi="Cambria Math"/>
+                      </w:rPr>
+                      <m:t>D</m:t>
+                    </m:r>
+                  </m:e>
+                  <m:sub>
+                    <m:r>
+                      <w:rPr>
+                        <w:rFonts w:ascii="Cambria Math" w:hAnsi="Cambria Math"/>
+                      </w:rPr>
+                      <m:t>i</m:t>
+                    </m:r>
+                  </m:sub>
+                </m:sSub>
+              </m:num>
+              <m:den>
+                <m:r>
+                  <w:rPr>
+                    <w:rFonts w:ascii="Cambria Math" w:hAnsi="Cambria Math"/>
+                  </w:rPr>
+                  <m:t>24</m:t>
+                </m:r>
+              </m:den>
+            </m:f>
+          </m:num>
+          <m:den>
+            <m:r>
+              <w:rPr>
+                <w:rFonts w:ascii="Cambria Math" w:hAnsi="Cambria Math"/>
+              </w:rPr>
+              <m:t>2</m:t>
+            </m:r>
+          </m:den>
+        </m:f>
+        <m:r>
+          <w:rPr>
+            <w:rFonts w:ascii="Cambria Math" w:hAnsi="Cambria Math"/>
+          </w:rPr>
+          <m:t>=4.82 mm</m:t>
+        </m:r>
+      </m:oMath>
+      <w:r>
+        <w:rPr>
+          <w:rFonts w:eastAsiaTheme="minorEastAsia"/>
+        </w:rPr>
+        <w:tab/>
+      </w:r>
+      <w:r>
+        <w:rPr>
+          <w:rFonts w:eastAsiaTheme="minorEastAsia"/>
+        </w:rPr>
+        <w:tab/>
+      </w:r>
+      <w:r>
+        <w:rPr>
+          <w:rFonts w:eastAsiaTheme="minorEastAsia"/>
+        </w:rPr>
+        <w:tab/>
+      </w:r>
+      <w:r>
+        <w:rPr>
+          <w:rFonts w:eastAsiaTheme="minorEastAsia"/>
+        </w:rPr>
+        <w:tab/>
+      </w:r>
+      <w:r>
+        <w:rPr>
+          <w:rFonts w:eastAsiaTheme="minorEastAsia"/>
+        </w:rPr>
+        <w:tab/>
+        <w:t>(20)</w:t>
+      </w:r>
+    </w:p>
+    <w:p>
+      <w:pPr>
+        <w:ind w:left="2880"/>
+        <w:rPr>
+          <w:rFonts w:eastAsiaTheme="minorEastAsia"/>
+        </w:rPr>
+      </w:pPr>
+      <w:r>
+        <w:rPr>
+          <w:rFonts w:eastAsiaTheme="minorEastAsia"/>
+        </w:rPr>
+        <w:lastRenderedPageBreak/>
+        <w:t xml:space="preserve">     </w:t>
+      </w:r>
+      <m:oMath>
+        <m:r>
+          <w:rPr>
+            <w:rFonts w:ascii="Cambria Math" w:eastAsiaTheme="minorEastAsia" w:hAnsi="Cambria Math"/>
+          </w:rPr>
+          <m:t xml:space="preserve">  </m:t>
+        </m:r>
+        <m:sSub>
+          <m:sSubPr>
+            <m:ctrlPr>
+              <w:rPr>
+                <w:rFonts w:ascii="Cambria Math" w:hAnsi="Cambria Math"/>
+                <w:i/>
+              </w:rPr>
+            </m:ctrlPr>
+          </m:sSubPr>
+          <m:e>
+            <m:r>
+              <w:rPr>
+                <w:rFonts w:ascii="Cambria Math" w:hAnsi="Cambria Math"/>
+              </w:rPr>
+              <m:t>h</m:t>
+            </m:r>
+          </m:e>
+          <m:sub>
+            <m:r>
+              <w:rPr>
+                <w:rFonts w:ascii="Cambria Math" w:hAnsi="Cambria Math"/>
+              </w:rPr>
+              <m:t>wo</m:t>
+            </m:r>
+          </m:sub>
+        </m:sSub>
+        <m:r>
+          <w:rPr>
+            <w:rFonts w:ascii="Cambria Math" w:hAnsi="Cambria Math"/>
+          </w:rPr>
+          <m:t>=</m:t>
+        </m:r>
+        <m:f>
+          <m:fPr>
+            <m:ctrlPr>
+              <w:rPr>
+                <w:rFonts w:ascii="Cambria Math" w:hAnsi="Cambria Math"/>
+                <w:i/>
+              </w:rPr>
+            </m:ctrlPr>
+          </m:fPr>
+          <m:num>
+            <m:f>
+              <m:fPr>
+                <m:ctrlPr>
+                  <w:rPr>
+                    <w:rFonts w:ascii="Cambria Math" w:hAnsi="Cambria Math"/>
+                    <w:i/>
+                  </w:rPr>
+                </m:ctrlPr>
+              </m:fPr>
+              <m:num>
+                <m:r>
+                  <w:rPr>
+                    <w:rFonts w:ascii="Cambria Math" w:hAnsi="Cambria Math"/>
+                  </w:rPr>
+                  <m:t>π</m:t>
+                </m:r>
+                <m:sSub>
+                  <m:sSubPr>
+                    <m:ctrlPr>
+                      <w:rPr>
+                        <w:rFonts w:ascii="Cambria Math" w:hAnsi="Cambria Math"/>
+                        <w:i/>
+                      </w:rPr>
+                    </m:ctrlPr>
+                  </m:sSubPr>
+                  <m:e>
+                    <m:r>
+                      <w:rPr>
+                        <w:rFonts w:ascii="Cambria Math" w:hAnsi="Cambria Math"/>
+                      </w:rPr>
+                      <m:t>D</m:t>
+                    </m:r>
+                  </m:e>
+                  <m:sub>
+                    <m:r>
+                      <w:rPr>
+                        <w:rFonts w:ascii="Cambria Math" w:hAnsi="Cambria Math"/>
+                      </w:rPr>
+                      <m:t>o</m:t>
+                    </m:r>
+                  </m:sub>
+                </m:sSub>
+              </m:num>
+              <m:den>
+                <m:r>
+                  <w:rPr>
+                    <w:rFonts w:ascii="Cambria Math" w:hAnsi="Cambria Math"/>
+                  </w:rPr>
+                  <m:t>24</m:t>
+                </m:r>
+              </m:den>
+            </m:f>
+          </m:num>
+          <m:den>
+            <m:r>
+              <w:rPr>
+                <w:rFonts w:ascii="Cambria Math" w:hAnsi="Cambria Math"/>
+              </w:rPr>
+              <m:t>2</m:t>
+            </m:r>
+          </m:den>
+        </m:f>
+        <m:r>
+          <w:rPr>
+            <w:rFonts w:ascii="Cambria Math" w:hAnsi="Cambria Math"/>
+          </w:rPr>
+          <m:t>=</m:t>
+        </m:r>
+        <m:r>
+          <w:rPr>
+            <w:rFonts w:ascii="Cambria Math" w:hAnsi="Cambria Math"/>
+          </w:rPr>
+          <m:t xml:space="preserve">11.8 </m:t>
+        </m:r>
+        <m:r>
+          <w:rPr>
+            <w:rFonts w:ascii="Cambria Math" w:hAnsi="Cambria Math"/>
+          </w:rPr>
+          <m:t>mm</m:t>
+        </m:r>
+      </m:oMath>
+      <w:r>
+        <w:rPr>
+          <w:rFonts w:eastAsiaTheme="minorEastAsia"/>
+        </w:rPr>
+        <w:tab/>
+      </w:r>
+      <w:r>
+        <w:rPr>
+          <w:rFonts w:eastAsiaTheme="minorEastAsia"/>
+        </w:rPr>
+        <w:tab/>
+      </w:r>
+      <w:r>
+        <w:rPr>
+          <w:rFonts w:eastAsiaTheme="minorEastAsia"/>
+        </w:rPr>
+        <w:tab/>
+      </w:r>
+      <w:r>
+        <w:rPr>
+          <w:rFonts w:eastAsiaTheme="minorEastAsia"/>
+        </w:rPr>
+        <w:tab/>
+      </w:r>
+      <w:r>
+        <w:rPr>
+          <w:rFonts w:eastAsiaTheme="minorEastAsia"/>
+        </w:rPr>
+        <w:tab/>
+        <w:t>(20)</w:t>
+      </w:r>
+    </w:p>
+    <w:p>
+      <w:pPr>
+        <w:rPr>
+          <w:rFonts w:eastAsiaTheme="minorEastAsia"/>
+        </w:rPr>
+      </w:pPr>
+      <w:r>
+        <w:rPr>
+          <w:rFonts w:eastAsiaTheme="minorEastAsia"/>
+        </w:rPr>
+        <w:t>In order to calculate number of coils per slot can be calculated as follows where fill factor is taken 0.5:</w:t>
+      </w:r>
+    </w:p>
+    <w:p>
+      <w:pPr>
+        <w:rPr>
+          <w:rFonts w:eastAsiaTheme="minorEastAsia"/>
+        </w:rPr>
+      </w:pPr>
+      <w:r>
+        <w:rPr>
+          <w:rFonts w:eastAsiaTheme="minorEastAsia"/>
+        </w:rPr>
+        <w:t xml:space="preserve">                                                 </w:t>
+      </w:r>
+      <m:oMath>
+        <m:r>
+          <w:rPr>
+            <w:rFonts w:ascii="Cambria Math" w:eastAsiaTheme="minorEastAsia" w:hAnsi="Cambria Math"/>
+          </w:rPr>
+          <m:t xml:space="preserve"> N=</m:t>
+        </m:r>
+        <m:d>
+          <m:dPr>
+            <m:ctrlPr>
+              <w:rPr>
+                <w:rFonts w:ascii="Cambria Math" w:eastAsiaTheme="minorEastAsia" w:hAnsi="Cambria Math"/>
+                <w:i/>
+              </w:rPr>
+            </m:ctrlPr>
+          </m:dPr>
+          <m:e>
+            <m:sSub>
+              <m:sSubPr>
+                <m:ctrlPr>
+                  <w:rPr>
+                    <w:rFonts w:ascii="Cambria Math" w:eastAsiaTheme="minorEastAsia" w:hAnsi="Cambria Math"/>
+                    <w:i/>
+                  </w:rPr>
+                </m:ctrlPr>
+              </m:sSubPr>
+              <m:e>
+                <m:r>
+                  <w:rPr>
+                    <w:rFonts w:ascii="Cambria Math" w:eastAsiaTheme="minorEastAsia" w:hAnsi="Cambria Math"/>
+                  </w:rPr>
+                  <m:t>h</m:t>
+                </m:r>
+              </m:e>
+              <m:sub>
+                <m:r>
+                  <w:rPr>
+                    <w:rFonts w:ascii="Cambria Math" w:eastAsiaTheme="minorEastAsia" w:hAnsi="Cambria Math"/>
+                  </w:rPr>
+                  <m:t>wi</m:t>
+                </m:r>
+              </m:sub>
+            </m:sSub>
+            <m:r>
+              <w:rPr>
+                <w:rFonts w:ascii="Cambria Math" w:eastAsiaTheme="minorEastAsia" w:hAnsi="Cambria Math"/>
+              </w:rPr>
+              <m:t>+</m:t>
+            </m:r>
+            <m:sSub>
+              <m:sSubPr>
+                <m:ctrlPr>
+                  <w:rPr>
+                    <w:rFonts w:ascii="Cambria Math" w:eastAsiaTheme="minorEastAsia" w:hAnsi="Cambria Math"/>
+                    <w:i/>
+                  </w:rPr>
+                </m:ctrlPr>
+              </m:sSubPr>
+              <m:e>
+                <m:r>
+                  <w:rPr>
+                    <w:rFonts w:ascii="Cambria Math" w:eastAsiaTheme="minorEastAsia" w:hAnsi="Cambria Math"/>
+                  </w:rPr>
+                  <m:t>h</m:t>
+                </m:r>
+              </m:e>
+              <m:sub>
+                <m:r>
+                  <w:rPr>
+                    <w:rFonts w:ascii="Cambria Math" w:eastAsiaTheme="minorEastAsia" w:hAnsi="Cambria Math"/>
+                  </w:rPr>
+                  <m:t>wo</m:t>
+                </m:r>
+              </m:sub>
+            </m:sSub>
+          </m:e>
+        </m:d>
+        <m:r>
+          <w:rPr>
+            <w:rFonts w:ascii="Cambria Math" w:eastAsiaTheme="minorEastAsia" w:hAnsi="Cambria Math"/>
+          </w:rPr>
+          <m:t>*26.67*</m:t>
+        </m:r>
+        <m:f>
+          <m:fPr>
+            <m:ctrlPr>
+              <w:rPr>
+                <w:rFonts w:ascii="Cambria Math" w:eastAsiaTheme="minorEastAsia" w:hAnsi="Cambria Math"/>
+                <w:i/>
+              </w:rPr>
+            </m:ctrlPr>
+          </m:fPr>
+          <m:num>
+            <m:sSub>
+              <m:sSubPr>
+                <m:ctrlPr>
+                  <w:rPr>
+                    <w:rFonts w:ascii="Cambria Math" w:eastAsiaTheme="minorEastAsia" w:hAnsi="Cambria Math"/>
+                    <w:i/>
+                  </w:rPr>
+                </m:ctrlPr>
+              </m:sSubPr>
+              <m:e>
+                <m:r>
+                  <w:rPr>
+                    <w:rFonts w:ascii="Cambria Math" w:eastAsiaTheme="minorEastAsia" w:hAnsi="Cambria Math"/>
+                  </w:rPr>
+                  <m:t>k</m:t>
+                </m:r>
+              </m:e>
+              <m:sub>
+                <m:r>
+                  <w:rPr>
+                    <w:rFonts w:ascii="Cambria Math" w:eastAsiaTheme="minorEastAsia" w:hAnsi="Cambria Math"/>
+                  </w:rPr>
+                  <m:t>fill</m:t>
+                </m:r>
+              </m:sub>
+            </m:sSub>
+          </m:num>
+          <m:den>
+            <m:r>
+              <w:rPr>
+                <w:rFonts w:ascii="Cambria Math" w:eastAsiaTheme="minorEastAsia" w:hAnsi="Cambria Math"/>
+              </w:rPr>
+              <m:t>2*</m:t>
+            </m:r>
+            <m:sSub>
+              <m:sSubPr>
+                <m:ctrlPr>
+                  <w:rPr>
+                    <w:rFonts w:ascii="Cambria Math" w:eastAsiaTheme="minorEastAsia" w:hAnsi="Cambria Math"/>
+                    <w:i/>
+                  </w:rPr>
+                </m:ctrlPr>
+              </m:sSubPr>
+              <m:e>
+                <m:r>
+                  <w:rPr>
+                    <w:rFonts w:ascii="Cambria Math" w:eastAsiaTheme="minorEastAsia" w:hAnsi="Cambria Math"/>
+                  </w:rPr>
+                  <m:t>A</m:t>
+                </m:r>
+              </m:e>
+              <m:sub>
+                <m:r>
+                  <w:rPr>
+                    <w:rFonts w:ascii="Cambria Math" w:eastAsiaTheme="minorEastAsia" w:hAnsi="Cambria Math"/>
+                  </w:rPr>
+                  <m:t>coil</m:t>
+                </m:r>
+              </m:sub>
+            </m:sSub>
+          </m:den>
+        </m:f>
+        <m:r>
+          <w:rPr>
+            <w:rFonts w:ascii="Cambria Math" w:eastAsiaTheme="minorEastAsia" w:hAnsi="Cambria Math"/>
+          </w:rPr>
+          <m:t>=</m:t>
+        </m:r>
+        <m:r>
+          <w:rPr>
+            <w:rFonts w:ascii="Cambria Math" w:eastAsiaTheme="minorEastAsia" w:hAnsi="Cambria Math"/>
+          </w:rPr>
+          <m:t>213</m:t>
+        </m:r>
+      </m:oMath>
+      <w:r>
+        <w:rPr>
+          <w:rFonts w:eastAsiaTheme="minorEastAsia"/>
+        </w:rPr>
+        <w:tab/>
+      </w:r>
+      <w:r>
+        <w:rPr>
+          <w:rFonts w:eastAsiaTheme="minorEastAsia"/>
+        </w:rPr>
+        <w:tab/>
+      </w:r>
+      <w:r>
+        <w:rPr>
+          <w:rFonts w:eastAsiaTheme="minorEastAsia"/>
+        </w:rPr>
+        <w:tab/>
+        <w:t>(21)</w:t>
+      </w:r>
+    </w:p>
+    <w:p>
+      <w:r>
+        <w:t>Finally, back core thickness is calculated above and is found as 16.5 mm.</w:t>
+      </w:r>
+    </w:p>
+    <w:p>
+      <w:pPr>
+        <w:pStyle w:val="Subtitle"/>
+      </w:pPr>
+      <w:r>
+        <w:t>4.1.5) Electrical loading</w:t>
+      </w:r>
+    </w:p>
+    <w:p>
+      <w:r>
+        <w:t>Electrical loading of the machine can be calculated as follows:</w:t>
+      </w:r>
+    </w:p>
+    <w:p>
+      <w:pPr>
+        <w:ind w:left="1440" w:firstLine="720"/>
+        <w:rPr>
+          <w:rFonts w:eastAsiaTheme="minorEastAsia"/>
+        </w:rPr>
+      </w:pPr>
+      <m:oMath>
+        <m:acc>
+          <m:accPr>
+            <m:chr m:val="̅"/>
+            <m:ctrlPr>
+              <w:rPr>
+                <w:rFonts w:ascii="Cambria Math" w:hAnsi="Cambria Math"/>
+                <w:i/>
+              </w:rPr>
+            </m:ctrlPr>
+          </m:accPr>
+          <m:e>
+            <m:r>
+              <w:rPr>
+                <w:rFonts w:ascii="Cambria Math" w:hAnsi="Cambria Math"/>
+              </w:rPr>
+              <m:t>A</m:t>
+            </m:r>
+          </m:e>
+        </m:acc>
+        <m:r>
+          <w:rPr>
+            <w:rFonts w:ascii="Cambria Math" w:hAnsi="Cambria Math"/>
+          </w:rPr>
+          <m:t>=</m:t>
+        </m:r>
+        <m:f>
+          <m:fPr>
+            <m:ctrlPr>
+              <w:rPr>
+                <w:rFonts w:ascii="Cambria Math" w:hAnsi="Cambria Math"/>
+                <w:i/>
+              </w:rPr>
+            </m:ctrlPr>
+          </m:fPr>
+          <m:num>
+            <m:sSub>
+              <m:sSubPr>
+                <m:ctrlPr>
+                  <w:rPr>
+                    <w:rFonts w:ascii="Cambria Math" w:hAnsi="Cambria Math"/>
+                    <w:i/>
+                  </w:rPr>
+                </m:ctrlPr>
+              </m:sSubPr>
+              <m:e>
+                <m:r>
+                  <w:rPr>
+                    <w:rFonts w:ascii="Cambria Math" w:hAnsi="Cambria Math"/>
+                  </w:rPr>
+                  <m:t>N</m:t>
+                </m:r>
+              </m:e>
+              <m:sub>
+                <m:r>
+                  <w:rPr>
+                    <w:rFonts w:ascii="Cambria Math" w:hAnsi="Cambria Math"/>
+                  </w:rPr>
+                  <m:t>turn,slot</m:t>
+                </m:r>
+              </m:sub>
+            </m:sSub>
+            <m:r>
+              <w:rPr>
+                <w:rFonts w:ascii="Cambria Math" w:hAnsi="Cambria Math"/>
+              </w:rPr>
+              <m:t>IQ</m:t>
+            </m:r>
+          </m:num>
+          <m:den>
+            <m:r>
+              <w:rPr>
+                <w:rFonts w:ascii="Cambria Math" w:hAnsi="Cambria Math"/>
+              </w:rPr>
+              <m:t>π</m:t>
+            </m:r>
+            <m:sSub>
+              <m:sSubPr>
+                <m:ctrlPr>
+                  <w:rPr>
+                    <w:rFonts w:ascii="Cambria Math" w:hAnsi="Cambria Math"/>
+                    <w:i/>
+                  </w:rPr>
+                </m:ctrlPr>
+              </m:sSubPr>
+              <m:e>
+                <m:r>
+                  <w:rPr>
+                    <w:rFonts w:ascii="Cambria Math" w:hAnsi="Cambria Math"/>
+                  </w:rPr>
+                  <m:t>D</m:t>
+                </m:r>
+              </m:e>
+              <m:sub>
+                <m:r>
+                  <w:rPr>
+                    <w:rFonts w:ascii="Cambria Math" w:hAnsi="Cambria Math"/>
+                  </w:rPr>
+                  <m:t>i</m:t>
+                </m:r>
+              </m:sub>
+            </m:sSub>
+          </m:den>
+        </m:f>
+        <m:r>
+          <w:rPr>
+            <w:rFonts w:ascii="Cambria Math" w:hAnsi="Cambria Math"/>
+          </w:rPr>
+          <m:t>=</m:t>
+        </m:r>
+        <m:r>
+          <w:rPr>
+            <w:rFonts w:ascii="Cambria Math" w:hAnsi="Cambria Math"/>
+          </w:rPr>
+          <m:t>213</m:t>
+        </m:r>
+        <m:r>
+          <w:rPr>
+            <w:rFonts w:ascii="Cambria Math" w:hAnsi="Cambria Math"/>
+          </w:rPr>
+          <m:t>*2.5*</m:t>
+        </m:r>
+        <m:f>
+          <m:fPr>
+            <m:ctrlPr>
+              <w:rPr>
+                <w:rFonts w:ascii="Cambria Math" w:hAnsi="Cambria Math"/>
+                <w:i/>
+              </w:rPr>
+            </m:ctrlPr>
+          </m:fPr>
+          <m:num>
+            <m:r>
+              <w:rPr>
+                <w:rFonts w:ascii="Cambria Math" w:hAnsi="Cambria Math"/>
+              </w:rPr>
+              <m:t>24</m:t>
+            </m:r>
+          </m:num>
+          <m:den>
+            <m:r>
+              <w:rPr>
+                <w:rFonts w:ascii="Cambria Math" w:hAnsi="Cambria Math"/>
+              </w:rPr>
+              <m:t>π*0.0737</m:t>
+            </m:r>
+          </m:den>
+        </m:f>
+        <m:r>
+          <w:rPr>
+            <w:rFonts w:ascii="Cambria Math" w:hAnsi="Cambria Math"/>
+          </w:rPr>
+          <m:t>=</m:t>
+        </m:r>
+        <m:r>
+          <w:rPr>
+            <w:rFonts w:ascii="Cambria Math" w:hAnsi="Cambria Math"/>
+          </w:rPr>
+          <m:t>55.20</m:t>
+        </m:r>
+        <m:r>
+          <w:rPr>
+            <w:rFonts w:ascii="Cambria Math" w:hAnsi="Cambria Math"/>
+          </w:rPr>
+          <m:t xml:space="preserve"> kA/m</m:t>
+        </m:r>
+      </m:oMath>
+      <w:r>
+        <w:rPr>
+          <w:rFonts w:eastAsiaTheme="minorEastAsia"/>
+        </w:rPr>
+        <w:tab/>
+      </w:r>
+      <w:r>
+        <w:rPr>
+          <w:rFonts w:eastAsiaTheme="minorEastAsia"/>
+        </w:rPr>
+        <w:tab/>
+        <w:t xml:space="preserve"> (22)</w:t>
+      </w:r>
+    </w:p>
+    <w:p>
+      <w:pPr>
+        <w:rPr>
+          <w:rFonts w:eastAsiaTheme="minorEastAsia"/>
+        </w:rPr>
+      </w:pPr>
+      <w:r>
+        <w:rPr>
+          <w:rFonts w:eastAsiaTheme="minorEastAsia"/>
+        </w:rPr>
+        <w:t>For PMSM, electrical loading is in the range 35-65 kA/m and this value is in the range.</w:t>
+      </w:r>
+    </w:p>
+    <w:p>
+      <w:pPr>
+        <w:pStyle w:val="Subtitle"/>
+      </w:pPr>
+      <w:r>
+        <w:t>4.1.6) Average tangential stress and Total force</w:t>
+      </w:r>
+    </w:p>
+    <w:p>
+      <w:r>
+        <w:t>Average tangential force of the previous machine is calculated above and for this machine it can be calculated as follows:</w:t>
+      </w:r>
+    </w:p>
+    <w:p>
+      <w:pPr>
+        <w:ind w:left="2160"/>
+        <w:rPr>
+          <w:rFonts w:eastAsiaTheme="minorEastAsia"/>
+        </w:rPr>
+      </w:pPr>
+      <m:oMath>
+        <m:sSub>
+          <m:sSubPr>
+            <m:ctrlPr>
+              <w:rPr>
+                <w:rFonts w:ascii="Cambria Math" w:hAnsi="Cambria Math"/>
+                <w:i/>
+              </w:rPr>
+            </m:ctrlPr>
+          </m:sSubPr>
+          <m:e>
+            <m:r>
+              <w:rPr>
+                <w:rFonts w:ascii="Cambria Math" w:hAnsi="Cambria Math"/>
+              </w:rPr>
+              <m:t>σ</m:t>
+            </m:r>
+          </m:e>
+          <m:sub>
+            <m:r>
+              <w:rPr>
+                <w:rFonts w:ascii="Cambria Math" w:hAnsi="Cambria Math"/>
+              </w:rPr>
+              <m:t>tan</m:t>
+            </m:r>
+          </m:sub>
+        </m:sSub>
+        <m:r>
+          <w:rPr>
+            <w:rFonts w:ascii="Cambria Math" w:hAnsi="Cambria Math"/>
+          </w:rPr>
+          <m:t>=</m:t>
+        </m:r>
+        <m:f>
+          <m:fPr>
+            <m:ctrlPr>
+              <w:rPr>
+                <w:rFonts w:ascii="Cambria Math" w:hAnsi="Cambria Math"/>
+                <w:i/>
+              </w:rPr>
+            </m:ctrlPr>
+          </m:fPr>
+          <m:num>
+            <m:sSub>
+              <m:sSubPr>
+                <m:ctrlPr>
+                  <w:rPr>
+                    <w:rFonts w:ascii="Cambria Math" w:hAnsi="Cambria Math"/>
+                    <w:i/>
+                  </w:rPr>
+                </m:ctrlPr>
+              </m:sSubPr>
+              <m:e>
+                <m:r>
+                  <w:rPr>
+                    <w:rFonts w:ascii="Cambria Math" w:hAnsi="Cambria Math"/>
+                  </w:rPr>
+                  <m:t>A</m:t>
+                </m:r>
+              </m:e>
+              <m:sub>
+                <m:r>
+                  <w:rPr>
+                    <w:rFonts w:ascii="Cambria Math" w:hAnsi="Cambria Math"/>
+                  </w:rPr>
+                  <m:t>rms</m:t>
+                </m:r>
+              </m:sub>
+            </m:sSub>
+            <m:acc>
+              <m:accPr>
+                <m:ctrlPr>
+                  <w:rPr>
+                    <w:rFonts w:ascii="Cambria Math" w:hAnsi="Cambria Math"/>
+                    <w:i/>
+                  </w:rPr>
+                </m:ctrlPr>
+              </m:accPr>
+              <m:e>
+                <m:r>
+                  <w:rPr>
+                    <w:rFonts w:ascii="Cambria Math" w:hAnsi="Cambria Math"/>
+                  </w:rPr>
+                  <m:t>B</m:t>
+                </m:r>
+              </m:e>
+            </m:acc>
+            <m:r>
+              <w:rPr>
+                <w:rFonts w:ascii="Cambria Math" w:hAnsi="Cambria Math"/>
+              </w:rPr>
+              <m:t>cosΦ</m:t>
+            </m:r>
+          </m:num>
+          <m:den>
+            <m:rad>
+              <m:radPr>
+                <m:degHide m:val="1"/>
+                <m:ctrlPr>
+                  <w:rPr>
+                    <w:rFonts w:ascii="Cambria Math" w:hAnsi="Cambria Math"/>
+                    <w:i/>
+                  </w:rPr>
+                </m:ctrlPr>
+              </m:radPr>
+              <m:deg/>
+              <m:e>
+                <m:r>
+                  <w:rPr>
+                    <w:rFonts w:ascii="Cambria Math" w:hAnsi="Cambria Math"/>
+                  </w:rPr>
+                  <m:t>2</m:t>
+                </m:r>
+              </m:e>
+            </m:rad>
+          </m:den>
+        </m:f>
+        <m:r>
+          <w:rPr>
+            <w:rFonts w:ascii="Cambria Math" w:hAnsi="Cambria Math"/>
+          </w:rPr>
+          <m:t>=</m:t>
+        </m:r>
+        <m:f>
+          <m:fPr>
+            <m:ctrlPr>
+              <w:rPr>
+                <w:rFonts w:ascii="Cambria Math" w:hAnsi="Cambria Math"/>
+                <w:i/>
+              </w:rPr>
+            </m:ctrlPr>
+          </m:fPr>
+          <m:num>
+            <m:r>
+              <w:rPr>
+                <w:rFonts w:ascii="Cambria Math" w:hAnsi="Cambria Math"/>
+              </w:rPr>
+              <m:t>3</m:t>
+            </m:r>
+            <m:r>
+              <w:rPr>
+                <w:rFonts w:ascii="Cambria Math" w:hAnsi="Cambria Math"/>
+              </w:rPr>
+              <m:t>5200</m:t>
+            </m:r>
+            <m:r>
+              <w:rPr>
+                <w:rFonts w:ascii="Cambria Math" w:hAnsi="Cambria Math"/>
+              </w:rPr>
+              <m:t>*1.014</m:t>
+            </m:r>
+          </m:num>
+          <m:den>
+            <m:rad>
+              <m:radPr>
+                <m:degHide m:val="1"/>
+                <m:ctrlPr>
+                  <w:rPr>
+                    <w:rFonts w:ascii="Cambria Math" w:hAnsi="Cambria Math"/>
+                    <w:i/>
+                  </w:rPr>
+                </m:ctrlPr>
+              </m:radPr>
+              <m:deg/>
+              <m:e>
+                <m:r>
+                  <w:rPr>
+                    <w:rFonts w:ascii="Cambria Math" w:hAnsi="Cambria Math"/>
+                  </w:rPr>
+                  <m:t>2</m:t>
+                </m:r>
+              </m:e>
+            </m:rad>
+          </m:den>
+        </m:f>
+        <m:r>
+          <w:rPr>
+            <w:rFonts w:ascii="Cambria Math" w:hAnsi="Cambria Math"/>
+          </w:rPr>
+          <m:t>=</m:t>
+        </m:r>
+        <m:r>
+          <w:rPr>
+            <w:rFonts w:ascii="Cambria Math" w:hAnsi="Cambria Math"/>
+          </w:rPr>
+          <m:t>3</m:t>
+        </m:r>
+        <m:r>
+          <w:rPr>
+            <w:rFonts w:ascii="Cambria Math" w:hAnsi="Cambria Math"/>
+          </w:rPr>
+          <m:t>9.58</m:t>
+        </m:r>
+        <m:r>
+          <w:rPr>
+            <w:rFonts w:ascii="Cambria Math" w:hAnsi="Cambria Math"/>
+          </w:rPr>
+          <m:t xml:space="preserve"> kPa</m:t>
+        </m:r>
+      </m:oMath>
+      <w:r>
+        <w:rPr>
+          <w:rFonts w:eastAsiaTheme="minorEastAsia"/>
+        </w:rPr>
+        <w:tab/>
+      </w:r>
+      <w:r>
+        <w:rPr>
+          <w:rFonts w:eastAsiaTheme="minorEastAsia"/>
+        </w:rPr>
+        <w:tab/>
+      </w:r>
+      <w:r>
+        <w:rPr>
+          <w:rFonts w:eastAsiaTheme="minorEastAsia"/>
+        </w:rPr>
+        <w:t xml:space="preserve">              </w:t>
+      </w:r>
+      <w:r>
+        <w:rPr>
+          <w:rFonts w:eastAsiaTheme="minorEastAsia"/>
+        </w:rPr>
+        <w:t>(23)</w:t>
+      </w:r>
+    </w:p>
+    <w:p>
+      <w:pPr>
+        <w:rPr>
+          <w:rFonts w:eastAsiaTheme="minorEastAsia"/>
+        </w:rPr>
+      </w:pPr>
+      <w:r>
+        <w:rPr>
+          <w:rFonts w:eastAsiaTheme="minorEastAsia"/>
+        </w:rPr>
+        <w:t>Moreover, total force can be calculated as follows:</w:t>
+      </w:r>
+    </w:p>
+    <w:p>
+      <w:pPr>
+        <w:ind w:left="1440"/>
+        <w:rPr>
+          <w:rFonts w:eastAsiaTheme="minorEastAsia"/>
+        </w:rPr>
+      </w:pPr>
+      <m:oMath>
+        <m:r>
+          <w:rPr>
+            <w:rFonts w:ascii="Cambria Math" w:eastAsiaTheme="minorEastAsia" w:hAnsi="Cambria Math"/>
+          </w:rPr>
+          <m:t xml:space="preserve">         </m:t>
+        </m:r>
+        <m:sSub>
+          <m:sSubPr>
+            <m:ctrlPr>
+              <w:rPr>
+                <w:rFonts w:ascii="Cambria Math" w:hAnsi="Cambria Math"/>
+                <w:i/>
+              </w:rPr>
+            </m:ctrlPr>
+          </m:sSubPr>
+          <m:e>
+            <m:r>
+              <w:rPr>
+                <w:rFonts w:ascii="Cambria Math" w:hAnsi="Cambria Math"/>
+              </w:rPr>
+              <m:t>F</m:t>
+            </m:r>
+          </m:e>
+          <m:sub>
+            <m:r>
+              <w:rPr>
+                <w:rFonts w:ascii="Cambria Math" w:hAnsi="Cambria Math"/>
+              </w:rPr>
+              <m:t>tan</m:t>
+            </m:r>
+          </m:sub>
+        </m:sSub>
+        <m:r>
+          <w:rPr>
+            <w:rFonts w:ascii="Cambria Math" w:hAnsi="Cambria Math"/>
+          </w:rPr>
+          <m:t>=</m:t>
+        </m:r>
+        <m:sSub>
+          <m:sSubPr>
+            <m:ctrlPr>
+              <w:rPr>
+                <w:rFonts w:ascii="Cambria Math" w:hAnsi="Cambria Math"/>
+                <w:i/>
+              </w:rPr>
+            </m:ctrlPr>
+          </m:sSubPr>
+          <m:e>
+            <m:r>
+              <w:rPr>
+                <w:rFonts w:ascii="Cambria Math" w:hAnsi="Cambria Math"/>
+              </w:rPr>
+              <m:t>σ</m:t>
+            </m:r>
+          </m:e>
+          <m:sub>
+            <m:r>
+              <w:rPr>
+                <w:rFonts w:ascii="Cambria Math" w:hAnsi="Cambria Math"/>
+              </w:rPr>
+              <m:t>tan</m:t>
+            </m:r>
+          </m:sub>
+        </m:sSub>
+        <m:sSub>
+          <m:sSubPr>
+            <m:ctrlPr>
+              <w:rPr>
+                <w:rFonts w:ascii="Cambria Math" w:hAnsi="Cambria Math"/>
+                <w:i/>
+              </w:rPr>
+            </m:ctrlPr>
+          </m:sSubPr>
+          <m:e>
+            <m:r>
+              <w:rPr>
+                <w:rFonts w:ascii="Cambria Math" w:hAnsi="Cambria Math"/>
+              </w:rPr>
+              <m:t>S</m:t>
+            </m:r>
+          </m:e>
+          <m:sub>
+            <m:r>
+              <w:rPr>
+                <w:rFonts w:ascii="Cambria Math" w:hAnsi="Cambria Math"/>
+              </w:rPr>
+              <m:t>r</m:t>
+            </m:r>
+          </m:sub>
+        </m:sSub>
+        <m:r>
+          <w:rPr>
+            <w:rFonts w:ascii="Cambria Math" w:hAnsi="Cambria Math"/>
+          </w:rPr>
+          <m:t>=</m:t>
+        </m:r>
+        <m:r>
+          <w:rPr>
+            <w:rFonts w:ascii="Cambria Math" w:hAnsi="Cambria Math"/>
+          </w:rPr>
+          <m:t>3</m:t>
+        </m:r>
+        <m:r>
+          <w:rPr>
+            <w:rFonts w:ascii="Cambria Math" w:hAnsi="Cambria Math"/>
+          </w:rPr>
+          <m:t>9580</m:t>
+        </m:r>
+        <m:r>
+          <w:rPr>
+            <w:rFonts w:ascii="Cambria Math" w:hAnsi="Cambria Math"/>
+          </w:rPr>
+          <m:t>*π*0.</m:t>
+        </m:r>
+        <m:r>
+          <w:rPr>
+            <w:rFonts w:ascii="Cambria Math" w:hAnsi="Cambria Math"/>
+          </w:rPr>
+          <m:t>0737</m:t>
+        </m:r>
+        <m:r>
+          <w:rPr>
+            <w:rFonts w:ascii="Cambria Math" w:hAnsi="Cambria Math"/>
+          </w:rPr>
+          <m:t>*0.1=</m:t>
+        </m:r>
+        <m:r>
+          <w:rPr>
+            <w:rFonts w:ascii="Cambria Math" w:hAnsi="Cambria Math"/>
+          </w:rPr>
+          <m:t>916.41</m:t>
+        </m:r>
+        <m:r>
+          <w:rPr>
+            <w:rFonts w:ascii="Cambria Math" w:hAnsi="Cambria Math"/>
+          </w:rPr>
+          <m:t xml:space="preserve"> N</m:t>
+        </m:r>
+      </m:oMath>
+      <w:r>
+        <w:rPr>
+          <w:rFonts w:eastAsiaTheme="minorEastAsia"/>
+        </w:rPr>
+        <w:tab/>
+      </w:r>
+      <w:r>
+        <w:rPr>
+          <w:rFonts w:eastAsiaTheme="minorEastAsia"/>
+        </w:rPr>
+        <w:tab/>
+      </w:r>
+      <w:r>
+        <w:rPr>
+          <w:rFonts w:eastAsiaTheme="minorEastAsia"/>
+        </w:rPr>
+        <w:t xml:space="preserve"> </w:t>
+      </w:r>
+      <w:r>
+        <w:rPr>
+          <w:rFonts w:eastAsiaTheme="minorEastAsia"/>
+        </w:rPr>
+        <w:t>(</w:t>
+      </w:r>
+      <w:r>
+        <w:rPr>
+          <w:rFonts w:eastAsiaTheme="minorEastAsia"/>
+        </w:rPr>
+        <w:t>2</w:t>
+      </w:r>
+      <w:r>
+        <w:rPr>
+          <w:rFonts w:eastAsiaTheme="minorEastAsia"/>
+        </w:rPr>
+        <w:t>4)</w:t>
+      </w:r>
+    </w:p>
+    <w:p>
+      <w:pPr>
+        <w:pStyle w:val="Subtitle"/>
+      </w:pPr>
+      <w:r>
+        <w:t>4.1.7) Power output of the machine</w:t>
+      </w:r>
+    </w:p>
+    <w:p>
+      <w:r>
+        <w:t>In order to calculate power output, torque output of the machine should be calculated as follows:</w:t>
+      </w:r>
+    </w:p>
+    <w:p>
+      <w:pPr>
+        <w:ind w:left="2880" w:firstLine="720"/>
+        <w:rPr>
+          <w:rFonts w:eastAsiaTheme="minorEastAsia"/>
+        </w:rPr>
+      </w:pPr>
+      <m:oMath>
+        <m:r>
+          <w:rPr>
+            <w:rFonts w:ascii="Cambria Math" w:eastAsiaTheme="minorEastAsia" w:hAnsi="Cambria Math"/>
+          </w:rPr>
+          <m:t>T=</m:t>
+        </m:r>
+        <m:f>
+          <m:fPr>
+            <m:ctrlPr>
+              <w:rPr>
+                <w:rFonts w:ascii="Cambria Math" w:eastAsiaTheme="minorEastAsia" w:hAnsi="Cambria Math"/>
+                <w:i/>
+              </w:rPr>
+            </m:ctrlPr>
+          </m:fPr>
+          <m:num>
+            <m:sSub>
+              <m:sSubPr>
+                <m:ctrlPr>
+                  <w:rPr>
+                    <w:rFonts w:ascii="Cambria Math" w:eastAsiaTheme="minorEastAsia" w:hAnsi="Cambria Math"/>
+                    <w:i/>
+                  </w:rPr>
+                </m:ctrlPr>
+              </m:sSubPr>
+              <m:e>
+                <m:r>
+                  <w:rPr>
+                    <w:rFonts w:ascii="Cambria Math" w:eastAsiaTheme="minorEastAsia" w:hAnsi="Cambria Math"/>
+                  </w:rPr>
+                  <m:t>F</m:t>
+                </m:r>
+              </m:e>
+              <m:sub>
+                <m:r>
+                  <w:rPr>
+                    <w:rFonts w:ascii="Cambria Math" w:eastAsiaTheme="minorEastAsia" w:hAnsi="Cambria Math"/>
+                  </w:rPr>
+                  <m:t>tan</m:t>
+                </m:r>
+              </m:sub>
+            </m:sSub>
+            <m:sSub>
+              <m:sSubPr>
+                <m:ctrlPr>
+                  <w:rPr>
+                    <w:rFonts w:ascii="Cambria Math" w:eastAsiaTheme="minorEastAsia" w:hAnsi="Cambria Math"/>
+                    <w:i/>
+                  </w:rPr>
+                </m:ctrlPr>
+              </m:sSubPr>
+              <m:e>
+                <m:r>
+                  <w:rPr>
+                    <w:rFonts w:ascii="Cambria Math" w:eastAsiaTheme="minorEastAsia" w:hAnsi="Cambria Math"/>
+                  </w:rPr>
+                  <m:t>D</m:t>
+                </m:r>
+              </m:e>
+              <m:sub>
+                <m:r>
+                  <w:rPr>
+                    <w:rFonts w:ascii="Cambria Math" w:eastAsiaTheme="minorEastAsia" w:hAnsi="Cambria Math"/>
+                  </w:rPr>
+                  <m:t>i</m:t>
+                </m:r>
+              </m:sub>
+            </m:sSub>
+          </m:num>
+          <m:den>
+            <m:r>
+              <w:rPr>
+                <w:rFonts w:ascii="Cambria Math" w:eastAsiaTheme="minorEastAsia" w:hAnsi="Cambria Math"/>
+              </w:rPr>
+              <m:t>2</m:t>
+            </m:r>
+          </m:den>
+        </m:f>
+        <m:r>
+          <w:rPr>
+            <w:rFonts w:ascii="Cambria Math" w:eastAsiaTheme="minorEastAsia" w:hAnsi="Cambria Math"/>
+          </w:rPr>
+          <m:t>=</m:t>
+        </m:r>
+        <m:r>
+          <w:rPr>
+            <w:rFonts w:ascii="Cambria Math" w:eastAsiaTheme="minorEastAsia" w:hAnsi="Cambria Math"/>
+          </w:rPr>
+          <m:t>33.77</m:t>
+        </m:r>
+        <m:r>
+          <w:rPr>
+            <w:rFonts w:ascii="Cambria Math" w:eastAsiaTheme="minorEastAsia" w:hAnsi="Cambria Math"/>
+          </w:rPr>
+          <m:t xml:space="preserve"> N.m</m:t>
+        </m:r>
+      </m:oMath>
+      <w:r>
+        <w:rPr>
+          <w:rFonts w:eastAsiaTheme="minorEastAsia"/>
+        </w:rPr>
+        <w:t xml:space="preserve"> </w:t>
+      </w:r>
+      <w:r>
+        <w:rPr>
+          <w:rFonts w:eastAsiaTheme="minorEastAsia"/>
+        </w:rPr>
+        <w:tab/>
+      </w:r>
+      <w:r>
+        <w:rPr>
+          <w:rFonts w:eastAsiaTheme="minorEastAsia"/>
+        </w:rPr>
+        <w:tab/>
+      </w:r>
+      <w:r>
+        <w:rPr>
+          <w:rFonts w:eastAsiaTheme="minorEastAsia"/>
+        </w:rPr>
+        <w:tab/>
+      </w:r>
+      <w:r>
+        <w:rPr>
+          <w:rFonts w:eastAsiaTheme="minorEastAsia"/>
+        </w:rPr>
+        <w:tab/>
+        <w:t>(</w:t>
+      </w:r>
+      <w:r>
+        <w:rPr>
+          <w:rFonts w:eastAsiaTheme="minorEastAsia"/>
+        </w:rPr>
+        <w:t>2</w:t>
+      </w:r>
+      <w:r>
+        <w:rPr>
+          <w:rFonts w:eastAsiaTheme="minorEastAsia"/>
+        </w:rPr>
+        <w:t>5)</w:t>
+      </w:r>
+    </w:p>
+    <w:p>
+      <w:pPr>
+        <w:rPr>
+          <w:rFonts w:eastAsiaTheme="minorEastAsia"/>
+        </w:rPr>
+      </w:pPr>
+      <w:r>
+        <w:rPr>
+          <w:rFonts w:eastAsiaTheme="minorEastAsia"/>
+        </w:rPr>
+        <w:t>Corresponding output power can be calculated as follows:</w:t>
+      </w:r>
+    </w:p>
+    <w:p>
+      <w:pPr>
+        <w:ind w:left="2160" w:firstLine="720"/>
+        <w:rPr>
+          <w:rFonts w:eastAsiaTheme="minorEastAsia"/>
+        </w:rPr>
+      </w:pPr>
+      <m:oMath>
+        <m:r>
+          <w:rPr>
+            <w:rFonts w:ascii="Cambria Math" w:eastAsiaTheme="minorEastAsia" w:hAnsi="Cambria Math"/>
+          </w:rPr>
+          <m:t>P=T</m:t>
+        </m:r>
+        <m:sSub>
+          <m:sSubPr>
+            <m:ctrlPr>
+              <w:rPr>
+                <w:rFonts w:ascii="Cambria Math" w:eastAsiaTheme="minorEastAsia" w:hAnsi="Cambria Math"/>
+                <w:i/>
+              </w:rPr>
+            </m:ctrlPr>
+          </m:sSubPr>
+          <m:e>
+            <m:r>
+              <w:rPr>
+                <w:rFonts w:ascii="Cambria Math" w:eastAsiaTheme="minorEastAsia" w:hAnsi="Cambria Math"/>
+              </w:rPr>
+              <m:t>w</m:t>
+            </m:r>
+          </m:e>
+          <m:sub>
+            <m:r>
+              <w:rPr>
+                <w:rFonts w:ascii="Cambria Math" w:eastAsiaTheme="minorEastAsia" w:hAnsi="Cambria Math"/>
+              </w:rPr>
+              <m:t>mec</m:t>
+            </m:r>
+          </m:sub>
+        </m:sSub>
+        <m:r>
+          <w:rPr>
+            <w:rFonts w:ascii="Cambria Math" w:eastAsiaTheme="minorEastAsia" w:hAnsi="Cambria Math"/>
+          </w:rPr>
+          <m:t>=</m:t>
+        </m:r>
+        <m:r>
+          <w:rPr>
+            <w:rFonts w:ascii="Cambria Math" w:eastAsiaTheme="minorEastAsia" w:hAnsi="Cambria Math"/>
+          </w:rPr>
+          <m:t>33.77</m:t>
+        </m:r>
+        <m:r>
+          <w:rPr>
+            <w:rFonts w:ascii="Cambria Math" w:eastAsiaTheme="minorEastAsia" w:hAnsi="Cambria Math"/>
+          </w:rPr>
+          <m:t>*157.08=</m:t>
+        </m:r>
+        <m:r>
+          <w:rPr>
+            <w:rFonts w:ascii="Cambria Math" w:eastAsiaTheme="minorEastAsia" w:hAnsi="Cambria Math"/>
+          </w:rPr>
+          <m:t>5.30</m:t>
+        </m:r>
+        <m:r>
+          <w:rPr>
+            <w:rFonts w:ascii="Cambria Math" w:eastAsiaTheme="minorEastAsia" w:hAnsi="Cambria Math"/>
+          </w:rPr>
+          <m:t xml:space="preserve"> kW</m:t>
+        </m:r>
+      </m:oMath>
+      <w:r>
+        <w:rPr>
+          <w:rFonts w:eastAsiaTheme="minorEastAsia"/>
+        </w:rPr>
+        <w:tab/>
+      </w:r>
+      <w:r>
+        <w:rPr>
+          <w:rFonts w:eastAsiaTheme="minorEastAsia"/>
+        </w:rPr>
+        <w:tab/>
+      </w:r>
+      <w:r>
+        <w:rPr>
+          <w:rFonts w:eastAsiaTheme="minorEastAsia"/>
+        </w:rPr>
+        <w:tab/>
+        <w:t>(16)</w:t>
+      </w:r>
+    </w:p>
+    <w:p>
+      <w:pPr>
+        <w:rPr>
+          <w:rFonts w:eastAsiaTheme="minorEastAsia"/>
+        </w:rPr>
+      </w:pPr>
+    </w:p>
+    <w:p>
+      <w:bookmarkStart w:id="0" w:name="_GoBack"/>
+      <w:bookmarkEnd w:id="0"/>
+    </w:p>
+    <w:p>
+      <w:pPr>
+        <w:rPr>
+          <w:rFonts w:eastAsiaTheme="minorEastAsia"/>
+        </w:rPr>
+      </w:pPr>
+    </w:p>
+    <w:p/>
+    <w:p>
+      <w:pPr>
+        <w:ind w:left="1440" w:firstLine="720"/>
+        <w:rPr>
+          <w:rFonts w:eastAsiaTheme="minorEastAsia"/>
+        </w:rPr>
+      </w:pPr>
+    </w:p>
+    <w:p/>
     <w:sectPr>
       <w:pgSz w:w="12240" w:h="15840"/>
       <w:pgMar w:top="1440" w:right="1440" w:bottom="1440" w:left="1440" w:header="708" w:footer="708" w:gutter="0"/>

</xml_diff>

<commit_message>
FEA result of 3.1 is added
</commit_message>
<xml_diff>
--- a/report.docx
+++ b/report.docx
@@ -7691,16 +7691,160 @@
         <w:t>4.1.8) FEA Results</w:t>
       </w:r>
     </w:p>
-    <w:p/>
-    <w:p/>
-    <w:p/>
+    <w:p>
+      <w:r>
+        <w:t xml:space="preserve">In order to validate analytical results, FEA should be performed. </w:t>
+      </w:r>
+      <w:r>
+        <w:t>The results should be compared. For this, the machine which is given in Figure 4 will be used.</w:t>
+      </w:r>
+    </w:p>
+    <w:p>
+      <w:pPr>
+        <w:jc w:val="center"/>
+      </w:pPr>
+      <w:r>
+        <w:rPr>
+          <w:noProof/>
+        </w:rPr>
+        <w:lastRenderedPageBreak/>
+        <w:drawing>
+          <wp:inline distT="0" distB="0" distL="0" distR="0">
+            <wp:extent cx="3000375" cy="3019608"/>
+            <wp:effectExtent l="0" t="0" r="0" b="9525"/>
+            <wp:docPr id="5" name="Picture 5"/>
+            <wp:cNvGraphicFramePr>
+              <a:graphicFrameLocks xmlns:a="http://schemas.openxmlformats.org/drawingml/2006/main" noChangeAspect="1"/>
+            </wp:cNvGraphicFramePr>
+            <a:graphic xmlns:a="http://schemas.openxmlformats.org/drawingml/2006/main">
+              <a:graphicData uri="http://schemas.openxmlformats.org/drawingml/2006/picture">
+                <pic:pic xmlns:pic="http://schemas.openxmlformats.org/drawingml/2006/picture">
+                  <pic:nvPicPr>
+                    <pic:cNvPr id="0" name="Picture 1"/>
+                    <pic:cNvPicPr>
+                      <a:picLocks noChangeAspect="1" noChangeArrowheads="1"/>
+                    </pic:cNvPicPr>
+                  </pic:nvPicPr>
+                  <pic:blipFill>
+                    <a:blip r:embed="rId8" cstate="print">
+                      <a:extLst>
+                        <a:ext uri="{28A0092B-C50C-407E-A947-70E740481C1C}">
+                          <a14:useLocalDpi xmlns:a14="http://schemas.microsoft.com/office/drawing/2010/main" val="0"/>
+                        </a:ext>
+                      </a:extLst>
+                    </a:blip>
+                    <a:srcRect/>
+                    <a:stretch>
+                      <a:fillRect/>
+                    </a:stretch>
+                  </pic:blipFill>
+                  <pic:spPr bwMode="auto">
+                    <a:xfrm>
+                      <a:off x="0" y="0"/>
+                      <a:ext cx="3009199" cy="3028489"/>
+                    </a:xfrm>
+                    <a:prstGeom prst="rect">
+                      <a:avLst/>
+                    </a:prstGeom>
+                    <a:noFill/>
+                    <a:ln>
+                      <a:noFill/>
+                    </a:ln>
+                  </pic:spPr>
+                </pic:pic>
+              </a:graphicData>
+            </a:graphic>
+          </wp:inline>
+        </w:drawing>
+      </w:r>
+    </w:p>
+    <w:p>
+      <w:pPr>
+        <w:jc w:val="center"/>
+      </w:pPr>
+      <w:r>
+        <w:t>Figure 4: FEA model of the machine</w:t>
+      </w:r>
+    </w:p>
+    <w:p>
+      <w:pPr>
+        <w:jc w:val="center"/>
+      </w:pPr>
+      <w:r>
+        <w:rPr>
+          <w:noProof/>
+        </w:rPr>
+        <w:drawing>
+          <wp:inline distT="0" distB="0" distL="0" distR="0">
+            <wp:extent cx="5943600" cy="2095500"/>
+            <wp:effectExtent l="0" t="0" r="0" b="0"/>
+            <wp:docPr id="6" name="Picture 6"/>
+            <wp:cNvGraphicFramePr>
+              <a:graphicFrameLocks xmlns:a="http://schemas.openxmlformats.org/drawingml/2006/main" noChangeAspect="1"/>
+            </wp:cNvGraphicFramePr>
+            <a:graphic xmlns:a="http://schemas.openxmlformats.org/drawingml/2006/main">
+              <a:graphicData uri="http://schemas.openxmlformats.org/drawingml/2006/picture">
+                <pic:pic xmlns:pic="http://schemas.openxmlformats.org/drawingml/2006/picture">
+                  <pic:nvPicPr>
+                    <pic:cNvPr id="0" name="Picture 2"/>
+                    <pic:cNvPicPr>
+                      <a:picLocks noChangeAspect="1" noChangeArrowheads="1"/>
+                    </pic:cNvPicPr>
+                  </pic:nvPicPr>
+                  <pic:blipFill>
+                    <a:blip r:embed="rId9">
+                      <a:extLst>
+                        <a:ext uri="{28A0092B-C50C-407E-A947-70E740481C1C}">
+                          <a14:useLocalDpi xmlns:a14="http://schemas.microsoft.com/office/drawing/2010/main" val="0"/>
+                        </a:ext>
+                      </a:extLst>
+                    </a:blip>
+                    <a:srcRect/>
+                    <a:stretch>
+                      <a:fillRect/>
+                    </a:stretch>
+                  </pic:blipFill>
+                  <pic:spPr bwMode="auto">
+                    <a:xfrm>
+                      <a:off x="0" y="0"/>
+                      <a:ext cx="5943600" cy="2095500"/>
+                    </a:xfrm>
+                    <a:prstGeom prst="rect">
+                      <a:avLst/>
+                    </a:prstGeom>
+                    <a:noFill/>
+                    <a:ln>
+                      <a:noFill/>
+                    </a:ln>
+                  </pic:spPr>
+                </pic:pic>
+              </a:graphicData>
+            </a:graphic>
+          </wp:inline>
+        </w:drawing>
+      </w:r>
+    </w:p>
+    <w:p>
+      <w:pPr>
+        <w:jc w:val="center"/>
+      </w:pPr>
+      <w:r>
+        <w:t>Figure 5: Torque output for the machine</w:t>
+      </w:r>
+    </w:p>
+    <w:p>
+      <w:r>
+        <w:t>As can be seen in Figure 5, the average of the machine is 24.39. It is close to analytical result and it is lower than slightly than analytical result. The reason might be slotting effect, and leakage flux. Leakage occurs in magnets and coils.</w:t>
+      </w:r>
+      <w:bookmarkStart w:id="0" w:name="_GoBack"/>
+      <w:bookmarkEnd w:id="0"/>
+    </w:p>
     <w:p/>
     <w:p>
       <w:pPr>
         <w:pStyle w:val="Subtitle"/>
       </w:pPr>
       <w:r>
-        <w:lastRenderedPageBreak/>
         <w:t>4.2</w:t>
       </w:r>
       <w:r>
@@ -7738,6 +7882,7 @@
     </w:p>
     <w:p>
       <w:r>
+        <w:lastRenderedPageBreak/>
         <w:t>B</w:t>
       </w:r>
       <w:r>
@@ -8793,8 +8938,6 @@
       <w:r>
         <w:t>2.4</w:t>
       </w:r>
-      <w:bookmarkStart w:id="0" w:name="_GoBack"/>
-      <w:bookmarkEnd w:id="0"/>
       <w:r>
         <w:t>) FEA Results</w:t>
       </w:r>

</xml_diff>

<commit_message>
FEA result of 3.2 and comparison are added
</commit_message>
<xml_diff>
--- a/report.docx
+++ b/report.docx
@@ -1282,7 +1282,7 @@
                     </pic:cNvPicPr>
                   </pic:nvPicPr>
                   <pic:blipFill>
-                    <a:blip r:embed="rId4" cstate="print">
+                    <a:blip r:embed="rId6" cstate="print">
                       <a:extLst>
                         <a:ext uri="{28A0092B-C50C-407E-A947-70E740481C1C}">
                           <a14:useLocalDpi xmlns:a14="http://schemas.microsoft.com/office/drawing/2010/main" val="0"/>
@@ -2414,7 +2414,7 @@
                     </pic:cNvPicPr>
                   </pic:nvPicPr>
                   <pic:blipFill>
-                    <a:blip r:embed="rId5" cstate="print">
+                    <a:blip r:embed="rId7" cstate="print">
                       <a:extLst>
                         <a:ext uri="{28A0092B-C50C-407E-A947-70E740481C1C}">
                           <a14:useLocalDpi xmlns:a14="http://schemas.microsoft.com/office/drawing/2010/main" val="0"/>
@@ -2680,7 +2680,7 @@
                     </pic:cNvPicPr>
                   </pic:nvPicPr>
                   <pic:blipFill>
-                    <a:blip r:embed="rId6">
+                    <a:blip r:embed="rId8">
                       <a:extLst>
                         <a:ext uri="{28A0092B-C50C-407E-A947-70E740481C1C}">
                           <a14:useLocalDpi xmlns:a14="http://schemas.microsoft.com/office/drawing/2010/main" val="0"/>
@@ -2746,7 +2746,7 @@
                     </pic:cNvPicPr>
                   </pic:nvPicPr>
                   <pic:blipFill>
-                    <a:blip r:embed="rId7">
+                    <a:blip r:embed="rId9">
                       <a:extLst>
                         <a:ext uri="{28A0092B-C50C-407E-A947-70E740481C1C}">
                           <a14:useLocalDpi xmlns:a14="http://schemas.microsoft.com/office/drawing/2010/main" val="0"/>
@@ -7710,8 +7710,8 @@
         <w:lastRenderedPageBreak/>
         <w:drawing>
           <wp:inline distT="0" distB="0" distL="0" distR="0">
-            <wp:extent cx="3000375" cy="3019608"/>
-            <wp:effectExtent l="0" t="0" r="0" b="9525"/>
+            <wp:extent cx="3209925" cy="3230501"/>
+            <wp:effectExtent l="0" t="0" r="0" b="8255"/>
             <wp:docPr id="5" name="Picture 5"/>
             <wp:cNvGraphicFramePr>
               <a:graphicFrameLocks xmlns:a="http://schemas.openxmlformats.org/drawingml/2006/main" noChangeAspect="1"/>
@@ -7726,7 +7726,7 @@
                     </pic:cNvPicPr>
                   </pic:nvPicPr>
                   <pic:blipFill>
-                    <a:blip r:embed="rId8" cstate="print">
+                    <a:blip r:embed="rId10" cstate="print">
                       <a:extLst>
                         <a:ext uri="{28A0092B-C50C-407E-A947-70E740481C1C}">
                           <a14:useLocalDpi xmlns:a14="http://schemas.microsoft.com/office/drawing/2010/main" val="0"/>
@@ -7741,7 +7741,7 @@
                   <pic:spPr bwMode="auto">
                     <a:xfrm>
                       <a:off x="0" y="0"/>
-                      <a:ext cx="3009199" cy="3028489"/>
+                      <a:ext cx="3222221" cy="3242876"/>
                     </a:xfrm>
                     <a:prstGeom prst="rect">
                       <a:avLst/>
@@ -7776,7 +7776,7 @@
         </w:rPr>
         <w:drawing>
           <wp:inline distT="0" distB="0" distL="0" distR="0">
-            <wp:extent cx="5943600" cy="2095500"/>
+            <wp:extent cx="6294814" cy="2219325"/>
             <wp:effectExtent l="0" t="0" r="0" b="0"/>
             <wp:docPr id="6" name="Picture 6"/>
             <wp:cNvGraphicFramePr>
@@ -7792,7 +7792,7 @@
                     </pic:cNvPicPr>
                   </pic:nvPicPr>
                   <pic:blipFill>
-                    <a:blip r:embed="rId9">
+                    <a:blip r:embed="rId11">
                       <a:extLst>
                         <a:ext uri="{28A0092B-C50C-407E-A947-70E740481C1C}">
                           <a14:useLocalDpi xmlns:a14="http://schemas.microsoft.com/office/drawing/2010/main" val="0"/>
@@ -7807,7 +7807,7 @@
                   <pic:spPr bwMode="auto">
                     <a:xfrm>
                       <a:off x="0" y="0"/>
-                      <a:ext cx="5943600" cy="2095500"/>
+                      <a:ext cx="6302988" cy="2222207"/>
                     </a:xfrm>
                     <a:prstGeom prst="rect">
                       <a:avLst/>
@@ -7829,15 +7829,29 @@
         <w:jc w:val="center"/>
       </w:pPr>
       <w:r>
-        <w:t>Figure 5: Torque output for the machine</w:t>
+        <w:t xml:space="preserve">Figure 5: Torque output for the </w:t>
+      </w:r>
+      <w:proofErr w:type="gramStart"/>
+      <w:r>
+        <w:t>machine</w:t>
+      </w:r>
+      <w:r>
+        <w:t>(</w:t>
+      </w:r>
+      <w:proofErr w:type="spellStart"/>
+      <w:proofErr w:type="gramEnd"/>
+      <w:r>
+        <w:t>NdFeB</w:t>
+      </w:r>
+      <w:proofErr w:type="spellEnd"/>
+      <w:r>
+        <w:t>)</w:t>
       </w:r>
     </w:p>
     <w:p>
       <w:r>
         <w:t>As can be seen in Figure 5, the average of the machine is 24.39. It is close to analytical result and it is lower than slightly than analytical result. The reason might be slotting effect, and leakage flux. Leakage occurs in magnets and coils.</w:t>
       </w:r>
-      <w:bookmarkStart w:id="0" w:name="_GoBack"/>
-      <w:bookmarkEnd w:id="0"/>
     </w:p>
     <w:p/>
     <w:p>
@@ -7877,12 +7891,12 @@
         <w:pStyle w:val="Subtitle"/>
       </w:pPr>
       <w:r>
+        <w:lastRenderedPageBreak/>
         <w:t>4.2.1) Magnetic loading</w:t>
       </w:r>
     </w:p>
     <w:p>
       <w:r>
-        <w:lastRenderedPageBreak/>
         <w:t>B</w:t>
       </w:r>
       <w:r>
@@ -8942,15 +8956,115 @@
         <w:t>) FEA Results</w:t>
       </w:r>
     </w:p>
+    <w:p>
+      <w:r>
+        <w:t xml:space="preserve">The model which is created for above section and given in Figure 4 is used in this case. Only, permanent magnet model is revised and adopted to ferrite magnet. Beside this, obtained result is compared to analytical result and evaluated. In figure 6, </w:t>
+      </w:r>
+      <w:r>
+        <w:t>FEA result of the torque is given. This value is close to analytical result however it is lower due to same reasons given in 4.1.8.</w:t>
+      </w:r>
+    </w:p>
+    <w:p>
+      <w:pPr>
+        <w:jc w:val="center"/>
+      </w:pPr>
+      <w:r>
+        <w:rPr>
+          <w:noProof/>
+        </w:rPr>
+        <w:lastRenderedPageBreak/>
+        <w:drawing>
+          <wp:inline distT="0" distB="0" distL="0" distR="0" wp14:anchorId="137B61BC" wp14:editId="2BEF1EAD">
+            <wp:extent cx="5943600" cy="2025015"/>
+            <wp:effectExtent l="0" t="0" r="0" b="0"/>
+            <wp:docPr id="7" name="Picture 7"/>
+            <wp:cNvGraphicFramePr>
+              <a:graphicFrameLocks xmlns:a="http://schemas.openxmlformats.org/drawingml/2006/main" noChangeAspect="1"/>
+            </wp:cNvGraphicFramePr>
+            <a:graphic xmlns:a="http://schemas.openxmlformats.org/drawingml/2006/main">
+              <a:graphicData uri="http://schemas.openxmlformats.org/drawingml/2006/picture">
+                <pic:pic xmlns:pic="http://schemas.openxmlformats.org/drawingml/2006/picture">
+                  <pic:nvPicPr>
+                    <pic:cNvPr id="1" name=""/>
+                    <pic:cNvPicPr/>
+                  </pic:nvPicPr>
+                  <pic:blipFill>
+                    <a:blip r:embed="rId12"/>
+                    <a:stretch>
+                      <a:fillRect/>
+                    </a:stretch>
+                  </pic:blipFill>
+                  <pic:spPr>
+                    <a:xfrm>
+                      <a:off x="0" y="0"/>
+                      <a:ext cx="5943600" cy="2025015"/>
+                    </a:xfrm>
+                    <a:prstGeom prst="rect">
+                      <a:avLst/>
+                    </a:prstGeom>
+                  </pic:spPr>
+                </pic:pic>
+              </a:graphicData>
+            </a:graphic>
+          </wp:inline>
+        </w:drawing>
+      </w:r>
+    </w:p>
+    <w:p>
+      <w:pPr>
+        <w:jc w:val="center"/>
+      </w:pPr>
+      <w:r>
+        <w:t>Figure 6: Torque output of the machine (ferrite magnet)</w:t>
+      </w:r>
+    </w:p>
     <w:p/>
-    <w:p/>
-    <w:p/>
-    <w:p>
-      <w:pPr>
-        <w:rPr>
-          <w:rFonts w:eastAsiaTheme="minorEastAsia"/>
-        </w:rPr>
-      </w:pPr>
+    <w:p>
+      <w:pPr>
+        <w:pStyle w:val="Subtitle"/>
+      </w:pPr>
+      <w:r>
+        <w:t>4.2.5) Comparison</w:t>
+      </w:r>
+    </w:p>
+    <w:p>
+      <w:r>
+        <w:t xml:space="preserve">For same dimensions of the machines, </w:t>
+      </w:r>
+      <w:proofErr w:type="spellStart"/>
+      <w:r>
+        <w:t>NdFeB</w:t>
+      </w:r>
+      <w:proofErr w:type="spellEnd"/>
+      <w:r>
+        <w:t xml:space="preserve"> will give higher output torque. The reason is that higher </w:t>
+      </w:r>
+      <w:proofErr w:type="spellStart"/>
+      <w:r>
+        <w:t>remenant</w:t>
+      </w:r>
+      <w:proofErr w:type="spellEnd"/>
+      <w:r>
+        <w:t xml:space="preserve"> flux density which causes higher magnetic loading. This implies that </w:t>
+      </w:r>
+      <w:proofErr w:type="spellStart"/>
+      <w:r>
+        <w:t>NdFeB</w:t>
+      </w:r>
+      <w:proofErr w:type="spellEnd"/>
+      <w:r>
+        <w:t xml:space="preserve"> machine will give higher power with same speed. Then, it can be said that power density of the </w:t>
+      </w:r>
+      <w:proofErr w:type="spellStart"/>
+      <w:r>
+        <w:t>NdFeB</w:t>
+      </w:r>
+      <w:proofErr w:type="spellEnd"/>
+      <w:r>
+        <w:t xml:space="preserve"> machine is higher than ferrite magnet machine.</w:t>
+      </w:r>
+      <w:bookmarkStart w:id="0" w:name="_GoBack"/>
+      <w:bookmarkEnd w:id="0"/>
     </w:p>
     <w:p>
       <w:pPr>
@@ -8970,6 +9084,7 @@
     </w:p>
     <w:p/>
     <w:sectPr>
+      <w:footerReference w:type="default" r:id="rId13"/>
       <w:pgSz w:w="12240" w:h="15840"/>
       <w:pgMar w:top="1440" w:right="1440" w:bottom="1440" w:left="1440" w:header="708" w:footer="708" w:gutter="0"/>
       <w:pgNumType w:start="0"/>
@@ -8979,6 +9094,109 @@
     </w:sectPr>
   </w:body>
 </w:document>
+</file>
+
+<file path=word/endnotes.xml><?xml version="1.0" encoding="utf-8"?>
+<w:endnotes xmlns:wpc="http://schemas.microsoft.com/office/word/2010/wordprocessingCanvas" xmlns:cx="http://schemas.microsoft.com/office/drawing/2014/chartex" xmlns:cx1="http://schemas.microsoft.com/office/drawing/2015/9/8/chartex" xmlns:cx2="http://schemas.microsoft.com/office/drawing/2015/10/21/chartex" xmlns:cx3="http://schemas.microsoft.com/office/drawing/2016/5/9/chartex" xmlns:cx4="http://schemas.microsoft.com/office/drawing/2016/5/10/chartex" xmlns:cx5="http://schemas.microsoft.com/office/drawing/2016/5/11/chartex" xmlns:cx6="http://schemas.microsoft.com/office/drawing/2016/5/12/chartex" xmlns:cx7="http://schemas.microsoft.com/office/drawing/2016/5/13/chartex" xmlns:cx8="http://schemas.microsoft.com/office/drawing/2016/5/14/chartex" xmlns:mc="http://schemas.openxmlformats.org/markup-compatibility/2006" xmlns:aink="http://schemas.microsoft.com/office/drawing/2016/ink" xmlns:am3d="http://schemas.microsoft.com/office/drawing/2017/model3d" xmlns:o="urn:schemas-microsoft-com:office:office" xmlns:r="http://schemas.openxmlformats.org/officeDocument/2006/relationships" xmlns:m="http://schemas.openxmlformats.org/officeDocument/2006/math" xmlns:v="urn:schemas-microsoft-com:vml" xmlns:wp14="http://schemas.microsoft.com/office/word/2010/wordprocessingDrawing" xmlns:wp="http://schemas.openxmlformats.org/drawingml/2006/wordprocessingDrawing" xmlns:w10="urn:schemas-microsoft-com:office:word" xmlns:w="http://schemas.openxmlformats.org/wordprocessingml/2006/main" xmlns:w14="http://schemas.microsoft.com/office/word/2010/wordml" xmlns:w15="http://schemas.microsoft.com/office/word/2012/wordml" xmlns:w16cid="http://schemas.microsoft.com/office/word/2016/wordml/cid" xmlns:w16se="http://schemas.microsoft.com/office/word/2015/wordml/symex" xmlns:wpg="http://schemas.microsoft.com/office/word/2010/wordprocessingGroup" xmlns:wpi="http://schemas.microsoft.com/office/word/2010/wordprocessingInk" xmlns:wne="http://schemas.microsoft.com/office/word/2006/wordml" xmlns:wps="http://schemas.microsoft.com/office/word/2010/wordprocessingShape" mc:Ignorable="w14 w15 w16se w16cid wp14">
+  <w:endnote w:type="separator" w:id="-1">
+    <w:p>
+      <w:pPr>
+        <w:spacing w:after="0" w:line="240" w:lineRule="auto"/>
+      </w:pPr>
+      <w:r>
+        <w:separator/>
+      </w:r>
+    </w:p>
+  </w:endnote>
+  <w:endnote w:type="continuationSeparator" w:id="0">
+    <w:p>
+      <w:pPr>
+        <w:spacing w:after="0" w:line="240" w:lineRule="auto"/>
+      </w:pPr>
+      <w:r>
+        <w:continuationSeparator/>
+      </w:r>
+    </w:p>
+  </w:endnote>
+</w:endnotes>
+</file>
+
+<file path=word/footer1.xml><?xml version="1.0" encoding="utf-8"?>
+<w:ftr xmlns:wpc="http://schemas.microsoft.com/office/word/2010/wordprocessingCanvas" xmlns:cx="http://schemas.microsoft.com/office/drawing/2014/chartex" xmlns:cx1="http://schemas.microsoft.com/office/drawing/2015/9/8/chartex" xmlns:cx2="http://schemas.microsoft.com/office/drawing/2015/10/21/chartex" xmlns:cx3="http://schemas.microsoft.com/office/drawing/2016/5/9/chartex" xmlns:cx4="http://schemas.microsoft.com/office/drawing/2016/5/10/chartex" xmlns:cx5="http://schemas.microsoft.com/office/drawing/2016/5/11/chartex" xmlns:cx6="http://schemas.microsoft.com/office/drawing/2016/5/12/chartex" xmlns:cx7="http://schemas.microsoft.com/office/drawing/2016/5/13/chartex" xmlns:cx8="http://schemas.microsoft.com/office/drawing/2016/5/14/chartex" xmlns:mc="http://schemas.openxmlformats.org/markup-compatibility/2006" xmlns:aink="http://schemas.microsoft.com/office/drawing/2016/ink" xmlns:am3d="http://schemas.microsoft.com/office/drawing/2017/model3d" xmlns:o="urn:schemas-microsoft-com:office:office" xmlns:r="http://schemas.openxmlformats.org/officeDocument/2006/relationships" xmlns:m="http://schemas.openxmlformats.org/officeDocument/2006/math" xmlns:v="urn:schemas-microsoft-com:vml" xmlns:wp14="http://schemas.microsoft.com/office/word/2010/wordprocessingDrawing" xmlns:wp="http://schemas.openxmlformats.org/drawingml/2006/wordprocessingDrawing" xmlns:w10="urn:schemas-microsoft-com:office:word" xmlns:w="http://schemas.openxmlformats.org/wordprocessingml/2006/main" xmlns:w14="http://schemas.microsoft.com/office/word/2010/wordml" xmlns:w15="http://schemas.microsoft.com/office/word/2012/wordml" xmlns:w16cid="http://schemas.microsoft.com/office/word/2016/wordml/cid" xmlns:w16se="http://schemas.microsoft.com/office/word/2015/wordml/symex" xmlns:wpg="http://schemas.microsoft.com/office/word/2010/wordprocessingGroup" xmlns:wpi="http://schemas.microsoft.com/office/word/2010/wordprocessingInk" xmlns:wne="http://schemas.microsoft.com/office/word/2006/wordml" xmlns:wps="http://schemas.microsoft.com/office/word/2010/wordprocessingShape" mc:Ignorable="w14 w15 w16se w16cid wp14">
+  <w:sdt>
+    <w:sdtPr>
+      <w:id w:val="-30576602"/>
+      <w:docPartObj>
+        <w:docPartGallery w:val="Page Numbers (Bottom of Page)"/>
+        <w:docPartUnique/>
+      </w:docPartObj>
+    </w:sdtPr>
+    <w:sdtEndPr>
+      <w:rPr>
+        <w:noProof/>
+      </w:rPr>
+    </w:sdtEndPr>
+    <w:sdtContent>
+      <w:p>
+        <w:pPr>
+          <w:pStyle w:val="Footer"/>
+          <w:jc w:val="center"/>
+        </w:pPr>
+        <w:r>
+          <w:fldChar w:fldCharType="begin"/>
+        </w:r>
+        <w:r>
+          <w:instrText xml:space="preserve"> PAGE   \* MERGEFORMAT </w:instrText>
+        </w:r>
+        <w:r>
+          <w:fldChar w:fldCharType="separate"/>
+        </w:r>
+        <w:r>
+          <w:rPr>
+            <w:noProof/>
+          </w:rPr>
+          <w:t>2</w:t>
+        </w:r>
+        <w:r>
+          <w:rPr>
+            <w:noProof/>
+          </w:rPr>
+          <w:fldChar w:fldCharType="end"/>
+        </w:r>
+      </w:p>
+    </w:sdtContent>
+  </w:sdt>
+  <w:p>
+    <w:pPr>
+      <w:pStyle w:val="Footer"/>
+    </w:pPr>
+  </w:p>
+</w:ftr>
+</file>
+
+<file path=word/footnotes.xml><?xml version="1.0" encoding="utf-8"?>
+<w:footnotes xmlns:wpc="http://schemas.microsoft.com/office/word/2010/wordprocessingCanvas" xmlns:cx="http://schemas.microsoft.com/office/drawing/2014/chartex" xmlns:cx1="http://schemas.microsoft.com/office/drawing/2015/9/8/chartex" xmlns:cx2="http://schemas.microsoft.com/office/drawing/2015/10/21/chartex" xmlns:cx3="http://schemas.microsoft.com/office/drawing/2016/5/9/chartex" xmlns:cx4="http://schemas.microsoft.com/office/drawing/2016/5/10/chartex" xmlns:cx5="http://schemas.microsoft.com/office/drawing/2016/5/11/chartex" xmlns:cx6="http://schemas.microsoft.com/office/drawing/2016/5/12/chartex" xmlns:cx7="http://schemas.microsoft.com/office/drawing/2016/5/13/chartex" xmlns:cx8="http://schemas.microsoft.com/office/drawing/2016/5/14/chartex" xmlns:mc="http://schemas.openxmlformats.org/markup-compatibility/2006" xmlns:aink="http://schemas.microsoft.com/office/drawing/2016/ink" xmlns:am3d="http://schemas.microsoft.com/office/drawing/2017/model3d" xmlns:o="urn:schemas-microsoft-com:office:office" xmlns:r="http://schemas.openxmlformats.org/officeDocument/2006/relationships" xmlns:m="http://schemas.openxmlformats.org/officeDocument/2006/math" xmlns:v="urn:schemas-microsoft-com:vml" xmlns:wp14="http://schemas.microsoft.com/office/word/2010/wordprocessingDrawing" xmlns:wp="http://schemas.openxmlformats.org/drawingml/2006/wordprocessingDrawing" xmlns:w10="urn:schemas-microsoft-com:office:word" xmlns:w="http://schemas.openxmlformats.org/wordprocessingml/2006/main" xmlns:w14="http://schemas.microsoft.com/office/word/2010/wordml" xmlns:w15="http://schemas.microsoft.com/office/word/2012/wordml" xmlns:w16cid="http://schemas.microsoft.com/office/word/2016/wordml/cid" xmlns:w16se="http://schemas.microsoft.com/office/word/2015/wordml/symex" xmlns:wpg="http://schemas.microsoft.com/office/word/2010/wordprocessingGroup" xmlns:wpi="http://schemas.microsoft.com/office/word/2010/wordprocessingInk" xmlns:wne="http://schemas.microsoft.com/office/word/2006/wordml" xmlns:wps="http://schemas.microsoft.com/office/word/2010/wordprocessingShape" mc:Ignorable="w14 w15 w16se w16cid wp14">
+  <w:footnote w:type="separator" w:id="-1">
+    <w:p>
+      <w:pPr>
+        <w:spacing w:after="0" w:line="240" w:lineRule="auto"/>
+      </w:pPr>
+      <w:r>
+        <w:separator/>
+      </w:r>
+    </w:p>
+  </w:footnote>
+  <w:footnote w:type="continuationSeparator" w:id="0">
+    <w:p>
+      <w:pPr>
+        <w:spacing w:after="0" w:line="240" w:lineRule="auto"/>
+      </w:pPr>
+      <w:r>
+        <w:continuationSeparator/>
+      </w:r>
+    </w:p>
+  </w:footnote>
+</w:footnotes>
 </file>
 
 <file path=word/styles.xml><?xml version="1.0" encoding="utf-8"?>
@@ -9564,6 +9782,56 @@
       <w:szCs w:val="32"/>
     </w:rPr>
   </w:style>
+  <w:style w:type="paragraph" w:styleId="Header">
+    <w:name w:val="header"/>
+    <w:basedOn w:val="Normal"/>
+    <w:link w:val="HeaderChar"/>
+    <w:uiPriority w:val="99"/>
+    <w:unhideWhenUsed/>
+    <w:rsid w:val="008D2F4C"/>
+    <w:pPr>
+      <w:tabs>
+        <w:tab w:val="center" w:pos="4680"/>
+        <w:tab w:val="right" w:pos="9360"/>
+      </w:tabs>
+      <w:spacing w:after="0" w:line="240" w:lineRule="auto"/>
+    </w:pPr>
+  </w:style>
+  <w:style w:type="character" w:customStyle="1" w:styleId="HeaderChar">
+    <w:name w:val="Header Char"/>
+    <w:basedOn w:val="DefaultParagraphFont"/>
+    <w:link w:val="Header"/>
+    <w:uiPriority w:val="99"/>
+    <w:rsid w:val="008D2F4C"/>
+    <w:rPr>
+      <w:sz w:val="24"/>
+    </w:rPr>
+  </w:style>
+  <w:style w:type="paragraph" w:styleId="Footer">
+    <w:name w:val="footer"/>
+    <w:basedOn w:val="Normal"/>
+    <w:link w:val="FooterChar"/>
+    <w:uiPriority w:val="99"/>
+    <w:unhideWhenUsed/>
+    <w:rsid w:val="008D2F4C"/>
+    <w:pPr>
+      <w:tabs>
+        <w:tab w:val="center" w:pos="4680"/>
+        <w:tab w:val="right" w:pos="9360"/>
+      </w:tabs>
+      <w:spacing w:after="0" w:line="240" w:lineRule="auto"/>
+    </w:pPr>
+  </w:style>
+  <w:style w:type="character" w:customStyle="1" w:styleId="FooterChar">
+    <w:name w:val="Footer Char"/>
+    <w:basedOn w:val="DefaultParagraphFont"/>
+    <w:link w:val="Footer"/>
+    <w:uiPriority w:val="99"/>
+    <w:rsid w:val="008D2F4C"/>
+    <w:rPr>
+      <w:sz w:val="24"/>
+    </w:rPr>
+  </w:style>
 </w:styles>
 </file>
 

</xml_diff>